<commit_message>
feat: create new files
</commit_message>
<xml_diff>
--- a/5 Экономическая часть 2023 пример.docx
+++ b/5 Экономическая часть 2023 пример.docx
@@ -1,6 +1,6 @@
 
 <file path=word/document.xml><?xml version="1.0" encoding="utf-8"?>
-<w:document xmlns:wpc="http://schemas.microsoft.com/office/word/2010/wordprocessingCanvas" xmlns:mc="http://schemas.openxmlformats.org/markup-compatibility/2006" xmlns:o="urn:schemas-microsoft-com:office:office" xmlns:r="http://schemas.openxmlformats.org/officeDocument/2006/relationships" xmlns:m="http://schemas.openxmlformats.org/officeDocument/2006/math" xmlns:v="urn:schemas-microsoft-com:vml" xmlns:wp14="http://schemas.microsoft.com/office/word/2010/wordprocessingDrawing" xmlns:wp="http://schemas.openxmlformats.org/drawingml/2006/wordprocessingDrawing" xmlns:w10="urn:schemas-microsoft-com:office:word" xmlns:w="http://schemas.openxmlformats.org/wordprocessingml/2006/main" xmlns:w14="http://schemas.microsoft.com/office/word/2010/wordml" xmlns:wpg="http://schemas.microsoft.com/office/word/2010/wordprocessingGroup" xmlns:wpi="http://schemas.microsoft.com/office/word/2010/wordprocessingInk" xmlns:wne="http://schemas.microsoft.com/office/word/2006/wordml" xmlns:wps="http://schemas.microsoft.com/office/word/2010/wordprocessingShape" mc:Ignorable="w14 wp14">
+<w:document xmlns:wpc="http://schemas.microsoft.com/office/word/2010/wordprocessingCanvas" xmlns:cx="http://schemas.microsoft.com/office/drawing/2014/chartex" xmlns:mc="http://schemas.openxmlformats.org/markup-compatibility/2006" xmlns:o="urn:schemas-microsoft-com:office:office" xmlns:r="http://schemas.openxmlformats.org/officeDocument/2006/relationships" xmlns:m="http://schemas.openxmlformats.org/officeDocument/2006/math" xmlns:v="urn:schemas-microsoft-com:vml" xmlns:wp14="http://schemas.microsoft.com/office/word/2010/wordprocessingDrawing" xmlns:wp="http://schemas.openxmlformats.org/drawingml/2006/wordprocessingDrawing" xmlns:w10="urn:schemas-microsoft-com:office:word" xmlns:w="http://schemas.openxmlformats.org/wordprocessingml/2006/main" xmlns:w14="http://schemas.microsoft.com/office/word/2010/wordml" xmlns:w15="http://schemas.microsoft.com/office/word/2012/wordml" xmlns:w16se="http://schemas.microsoft.com/office/word/2015/wordml/symex" xmlns:wpg="http://schemas.microsoft.com/office/word/2010/wordprocessingGroup" xmlns:wpi="http://schemas.microsoft.com/office/word/2010/wordprocessingInk" xmlns:wne="http://schemas.microsoft.com/office/word/2006/wordml" xmlns:wps="http://schemas.microsoft.com/office/word/2010/wordprocessingShape" mc:Ignorable="w14 w15 w16se wp14">
   <w:body>
     <w:p>
       <w:pPr>
@@ -570,14 +570,12 @@
                 <w:lang w:val="en-US"/>
               </w:rPr>
             </w:pPr>
-            <w:proofErr w:type="spellStart"/>
             <w:r>
               <w:rPr>
                 <w:lang w:val="en-US"/>
               </w:rPr>
               <w:t>Техник-программист</w:t>
             </w:r>
-            <w:proofErr w:type="spellEnd"/>
           </w:p>
         </w:tc>
         <w:tc>
@@ -953,19 +951,11 @@
             <w:r>
               <w:t> </w:t>
             </w:r>
-            <w:proofErr w:type="spellStart"/>
             <w:r>
               <w:rPr>
                 <w:lang w:val="en-US"/>
               </w:rPr>
-              <w:t>методики</w:t>
-            </w:r>
-            <w:proofErr w:type="spellEnd"/>
-            <w:r>
-              <w:rPr>
-                <w:lang w:val="en-US"/>
-              </w:rPr>
-              <w:t> </w:t>
+              <w:t>методики </w:t>
             </w:r>
             <w:r>
               <w:t>проведения исследований</w:t>
@@ -1287,15 +1277,7 @@
               <w:spacing w:line="240" w:lineRule="auto"/>
             </w:pPr>
             <w:r>
-              <w:t>7 Оценка </w:t>
-            </w:r>
-            <w:proofErr w:type="gramStart"/>
-            <w:r>
-              <w:t>некоторого</w:t>
-            </w:r>
-            <w:proofErr w:type="gramEnd"/>
-            <w:r>
-              <w:t> </w:t>
+              <w:t>7 Оценка некоторого </w:t>
             </w:r>
             <w:proofErr w:type="spellStart"/>
             <w:r>
@@ -1423,12 +1405,10 @@
               <w:t>8 Решение ряда задач </w:t>
             </w:r>
             <w:proofErr w:type="spellStart"/>
-            <w:proofErr w:type="gramStart"/>
             <w:r>
               <w:t>наблюде-ния</w:t>
             </w:r>
             <w:proofErr w:type="spellEnd"/>
-            <w:proofErr w:type="gramEnd"/>
           </w:p>
         </w:tc>
         <w:tc>
@@ -1662,18 +1642,13 @@
               <w:spacing w:line="240" w:lineRule="auto"/>
             </w:pPr>
             <w:r>
-              <w:t>11 Оформление документации по выполненному </w:t>
-            </w:r>
-            <w:proofErr w:type="gramStart"/>
-            <w:r>
-              <w:t>программно-</w:t>
+              <w:t>11 Оформление документации по выполненному программно-</w:t>
             </w:r>
             <w:proofErr w:type="spellStart"/>
             <w:r>
               <w:t>му</w:t>
             </w:r>
             <w:proofErr w:type="spellEnd"/>
-            <w:proofErr w:type="gramEnd"/>
             <w:r>
               <w:t xml:space="preserve"> продукту</w:t>
             </w:r>
@@ -2426,10 +2401,10 @@
                   <v:path o:extrusionok="f" gradientshapeok="t" o:connecttype="rect"/>
                   <o:lock v:ext="edit" aspectratio="t"/>
                 </v:shapetype>
-                <v:shape id="_x0000_i1025" type="#_x0000_t75" style="width:123.9pt;height:36pt" o:ole="">
-                  <v:imagedata r:id="rId6" o:title=""/>
+                <v:shape id="_x0000_i1025" type="#_x0000_t75" style="width:123.95pt;height:36.3pt" o:ole="">
+                  <v:imagedata r:id="rId5" o:title=""/>
                 </v:shape>
-                <o:OLEObject Type="Embed" ProgID="Equation.3" ShapeID="_x0000_i1025" DrawAspect="Content" ObjectID="_1744543242" r:id="rId7"/>
+                <o:OLEObject Type="Embed" ProgID="Equation.3" ShapeID="_x0000_i1025" DrawAspect="Content" ObjectID="_1745864244" r:id="rId6"/>
               </w:object>
             </w:r>
           </w:p>
@@ -2512,10 +2487,10 @@
           <w:szCs w:val="24"/>
         </w:rPr>
         <w:object w:dxaOrig="330" w:dyaOrig="375">
-          <v:shape id="_x0000_i1026" type="#_x0000_t75" style="width:15.9pt;height:18.4pt" o:ole="">
-            <v:imagedata r:id="rId8" o:title=""/>
+          <v:shape id="_x0000_i1026" type="#_x0000_t75" style="width:15.65pt;height:18.15pt" o:ole="">
+            <v:imagedata r:id="rId7" o:title=""/>
           </v:shape>
-          <o:OLEObject Type="Embed" ProgID="Equation.3" ShapeID="_x0000_i1026" DrawAspect="Content" ObjectID="_1744543243" r:id="rId9"/>
+          <o:OLEObject Type="Embed" ProgID="Equation.3" ShapeID="_x0000_i1026" DrawAspect="Content" ObjectID="_1745864245" r:id="rId8"/>
         </w:object>
       </w:r>
       <w:r>
@@ -2553,10 +2528,10 @@
           <w:szCs w:val="24"/>
         </w:rPr>
         <w:object w:dxaOrig="330" w:dyaOrig="330">
-          <v:shape id="_x0000_i1027" type="#_x0000_t75" style="width:15.9pt;height:15.9pt" o:ole="">
-            <v:imagedata r:id="rId10" o:title=""/>
+          <v:shape id="_x0000_i1027" type="#_x0000_t75" style="width:15.65pt;height:15.65pt" o:ole="">
+            <v:imagedata r:id="rId9" o:title=""/>
           </v:shape>
-          <o:OLEObject Type="Embed" ProgID="Equation.3" ShapeID="_x0000_i1027" DrawAspect="Content" ObjectID="_1744543244" r:id="rId11"/>
+          <o:OLEObject Type="Embed" ProgID="Equation.3" ShapeID="_x0000_i1027" DrawAspect="Content" ObjectID="_1745864246" r:id="rId10"/>
         </w:object>
       </w:r>
       <w:r>
@@ -2571,10 +2546,10 @@
           <w:szCs w:val="24"/>
         </w:rPr>
         <w:object w:dxaOrig="705" w:dyaOrig="330">
-          <v:shape id="_x0000_i1028" type="#_x0000_t75" style="width:36pt;height:15.9pt" o:ole="">
-            <v:imagedata r:id="rId12" o:title=""/>
+          <v:shape id="_x0000_i1028" type="#_x0000_t75" style="width:35.7pt;height:15.65pt" o:ole="">
+            <v:imagedata r:id="rId11" o:title=""/>
           </v:shape>
-          <o:OLEObject Type="Embed" ProgID="Equation.3" ShapeID="_x0000_i1028" DrawAspect="Content" ObjectID="_1744543245" r:id="rId13"/>
+          <o:OLEObject Type="Embed" ProgID="Equation.3" ShapeID="_x0000_i1028" DrawAspect="Content" ObjectID="_1745864247" r:id="rId12"/>
         </w:object>
       </w:r>
       <w:r>
@@ -2598,10 +2573,10 @@
           <w:szCs w:val="24"/>
         </w:rPr>
         <w:object w:dxaOrig="570" w:dyaOrig="375">
-          <v:shape id="_x0000_i1029" type="#_x0000_t75" style="width:28.45pt;height:18.4pt" o:ole="">
-            <v:imagedata r:id="rId14" o:title=""/>
+          <v:shape id="_x0000_i1029" type="#_x0000_t75" style="width:28.15pt;height:18.15pt" o:ole="">
+            <v:imagedata r:id="rId13" o:title=""/>
           </v:shape>
-          <o:OLEObject Type="Embed" ProgID="Equation.3" ShapeID="_x0000_i1029" DrawAspect="Content" ObjectID="_1744543246" r:id="rId15"/>
+          <o:OLEObject Type="Embed" ProgID="Equation.3" ShapeID="_x0000_i1029" DrawAspect="Content" ObjectID="_1745864248" r:id="rId14"/>
         </w:object>
       </w:r>
       <w:r>
@@ -2698,10 +2673,10 @@
                 <w:szCs w:val="24"/>
               </w:rPr>
               <w:object w:dxaOrig="1980" w:dyaOrig="705">
-                <v:shape id="_x0000_i1030" type="#_x0000_t75" style="width:98.8pt;height:36pt" o:ole="">
-                  <v:imagedata r:id="rId16" o:title=""/>
+                <v:shape id="_x0000_i1030" type="#_x0000_t75" style="width:98.9pt;height:35.7pt" o:ole="">
+                  <v:imagedata r:id="rId15" o:title=""/>
                 </v:shape>
-                <o:OLEObject Type="Embed" ProgID="Equation.3" ShapeID="_x0000_i1030" DrawAspect="Content" ObjectID="_1744543247" r:id="rId17"/>
+                <o:OLEObject Type="Embed" ProgID="Equation.3" ShapeID="_x0000_i1030" DrawAspect="Content" ObjectID="_1745864249" r:id="rId16"/>
               </w:object>
             </w:r>
           </w:p>
@@ -2764,10 +2739,10 @@
           <w:szCs w:val="24"/>
         </w:rPr>
         <w:object w:dxaOrig="285" w:dyaOrig="345">
-          <v:shape id="_x0000_i1031" type="#_x0000_t75" style="width:14.25pt;height:16.75pt" o:ole="">
-            <v:imagedata r:id="rId18" o:title=""/>
+          <v:shape id="_x0000_i1031" type="#_x0000_t75" style="width:14.4pt;height:16.9pt" o:ole="">
+            <v:imagedata r:id="rId17" o:title=""/>
           </v:shape>
-          <o:OLEObject Type="Embed" ProgID="Equation.3" ShapeID="_x0000_i1031" DrawAspect="Content" ObjectID="_1744543248" r:id="rId19"/>
+          <o:OLEObject Type="Embed" ProgID="Equation.3" ShapeID="_x0000_i1031" DrawAspect="Content" ObjectID="_1745864250" r:id="rId18"/>
         </w:object>
       </w:r>
       <w:r>
@@ -2885,10 +2860,10 @@
           <w:szCs w:val="24"/>
         </w:rPr>
         <w:object w:dxaOrig="345" w:dyaOrig="330">
-          <v:shape id="_x0000_i1032" type="#_x0000_t75" style="width:16.75pt;height:15.9pt" o:ole="">
-            <v:imagedata r:id="rId20" o:title=""/>
+          <v:shape id="_x0000_i1032" type="#_x0000_t75" style="width:16.9pt;height:15.65pt" o:ole="">
+            <v:imagedata r:id="rId19" o:title=""/>
           </v:shape>
-          <o:OLEObject Type="Embed" ProgID="Equation.3" ShapeID="_x0000_i1032" DrawAspect="Content" ObjectID="_1744543249" r:id="rId21"/>
+          <o:OLEObject Type="Embed" ProgID="Equation.3" ShapeID="_x0000_i1032" DrawAspect="Content" ObjectID="_1745864251" r:id="rId20"/>
         </w:object>
       </w:r>
       <w:r>
@@ -2960,10 +2935,10 @@
           <w:szCs w:val="24"/>
         </w:rPr>
         <w:object w:dxaOrig="345" w:dyaOrig="375">
-          <v:shape id="_x0000_i1033" type="#_x0000_t75" style="width:16.75pt;height:18.4pt" o:ole="">
-            <v:imagedata r:id="rId22" o:title=""/>
+          <v:shape id="_x0000_i1033" type="#_x0000_t75" style="width:16.9pt;height:18.15pt" o:ole="">
+            <v:imagedata r:id="rId21" o:title=""/>
           </v:shape>
-          <o:OLEObject Type="Embed" ProgID="Equation.3" ShapeID="_x0000_i1033" DrawAspect="Content" ObjectID="_1744543250" r:id="rId23"/>
+          <o:OLEObject Type="Embed" ProgID="Equation.3" ShapeID="_x0000_i1033" DrawAspect="Content" ObjectID="_1745864252" r:id="rId22"/>
         </w:object>
       </w:r>
       <w:r>
@@ -2973,7 +2948,6 @@
         </w:rPr>
         <w:t xml:space="preserve"> - тарифный коэффициент </w:t>
       </w:r>
-      <w:proofErr w:type="spellStart"/>
       <w:r>
         <w:rPr>
           <w:sz w:val="24"/>
@@ -2982,7 +2956,6 @@
         </w:rPr>
         <w:t>i</w:t>
       </w:r>
-      <w:proofErr w:type="spellEnd"/>
       <w:r>
         <w:rPr>
           <w:sz w:val="24"/>
@@ -3009,10 +2982,10 @@
           <w:szCs w:val="24"/>
         </w:rPr>
         <w:object w:dxaOrig="420" w:dyaOrig="375">
-          <v:shape id="_x0000_i1034" type="#_x0000_t75" style="width:20.95pt;height:18.4pt" o:ole="">
-            <v:imagedata r:id="rId24" o:title=""/>
+          <v:shape id="_x0000_i1034" type="#_x0000_t75" style="width:20.65pt;height:18.15pt" o:ole="">
+            <v:imagedata r:id="rId23" o:title=""/>
           </v:shape>
-          <o:OLEObject Type="Embed" ProgID="Equation.3" ShapeID="_x0000_i1034" DrawAspect="Content" ObjectID="_1744543251" r:id="rId25"/>
+          <o:OLEObject Type="Embed" ProgID="Equation.3" ShapeID="_x0000_i1034" DrawAspect="Content" ObjectID="_1745864253" r:id="rId24"/>
         </w:object>
       </w:r>
       <w:r>
@@ -3022,7 +2995,6 @@
         </w:rPr>
         <w:t xml:space="preserve"> - корректирующего коэффициента </w:t>
       </w:r>
-      <w:proofErr w:type="spellStart"/>
       <w:r>
         <w:rPr>
           <w:sz w:val="24"/>
@@ -3031,7 +3003,6 @@
         </w:rPr>
         <w:t>i</w:t>
       </w:r>
-      <w:proofErr w:type="spellEnd"/>
       <w:r>
         <w:rPr>
           <w:sz w:val="24"/>
@@ -3074,10 +3045,10 @@
           <w:lang w:val="be-BY"/>
         </w:rPr>
         <w:object w:dxaOrig="345" w:dyaOrig="375">
-          <v:shape id="_x0000_i1035" type="#_x0000_t75" style="width:16.75pt;height:18.4pt" o:ole="">
-            <v:imagedata r:id="rId22" o:title=""/>
+          <v:shape id="_x0000_i1035" type="#_x0000_t75" style="width:16.9pt;height:18.15pt" o:ole="">
+            <v:imagedata r:id="rId21" o:title=""/>
           </v:shape>
-          <o:OLEObject Type="Embed" ProgID="Equation.3" ShapeID="_x0000_i1035" DrawAspect="Content" ObjectID="_1744543252" r:id="rId26"/>
+          <o:OLEObject Type="Embed" ProgID="Equation.3" ShapeID="_x0000_i1035" DrawAspect="Content" ObjectID="_1745864254" r:id="rId25"/>
         </w:object>
       </w:r>
       <w:r>
@@ -3145,10 +3116,10 @@
           <w:szCs w:val="24"/>
         </w:rPr>
         <w:object w:dxaOrig="2760" w:dyaOrig="660">
-          <v:shape id="_x0000_i1036" type="#_x0000_t75" style="width:138.15pt;height:33.5pt" o:ole="">
-            <v:imagedata r:id="rId27" o:title=""/>
+          <v:shape id="_x0000_i1036" type="#_x0000_t75" style="width:138.35pt;height:33.2pt" o:ole="">
+            <v:imagedata r:id="rId26" o:title=""/>
           </v:shape>
-          <o:OLEObject Type="Embed" ProgID="Equation.3" ShapeID="_x0000_i1036" DrawAspect="Content" ObjectID="_1744543253" r:id="rId28"/>
+          <o:OLEObject Type="Embed" ProgID="Equation.3" ShapeID="_x0000_i1036" DrawAspect="Content" ObjectID="_1745864255" r:id="rId27"/>
         </w:object>
       </w:r>
     </w:p>
@@ -3212,10 +3183,10 @@
           <w:szCs w:val="24"/>
         </w:rPr>
         <w:object w:dxaOrig="2880" w:dyaOrig="360">
-          <v:shape id="_x0000_i1037" type="#_x0000_t75" style="width:2in;height:17.6pt" o:ole="">
-            <v:imagedata r:id="rId29" o:title=""/>
+          <v:shape id="_x0000_i1037" type="#_x0000_t75" style="width:2in;height:17.55pt" o:ole="">
+            <v:imagedata r:id="rId28" o:title=""/>
           </v:shape>
-          <o:OLEObject Type="Embed" ProgID="Equation.3" ShapeID="_x0000_i1037" DrawAspect="Content" ObjectID="_1744543254" r:id="rId30"/>
+          <o:OLEObject Type="Embed" ProgID="Equation.3" ShapeID="_x0000_i1037" DrawAspect="Content" ObjectID="_1745864256" r:id="rId29"/>
         </w:object>
       </w:r>
     </w:p>
@@ -3288,10 +3259,10 @@
                 <w:lang w:eastAsia="en-US"/>
               </w:rPr>
               <w:object w:dxaOrig="1485" w:dyaOrig="660">
-                <v:shape id="_x0000_i1038" type="#_x0000_t75" style="width:74.5pt;height:33.5pt" o:ole="">
-                  <v:imagedata r:id="rId31" o:title=""/>
+                <v:shape id="_x0000_i1038" type="#_x0000_t75" style="width:74.5pt;height:33.2pt" o:ole="">
+                  <v:imagedata r:id="rId30" o:title=""/>
                 </v:shape>
-                <o:OLEObject Type="Embed" ProgID="Equation.3" ShapeID="_x0000_i1038" DrawAspect="Content" ObjectID="_1744543255" r:id="rId32"/>
+                <o:OLEObject Type="Embed" ProgID="Equation.3" ShapeID="_x0000_i1038" DrawAspect="Content" ObjectID="_1745864257" r:id="rId31"/>
               </w:object>
             </w:r>
           </w:p>
@@ -3358,10 +3329,10 @@
           <w:sz w:val="24"/>
         </w:rPr>
         <w:object w:dxaOrig="420" w:dyaOrig="345">
-          <v:shape id="_x0000_i1039" type="#_x0000_t75" style="width:20.95pt;height:16.75pt" o:ole="">
-            <v:imagedata r:id="rId33" o:title=""/>
+          <v:shape id="_x0000_i1039" type="#_x0000_t75" style="width:20.65pt;height:16.9pt" o:ole="">
+            <v:imagedata r:id="rId32" o:title=""/>
           </v:shape>
-          <o:OLEObject Type="Embed" ProgID="Equation.3" ShapeID="_x0000_i1039" DrawAspect="Content" ObjectID="_1744543256" r:id="rId34"/>
+          <o:OLEObject Type="Embed" ProgID="Equation.3" ShapeID="_x0000_i1039" DrawAspect="Content" ObjectID="_1745864258" r:id="rId33"/>
         </w:object>
       </w:r>
       <w:r>
@@ -3411,10 +3382,10 @@
           <w:szCs w:val="24"/>
         </w:rPr>
         <w:object w:dxaOrig="2955" w:dyaOrig="615">
-          <v:shape id="_x0000_i1040" type="#_x0000_t75" style="width:148.2pt;height:31pt" o:ole="">
-            <v:imagedata r:id="rId35" o:title=""/>
+          <v:shape id="_x0000_i1040" type="#_x0000_t75" style="width:148.4pt;height:31.3pt" o:ole="">
+            <v:imagedata r:id="rId34" o:title=""/>
           </v:shape>
-          <o:OLEObject Type="Embed" ProgID="Equation.3" ShapeID="_x0000_i1040" DrawAspect="Content" ObjectID="_1744543257" r:id="rId36"/>
+          <o:OLEObject Type="Embed" ProgID="Equation.3" ShapeID="_x0000_i1040" DrawAspect="Content" ObjectID="_1745864259" r:id="rId35"/>
         </w:object>
       </w:r>
     </w:p>
@@ -3440,28 +3411,7 @@
         <w:rPr>
           <w:szCs w:val="24"/>
         </w:rPr>
-        <w:t xml:space="preserve">Отчисления в Фонд социальной защиты населения определяются </w:t>
-      </w:r>
-      <w:proofErr w:type="gramStart"/>
-      <w:r>
-        <w:rPr>
-          <w:szCs w:val="24"/>
-        </w:rPr>
-        <w:t>в соответствии с действующими законодательными актами по нормативу в процентном отношении к фонду</w:t>
-      </w:r>
-      <w:proofErr w:type="gramEnd"/>
-      <w:r>
-        <w:rPr>
-          <w:szCs w:val="24"/>
-        </w:rPr>
-        <w:t xml:space="preserve"> основной и дополнительной заработной платы исполнителей. Сумма отчислений в фонд социальной защиты населения</w:t>
-      </w:r>
-      <w:proofErr w:type="gramStart"/>
-      <w:r>
-        <w:rPr>
-          <w:szCs w:val="24"/>
-        </w:rPr>
-        <w:t xml:space="preserve"> (</w:t>
+        <w:t>Отчисления в Фонд социальной защиты населения определяются в соответствии с действующими законодательными актами по нормативу в процентном отношении к фонду основной и дополнительной заработной платы исполнителей. Сумма отчислений в фонд социальной защиты населения (</w:t>
       </w:r>
       <w:r>
         <w:rPr>
@@ -3469,24 +3419,17 @@
           <w:szCs w:val="24"/>
         </w:rPr>
         <w:object w:dxaOrig="345" w:dyaOrig="375">
-          <v:shape id="_x0000_i1041" type="#_x0000_t75" style="width:16.75pt;height:18.4pt" o:ole="">
-            <v:imagedata r:id="rId37" o:title=""/>
+          <v:shape id="_x0000_i1041" type="#_x0000_t75" style="width:16.9pt;height:18.15pt" o:ole="">
+            <v:imagedata r:id="rId36" o:title=""/>
           </v:shape>
-          <o:OLEObject Type="Embed" ProgID="Equation.3" ShapeID="_x0000_i1041" DrawAspect="Content" ObjectID="_1744543258" r:id="rId38"/>
+          <o:OLEObject Type="Embed" ProgID="Equation.3" ShapeID="_x0000_i1041" DrawAspect="Content" ObjectID="_1745864260" r:id="rId37"/>
         </w:object>
       </w:r>
       <w:r>
         <w:rPr>
           <w:szCs w:val="24"/>
         </w:rPr>
-        <w:t xml:space="preserve">) </w:t>
-      </w:r>
-      <w:proofErr w:type="gramEnd"/>
-      <w:r>
-        <w:rPr>
-          <w:szCs w:val="24"/>
-        </w:rPr>
-        <w:t>определяется по формуле:</w:t>
+        <w:t>) определяется по формуле:</w:t>
       </w:r>
     </w:p>
     <w:p>
@@ -3536,10 +3479,10 @@
                 <w:szCs w:val="24"/>
               </w:rPr>
               <w:object w:dxaOrig="2910" w:dyaOrig="735">
-                <v:shape id="_x0000_i1042" type="#_x0000_t75" style="width:145.65pt;height:36pt" o:ole="">
-                  <v:imagedata r:id="rId39" o:title=""/>
+                <v:shape id="_x0000_i1042" type="#_x0000_t75" style="width:145.9pt;height:36.3pt" o:ole="">
+                  <v:imagedata r:id="rId38" o:title=""/>
                 </v:shape>
-                <o:OLEObject Type="Embed" ProgID="Equation.3" ShapeID="_x0000_i1042" DrawAspect="Content" ObjectID="_1744543259" r:id="rId40"/>
+                <o:OLEObject Type="Embed" ProgID="Equation.3" ShapeID="_x0000_i1042" DrawAspect="Content" ObjectID="_1745864261" r:id="rId39"/>
               </w:object>
             </w:r>
           </w:p>
@@ -3592,10 +3535,10 @@
           <w:sz w:val="24"/>
         </w:rPr>
         <w:object w:dxaOrig="690" w:dyaOrig="375">
-          <v:shape id="_x0000_i1043" type="#_x0000_t75" style="width:35.15pt;height:18.4pt" o:ole="">
-            <v:imagedata r:id="rId41" o:title=""/>
+          <v:shape id="_x0000_i1043" type="#_x0000_t75" style="width:35.05pt;height:18.15pt" o:ole="">
+            <v:imagedata r:id="rId40" o:title=""/>
           </v:shape>
-          <o:OLEObject Type="Embed" ProgID="Equation.3" ShapeID="_x0000_i1043" DrawAspect="Content" ObjectID="_1744543260" r:id="rId42"/>
+          <o:OLEObject Type="Embed" ProgID="Equation.3" ShapeID="_x0000_i1043" DrawAspect="Content" ObjectID="_1745864262" r:id="rId41"/>
         </w:object>
       </w:r>
       <w:r>
@@ -3661,10 +3604,10 @@
           <w:szCs w:val="24"/>
         </w:rPr>
         <w:object w:dxaOrig="5535" w:dyaOrig="615">
-          <v:shape id="_x0000_i1044" type="#_x0000_t75" style="width:277.1pt;height:31pt" o:ole="">
-            <v:imagedata r:id="rId43" o:title=""/>
+          <v:shape id="_x0000_i1044" type="#_x0000_t75" style="width:276.75pt;height:31.3pt" o:ole="">
+            <v:imagedata r:id="rId42" o:title=""/>
           </v:shape>
-          <o:OLEObject Type="Embed" ProgID="Equation.3" ShapeID="_x0000_i1044" DrawAspect="Content" ObjectID="_1744543261" r:id="rId44"/>
+          <o:OLEObject Type="Embed" ProgID="Equation.3" ShapeID="_x0000_i1044" DrawAspect="Content" ObjectID="_1745864263" r:id="rId43"/>
         </w:object>
       </w:r>
     </w:p>
@@ -3745,10 +3688,10 @@
                 <w:szCs w:val="24"/>
               </w:rPr>
               <w:object w:dxaOrig="2700" w:dyaOrig="735">
-                <v:shape id="_x0000_i1045" type="#_x0000_t75" style="width:134.8pt;height:36pt" o:ole="">
-                  <v:imagedata r:id="rId45" o:title=""/>
+                <v:shape id="_x0000_i1045" type="#_x0000_t75" style="width:134.6pt;height:36.3pt" o:ole="">
+                  <v:imagedata r:id="rId44" o:title=""/>
                 </v:shape>
-                <o:OLEObject Type="Embed" ProgID="Equation.3" ShapeID="_x0000_i1045" DrawAspect="Content" ObjectID="_1744543262" r:id="rId46"/>
+                <o:OLEObject Type="Embed" ProgID="Equation.3" ShapeID="_x0000_i1045" DrawAspect="Content" ObjectID="_1745864264" r:id="rId45"/>
               </w:object>
             </w:r>
           </w:p>
@@ -3811,10 +3754,10 @@
           <w:szCs w:val="24"/>
         </w:rPr>
         <w:object w:dxaOrig="570" w:dyaOrig="375">
-          <v:shape id="_x0000_i1046" type="#_x0000_t75" style="width:28.45pt;height:18.4pt" o:ole="">
-            <v:imagedata r:id="rId47" o:title=""/>
+          <v:shape id="_x0000_i1046" type="#_x0000_t75" style="width:28.15pt;height:18.15pt" o:ole="">
+            <v:imagedata r:id="rId46" o:title=""/>
           </v:shape>
-          <o:OLEObject Type="Embed" ProgID="Equation.3" ShapeID="_x0000_i1046" DrawAspect="Content" ObjectID="_1744543263" r:id="rId48"/>
+          <o:OLEObject Type="Embed" ProgID="Equation.3" ShapeID="_x0000_i1046" DrawAspect="Content" ObjectID="_1745864265" r:id="rId47"/>
         </w:object>
       </w:r>
       <w:r>
@@ -3847,10 +3790,10 @@
           <w:szCs w:val="24"/>
         </w:rPr>
         <w:object w:dxaOrig="570" w:dyaOrig="375">
-          <v:shape id="_x0000_i1047" type="#_x0000_t75" style="width:28.45pt;height:18.4pt" o:ole="">
-            <v:imagedata r:id="rId49" o:title=""/>
+          <v:shape id="_x0000_i1047" type="#_x0000_t75" style="width:28.15pt;height:18.15pt" o:ole="">
+            <v:imagedata r:id="rId48" o:title=""/>
           </v:shape>
-          <o:OLEObject Type="Embed" ProgID="Equation.3" ShapeID="_x0000_i1047" DrawAspect="Content" ObjectID="_1744543264" r:id="rId50"/>
+          <o:OLEObject Type="Embed" ProgID="Equation.3" ShapeID="_x0000_i1047" DrawAspect="Content" ObjectID="_1745864266" r:id="rId49"/>
         </w:object>
       </w:r>
       <w:r>
@@ -3886,10 +3829,10 @@
           <w:szCs w:val="24"/>
         </w:rPr>
         <w:object w:dxaOrig="5250" w:dyaOrig="615">
-          <v:shape id="_x0000_i1048" type="#_x0000_t75" style="width:262.05pt;height:31pt" o:ole="">
-            <v:imagedata r:id="rId51" o:title=""/>
+          <v:shape id="_x0000_i1048" type="#_x0000_t75" style="width:261.7pt;height:31.3pt" o:ole="">
+            <v:imagedata r:id="rId50" o:title=""/>
           </v:shape>
-          <o:OLEObject Type="Embed" ProgID="Equation.3" ShapeID="_x0000_i1048" DrawAspect="Content" ObjectID="_1744543265" r:id="rId52"/>
+          <o:OLEObject Type="Embed" ProgID="Equation.3" ShapeID="_x0000_i1048" DrawAspect="Content" ObjectID="_1745864267" r:id="rId51"/>
         </w:object>
       </w:r>
     </w:p>
@@ -4531,7 +4474,6 @@
               </w:rPr>
             </w:pPr>
             <w:proofErr w:type="spellStart"/>
-            <w:proofErr w:type="gramStart"/>
             <w:r>
               <w:rPr>
                 <w:color w:val="auto"/>
@@ -4540,7 +4482,6 @@
               <w:t>Шт</w:t>
             </w:r>
             <w:proofErr w:type="spellEnd"/>
-            <w:proofErr w:type="gramEnd"/>
           </w:p>
         </w:tc>
         <w:tc>
@@ -4700,7 +4641,6 @@
               </w:rPr>
             </w:pPr>
             <w:proofErr w:type="spellStart"/>
-            <w:proofErr w:type="gramStart"/>
             <w:r>
               <w:rPr>
                 <w:color w:val="auto"/>
@@ -4709,7 +4649,6 @@
               <w:t>Шт</w:t>
             </w:r>
             <w:proofErr w:type="spellEnd"/>
-            <w:proofErr w:type="gramEnd"/>
           </w:p>
         </w:tc>
         <w:tc>
@@ -5000,14 +4939,7 @@
         <w:rPr>
           <w:szCs w:val="24"/>
         </w:rPr>
-        <w:t>Затраты на электроэнергию</w:t>
-      </w:r>
-      <w:proofErr w:type="gramStart"/>
-      <w:r>
-        <w:rPr>
-          <w:szCs w:val="24"/>
-        </w:rPr>
-        <w:t xml:space="preserve"> (</w:t>
+        <w:t>Затраты на электроэнергию (</w:t>
       </w:r>
       <w:r>
         <w:rPr>
@@ -5015,24 +4947,17 @@
           <w:szCs w:val="24"/>
         </w:rPr>
         <w:object w:dxaOrig="300" w:dyaOrig="375">
-          <v:shape id="_x0000_i1049" type="#_x0000_t75" style="width:15.05pt;height:18.4pt" o:ole="">
-            <v:imagedata r:id="rId53" o:title=""/>
+          <v:shape id="_x0000_i1049" type="#_x0000_t75" style="width:15.05pt;height:18.15pt" o:ole="">
+            <v:imagedata r:id="rId52" o:title=""/>
           </v:shape>
-          <o:OLEObject Type="Embed" ProgID="Equation.3" ShapeID="_x0000_i1049" DrawAspect="Content" ObjectID="_1744543266" r:id="rId54"/>
+          <o:OLEObject Type="Embed" ProgID="Equation.3" ShapeID="_x0000_i1049" DrawAspect="Content" ObjectID="_1745864268" r:id="rId53"/>
         </w:object>
       </w:r>
       <w:r>
         <w:rPr>
           <w:szCs w:val="24"/>
         </w:rPr>
-        <w:t xml:space="preserve">) </w:t>
-      </w:r>
-      <w:proofErr w:type="gramEnd"/>
-      <w:r>
-        <w:rPr>
-          <w:szCs w:val="24"/>
-        </w:rPr>
-        <w:t>определим следующим образом:</w:t>
+        <w:t>) определим следующим образом:</w:t>
       </w:r>
     </w:p>
     <w:tbl>
@@ -5065,10 +4990,10 @@
                 <w:szCs w:val="24"/>
               </w:rPr>
               <w:object w:dxaOrig="3900" w:dyaOrig="360">
-                <v:shape id="_x0000_i1050" type="#_x0000_t75" style="width:195.05pt;height:17.6pt" o:ole="">
-                  <v:imagedata r:id="rId55" o:title=""/>
+                <v:shape id="_x0000_i1050" type="#_x0000_t75" style="width:194.7pt;height:17.55pt" o:ole="">
+                  <v:imagedata r:id="rId54" o:title=""/>
                 </v:shape>
-                <o:OLEObject Type="Embed" ProgID="Equation.3" ShapeID="_x0000_i1050" DrawAspect="Content" ObjectID="_1744543267" r:id="rId56"/>
+                <o:OLEObject Type="Embed" ProgID="Equation.3" ShapeID="_x0000_i1050" DrawAspect="Content" ObjectID="_1745864269" r:id="rId55"/>
               </w:object>
             </w:r>
           </w:p>
@@ -5130,10 +5055,10 @@
           <w:szCs w:val="24"/>
         </w:rPr>
         <w:object w:dxaOrig="345" w:dyaOrig="375">
-          <v:shape id="_x0000_i1051" type="#_x0000_t75" style="width:16.75pt;height:18.4pt" o:ole="">
-            <v:imagedata r:id="rId57" o:title=""/>
+          <v:shape id="_x0000_i1051" type="#_x0000_t75" style="width:16.9pt;height:18.15pt" o:ole="">
+            <v:imagedata r:id="rId56" o:title=""/>
           </v:shape>
-          <o:OLEObject Type="Embed" ProgID="Equation.3" ShapeID="_x0000_i1051" DrawAspect="Content" ObjectID="_1744543268" r:id="rId58"/>
+          <o:OLEObject Type="Embed" ProgID="Equation.3" ShapeID="_x0000_i1051" DrawAspect="Content" ObjectID="_1745864270" r:id="rId57"/>
         </w:object>
       </w:r>
       <w:r>
@@ -5141,23 +5066,7 @@
           <w:color w:val="auto"/>
           <w:szCs w:val="24"/>
         </w:rPr>
-        <w:t xml:space="preserve"> - тариф за 1 кВт/</w:t>
-      </w:r>
-      <w:proofErr w:type="gramStart"/>
-      <w:r>
-        <w:rPr>
-          <w:color w:val="auto"/>
-          <w:szCs w:val="24"/>
-        </w:rPr>
-        <w:t>ч</w:t>
-      </w:r>
-      <w:proofErr w:type="gramEnd"/>
-      <w:r>
-        <w:rPr>
-          <w:color w:val="auto"/>
-          <w:szCs w:val="24"/>
-        </w:rPr>
-        <w:t xml:space="preserve"> электроэнергии, руб.;</w:t>
+        <w:t xml:space="preserve"> - тариф за 1 кВт/ч электроэнергии, руб.;</w:t>
       </w:r>
     </w:p>
     <w:p>
@@ -5174,10 +5083,10 @@
           <w:szCs w:val="24"/>
         </w:rPr>
         <w:object w:dxaOrig="420" w:dyaOrig="330">
-          <v:shape id="_x0000_i1052" type="#_x0000_t75" style="width:20.95pt;height:15.9pt" o:ole="">
-            <v:imagedata r:id="rId59" o:title=""/>
+          <v:shape id="_x0000_i1052" type="#_x0000_t75" style="width:20.65pt;height:15.65pt" o:ole="">
+            <v:imagedata r:id="rId58" o:title=""/>
           </v:shape>
-          <o:OLEObject Type="Embed" ProgID="Equation.3" ShapeID="_x0000_i1052" DrawAspect="Content" ObjectID="_1744543269" r:id="rId60"/>
+          <o:OLEObject Type="Embed" ProgID="Equation.3" ShapeID="_x0000_i1052" DrawAspect="Content" ObjectID="_1745864271" r:id="rId59"/>
         </w:object>
       </w:r>
       <w:r>
@@ -5192,26 +5101,18 @@
           <w:szCs w:val="24"/>
         </w:rPr>
         <w:object w:dxaOrig="735" w:dyaOrig="330">
-          <v:shape id="_x0000_i1053" type="#_x0000_t75" style="width:36pt;height:15.9pt" o:ole="">
-            <v:imagedata r:id="rId61" o:title=""/>
+          <v:shape id="_x0000_i1053" type="#_x0000_t75" style="width:36.3pt;height:15.65pt" o:ole="">
+            <v:imagedata r:id="rId60" o:title=""/>
           </v:shape>
-          <o:OLEObject Type="Embed" ProgID="Equation.3" ShapeID="_x0000_i1053" DrawAspect="Content" ObjectID="_1744543270" r:id="rId62"/>
+          <o:OLEObject Type="Embed" ProgID="Equation.3" ShapeID="_x0000_i1053" DrawAspect="Content" ObjectID="_1745864272" r:id="rId61"/>
         </w:object>
       </w:r>
       <w:r>
         <w:rPr>
           <w:szCs w:val="24"/>
         </w:rPr>
-        <w:t xml:space="preserve"> - время работы персонального компьютера и принтера соответственно, час</w:t>
-      </w:r>
-      <w:proofErr w:type="gramStart"/>
-      <w:r>
-        <w:rPr>
-          <w:szCs w:val="24"/>
-        </w:rPr>
-        <w:t>.;</w:t>
-      </w:r>
-      <w:proofErr w:type="gramEnd"/>
+        <w:t xml:space="preserve"> - время работы персонального компьютера и принтера соответственно, час.;</w:t>
+      </w:r>
     </w:p>
     <w:p>
       <w:pPr>
@@ -5227,10 +5128,10 @@
           <w:szCs w:val="24"/>
         </w:rPr>
         <w:object w:dxaOrig="480" w:dyaOrig="330">
-          <v:shape id="_x0000_i1054" type="#_x0000_t75" style="width:24.3pt;height:15.9pt" o:ole="">
-            <v:imagedata r:id="rId63" o:title=""/>
+          <v:shape id="_x0000_i1054" type="#_x0000_t75" style="width:24.4pt;height:15.65pt" o:ole="">
+            <v:imagedata r:id="rId62" o:title=""/>
           </v:shape>
-          <o:OLEObject Type="Embed" ProgID="Equation.3" ShapeID="_x0000_i1054" DrawAspect="Content" ObjectID="_1744543271" r:id="rId64"/>
+          <o:OLEObject Type="Embed" ProgID="Equation.3" ShapeID="_x0000_i1054" DrawAspect="Content" ObjectID="_1745864273" r:id="rId63"/>
         </w:object>
       </w:r>
       <w:r>
@@ -5245,31 +5146,17 @@
           <w:szCs w:val="24"/>
         </w:rPr>
         <w:object w:dxaOrig="735" w:dyaOrig="330">
-          <v:shape id="_x0000_i1055" type="#_x0000_t75" style="width:36pt;height:15.9pt" o:ole="">
-            <v:imagedata r:id="rId65" o:title=""/>
+          <v:shape id="_x0000_i1055" type="#_x0000_t75" style="width:36.3pt;height:15.65pt" o:ole="">
+            <v:imagedata r:id="rId64" o:title=""/>
           </v:shape>
-          <o:OLEObject Type="Embed" ProgID="Equation.3" ShapeID="_x0000_i1055" DrawAspect="Content" ObjectID="_1744543272" r:id="rId66"/>
+          <o:OLEObject Type="Embed" ProgID="Equation.3" ShapeID="_x0000_i1055" DrawAspect="Content" ObjectID="_1745864274" r:id="rId65"/>
         </w:object>
       </w:r>
       <w:r>
         <w:rPr>
           <w:szCs w:val="24"/>
         </w:rPr>
-        <w:t xml:space="preserve"> - номинальная потребляемая мощность персонального компьютера и принтера соответственно, кВт/</w:t>
-      </w:r>
-      <w:proofErr w:type="gramStart"/>
-      <w:r>
-        <w:rPr>
-          <w:szCs w:val="24"/>
-        </w:rPr>
-        <w:t>ч</w:t>
-      </w:r>
-      <w:proofErr w:type="gramEnd"/>
-      <w:r>
-        <w:rPr>
-          <w:szCs w:val="24"/>
-        </w:rPr>
-        <w:t>.</w:t>
+        <w:t xml:space="preserve"> - номинальная потребляемая мощность персонального компьютера и принтера соответственно, кВт/ч.</w:t>
       </w:r>
     </w:p>
     <w:p>
@@ -5296,10 +5183,10 @@
           <w:szCs w:val="24"/>
         </w:rPr>
         <w:object w:dxaOrig="4095" w:dyaOrig="360">
-          <v:shape id="_x0000_i1056" type="#_x0000_t75" style="width:205.1pt;height:17.6pt" o:ole="">
-            <v:imagedata r:id="rId67" o:title=""/>
+          <v:shape id="_x0000_i1056" type="#_x0000_t75" style="width:205.35pt;height:17.55pt" o:ole="">
+            <v:imagedata r:id="rId66" o:title=""/>
           </v:shape>
-          <o:OLEObject Type="Embed" ProgID="Equation.3" ShapeID="_x0000_i1056" DrawAspect="Content" ObjectID="_1744543273" r:id="rId68"/>
+          <o:OLEObject Type="Embed" ProgID="Equation.3" ShapeID="_x0000_i1056" DrawAspect="Content" ObjectID="_1745864275" r:id="rId67"/>
         </w:object>
       </w:r>
     </w:p>
@@ -5389,10 +5276,10 @@
                 <w:szCs w:val="24"/>
               </w:rPr>
               <w:object w:dxaOrig="5070" w:dyaOrig="705">
-                <v:shape id="_x0000_i1057" type="#_x0000_t75" style="width:252.85pt;height:36pt" o:ole="">
-                  <v:imagedata r:id="rId69" o:title=""/>
+                <v:shape id="_x0000_i1057" type="#_x0000_t75" style="width:252.95pt;height:35.7pt" o:ole="">
+                  <v:imagedata r:id="rId68" o:title=""/>
                 </v:shape>
-                <o:OLEObject Type="Embed" ProgID="Equation.3" ShapeID="_x0000_i1057" DrawAspect="Content" ObjectID="_1744543274" r:id="rId70"/>
+                <o:OLEObject Type="Embed" ProgID="Equation.3" ShapeID="_x0000_i1057" DrawAspect="Content" ObjectID="_1745864276" r:id="rId69"/>
               </w:object>
             </w:r>
           </w:p>
@@ -5454,10 +5341,10 @@
           <w:sz w:val="24"/>
         </w:rPr>
         <w:object w:dxaOrig="600" w:dyaOrig="375">
-          <v:shape id="_x0000_i1058" type="#_x0000_t75" style="width:30.15pt;height:18.4pt" o:ole="">
-            <v:imagedata r:id="rId71" o:title=""/>
+          <v:shape id="_x0000_i1058" type="#_x0000_t75" style="width:30.05pt;height:18.15pt" o:ole="">
+            <v:imagedata r:id="rId70" o:title=""/>
           </v:shape>
-          <o:OLEObject Type="Embed" ProgID="Equation.3" ShapeID="_x0000_i1058" DrawAspect="Content" ObjectID="_1744543275" r:id="rId72"/>
+          <o:OLEObject Type="Embed" ProgID="Equation.3" ShapeID="_x0000_i1058" DrawAspect="Content" ObjectID="_1745864277" r:id="rId71"/>
         </w:object>
       </w:r>
       <w:r>
@@ -5484,10 +5371,10 @@
           <w:highlight w:val="yellow"/>
         </w:rPr>
         <w:object w:dxaOrig="330" w:dyaOrig="375">
-          <v:shape id="_x0000_i1059" type="#_x0000_t75" style="width:15.9pt;height:18.4pt" o:ole="">
-            <v:imagedata r:id="rId73" o:title=""/>
+          <v:shape id="_x0000_i1059" type="#_x0000_t75" style="width:15.65pt;height:18.15pt" o:ole="">
+            <v:imagedata r:id="rId72" o:title=""/>
           </v:shape>
-          <o:OLEObject Type="Embed" ProgID="Equation.3" ShapeID="_x0000_i1059" DrawAspect="Content" ObjectID="_1744543276" r:id="rId74"/>
+          <o:OLEObject Type="Embed" ProgID="Equation.3" ShapeID="_x0000_i1059" DrawAspect="Content" ObjectID="_1745864278" r:id="rId73"/>
         </w:object>
       </w:r>
       <w:r>
@@ -5495,34 +5382,26 @@
           <w:sz w:val="24"/>
           <w:highlight w:val="yellow"/>
         </w:rPr>
-        <w:t xml:space="preserve"> – коэффициент удорожания ЭВМ</w:t>
-      </w:r>
-      <w:proofErr w:type="gramStart"/>
-      <w:r>
-        <w:rPr>
+        <w:t xml:space="preserve"> – коэффициент удорожания ЭВМ (</w:t>
+      </w:r>
+      <w:r>
+        <w:rPr>
+          <w:position w:val="-12"/>
           <w:sz w:val="24"/>
           <w:highlight w:val="yellow"/>
         </w:rPr>
-        <w:t xml:space="preserve"> (</w:t>
-      </w:r>
-      <w:r>
-        <w:rPr>
-          <w:position w:val="-12"/>
+        <w:object w:dxaOrig="1155" w:dyaOrig="360">
+          <v:shape id="_x0000_i1060" type="#_x0000_t75" style="width:57.6pt;height:17.55pt" o:ole="">
+            <v:imagedata r:id="rId74" o:title=""/>
+          </v:shape>
+          <o:OLEObject Type="Embed" ProgID="Equation.3" ShapeID="_x0000_i1060" DrawAspect="Content" ObjectID="_1745864279" r:id="rId75"/>
+        </w:object>
+      </w:r>
+      <w:r>
+        <w:rPr>
           <w:sz w:val="24"/>
           <w:highlight w:val="yellow"/>
         </w:rPr>
-        <w:object w:dxaOrig="1155" w:dyaOrig="360">
-          <v:shape id="_x0000_i1060" type="#_x0000_t75" style="width:57.75pt;height:17.6pt" o:ole="">
-            <v:imagedata r:id="rId75" o:title=""/>
-          </v:shape>
-          <o:OLEObject Type="Embed" ProgID="Equation.3" ShapeID="_x0000_i1060" DrawAspect="Content" ObjectID="_1744543277" r:id="rId76"/>
-        </w:object>
-      </w:r>
-      <w:r>
-        <w:rPr>
-          <w:sz w:val="24"/>
-          <w:highlight w:val="yellow"/>
-        </w:rPr>
         <w:t>);</w:t>
       </w:r>
       <w:r>
@@ -5531,7 +5410,6 @@
         </w:rPr>
         <w:t xml:space="preserve"> </w:t>
       </w:r>
-      <w:proofErr w:type="gramEnd"/>
       <w:r>
         <w:rPr>
           <w:sz w:val="24"/>
@@ -5556,10 +5434,10 @@
           <w:sz w:val="24"/>
         </w:rPr>
         <w:object w:dxaOrig="735" w:dyaOrig="375">
-          <v:shape id="_x0000_i1061" type="#_x0000_t75" style="width:36pt;height:18.4pt" o:ole="">
-            <v:imagedata r:id="rId77" o:title=""/>
+          <v:shape id="_x0000_i1061" type="#_x0000_t75" style="width:36.3pt;height:18.15pt" o:ole="">
+            <v:imagedata r:id="rId76" o:title=""/>
           </v:shape>
-          <o:OLEObject Type="Embed" ProgID="Equation.3" ShapeID="_x0000_i1061" DrawAspect="Content" ObjectID="_1744543278" r:id="rId78"/>
+          <o:OLEObject Type="Embed" ProgID="Equation.3" ShapeID="_x0000_i1061" DrawAspect="Content" ObjectID="_1745864280" r:id="rId77"/>
         </w:object>
       </w:r>
       <w:r>
@@ -5591,10 +5469,10 @@
           <w:sz w:val="24"/>
         </w:rPr>
         <w:object w:dxaOrig="1455" w:dyaOrig="375">
-          <v:shape id="_x0000_i1062" type="#_x0000_t75" style="width:72.85pt;height:18.4pt" o:ole="">
-            <v:imagedata r:id="rId79" o:title=""/>
+          <v:shape id="_x0000_i1062" type="#_x0000_t75" style="width:72.65pt;height:18.15pt" o:ole="">
+            <v:imagedata r:id="rId78" o:title=""/>
           </v:shape>
-          <o:OLEObject Type="Embed" ProgID="Equation.3" ShapeID="_x0000_i1062" DrawAspect="Content" ObjectID="_1744543279" r:id="rId80"/>
+          <o:OLEObject Type="Embed" ProgID="Equation.3" ShapeID="_x0000_i1062" DrawAspect="Content" ObjectID="_1745864281" r:id="rId79"/>
         </w:object>
       </w:r>
       <w:r>
@@ -5620,10 +5498,10 @@
           <w:sz w:val="24"/>
         </w:rPr>
         <w:object w:dxaOrig="660" w:dyaOrig="375">
-          <v:shape id="_x0000_i1063" type="#_x0000_t75" style="width:33.5pt;height:18.4pt" o:ole="">
-            <v:imagedata r:id="rId81" o:title=""/>
+          <v:shape id="_x0000_i1063" type="#_x0000_t75" style="width:33.2pt;height:18.15pt" o:ole="">
+            <v:imagedata r:id="rId80" o:title=""/>
           </v:shape>
-          <o:OLEObject Type="Embed" ProgID="Equation.3" ShapeID="_x0000_i1063" DrawAspect="Content" ObjectID="_1744543280" r:id="rId82"/>
+          <o:OLEObject Type="Embed" ProgID="Equation.3" ShapeID="_x0000_i1063" DrawAspect="Content" ObjectID="_1745864282" r:id="rId81"/>
         </w:object>
       </w:r>
       <w:r>
@@ -5649,10 +5527,10 @@
           <w:szCs w:val="24"/>
         </w:rPr>
         <w:object w:dxaOrig="3555" w:dyaOrig="615">
-          <v:shape id="_x0000_i1064" type="#_x0000_t75" style="width:178.35pt;height:31pt" o:ole="">
-            <v:imagedata r:id="rId83" o:title=""/>
+          <v:shape id="_x0000_i1064" type="#_x0000_t75" style="width:178.45pt;height:31.3pt" o:ole="">
+            <v:imagedata r:id="rId82" o:title=""/>
           </v:shape>
-          <o:OLEObject Type="Embed" ProgID="Equation.3" ShapeID="_x0000_i1064" DrawAspect="Content" ObjectID="_1744543281" r:id="rId84"/>
+          <o:OLEObject Type="Embed" ProgID="Equation.3" ShapeID="_x0000_i1064" DrawAspect="Content" ObjectID="_1745864283" r:id="rId83"/>
         </w:object>
       </w:r>
     </w:p>
@@ -5718,10 +5596,10 @@
           <w:szCs w:val="24"/>
         </w:rPr>
         <w:object w:dxaOrig="3360" w:dyaOrig="720">
-          <v:shape id="_x0000_i1065" type="#_x0000_t75" style="width:168.3pt;height:36pt" o:ole="">
-            <v:imagedata r:id="rId85" o:title=""/>
+          <v:shape id="_x0000_i1065" type="#_x0000_t75" style="width:168.4pt;height:36.3pt" o:ole="">
+            <v:imagedata r:id="rId84" o:title=""/>
           </v:shape>
-          <o:OLEObject Type="Embed" ProgID="Equation.3" ShapeID="_x0000_i1065" DrawAspect="Content" ObjectID="_1744543282" r:id="rId86"/>
+          <o:OLEObject Type="Embed" ProgID="Equation.3" ShapeID="_x0000_i1065" DrawAspect="Content" ObjectID="_1745864284" r:id="rId85"/>
         </w:object>
       </w:r>
     </w:p>
@@ -5782,10 +5660,10 @@
                 <w:szCs w:val="24"/>
               </w:rPr>
               <w:object w:dxaOrig="4125" w:dyaOrig="675">
-                <v:shape id="_x0000_i1066" type="#_x0000_t75" style="width:205.95pt;height:34.35pt" o:ole="">
-                  <v:imagedata r:id="rId87" o:title=""/>
+                <v:shape id="_x0000_i1066" type="#_x0000_t75" style="width:206pt;height:34.45pt" o:ole="">
+                  <v:imagedata r:id="rId86" o:title=""/>
                 </v:shape>
-                <o:OLEObject Type="Embed" ProgID="Equation.3" ShapeID="_x0000_i1066" DrawAspect="Content" ObjectID="_1744543283" r:id="rId88"/>
+                <o:OLEObject Type="Embed" ProgID="Equation.3" ShapeID="_x0000_i1066" DrawAspect="Content" ObjectID="_1745864285" r:id="rId87"/>
               </w:object>
             </w:r>
           </w:p>
@@ -5848,10 +5726,10 @@
           <w:sz w:val="24"/>
         </w:rPr>
         <w:object w:dxaOrig="225" w:dyaOrig="270">
-          <v:shape id="_x0000_i1067" type="#_x0000_t75" style="width:11.7pt;height:13.4pt" o:ole="">
-            <v:imagedata r:id="rId89" o:title=""/>
+          <v:shape id="_x0000_i1067" type="#_x0000_t75" style="width:11.9pt;height:13.15pt" o:ole="">
+            <v:imagedata r:id="rId88" o:title=""/>
           </v:shape>
-          <o:OLEObject Type="Embed" ProgID="Equation.3" ShapeID="_x0000_i1067" DrawAspect="Content" ObjectID="_1744543284" r:id="rId90"/>
+          <o:OLEObject Type="Embed" ProgID="Equation.3" ShapeID="_x0000_i1067" DrawAspect="Content" ObjectID="_1745864286" r:id="rId89"/>
         </w:object>
       </w:r>
       <w:r>
@@ -5866,10 +5744,10 @@
           <w:sz w:val="24"/>
         </w:rPr>
         <w:object w:dxaOrig="555" w:dyaOrig="270">
-          <v:shape id="_x0000_i1068" type="#_x0000_t75" style="width:27.65pt;height:13.4pt" o:ole="">
-            <v:imagedata r:id="rId91" o:title=""/>
+          <v:shape id="_x0000_i1068" type="#_x0000_t75" style="width:27.55pt;height:13.15pt" o:ole="">
+            <v:imagedata r:id="rId90" o:title=""/>
           </v:shape>
-          <o:OLEObject Type="Embed" ProgID="Equation.3" ShapeID="_x0000_i1068" DrawAspect="Content" ObjectID="_1744543285" r:id="rId92"/>
+          <o:OLEObject Type="Embed" ProgID="Equation.3" ShapeID="_x0000_i1068" DrawAspect="Content" ObjectID="_1745864287" r:id="rId91"/>
         </w:object>
       </w:r>
       <w:r>
@@ -5878,7 +5756,6 @@
         </w:rPr>
         <w:t>м</w:t>
       </w:r>
-      <w:proofErr w:type="gramStart"/>
       <w:r>
         <w:rPr>
           <w:sz w:val="24"/>
@@ -5886,7 +5763,6 @@
         </w:rPr>
         <w:t>2</w:t>
       </w:r>
-      <w:proofErr w:type="gramEnd"/>
       <w:r>
         <w:rPr>
           <w:sz w:val="24"/>
@@ -5910,10 +5786,10 @@
           <w:sz w:val="24"/>
         </w:rPr>
         <w:object w:dxaOrig="480" w:dyaOrig="375">
-          <v:shape id="_x0000_i1069" type="#_x0000_t75" style="width:24.3pt;height:18.4pt" o:ole="">
-            <v:imagedata r:id="rId93" o:title=""/>
+          <v:shape id="_x0000_i1069" type="#_x0000_t75" style="width:24.4pt;height:18.15pt" o:ole="">
+            <v:imagedata r:id="rId92" o:title=""/>
           </v:shape>
-          <o:OLEObject Type="Embed" ProgID="Equation.3" ShapeID="_x0000_i1069" DrawAspect="Content" ObjectID="_1744543286" r:id="rId94"/>
+          <o:OLEObject Type="Embed" ProgID="Equation.3" ShapeID="_x0000_i1069" DrawAspect="Content" ObjectID="_1745864288" r:id="rId93"/>
         </w:object>
       </w:r>
       <w:r>
@@ -5932,7 +5808,6 @@
           </w:rPr>
           <w:t>1 м</w:t>
         </w:r>
-        <w:proofErr w:type="gramStart"/>
         <w:r>
           <w:rPr>
             <w:sz w:val="24"/>
@@ -5941,7 +5816,6 @@
           <w:t>2</w:t>
         </w:r>
       </w:smartTag>
-      <w:proofErr w:type="gramEnd"/>
       <w:r>
         <w:rPr>
           <w:sz w:val="24"/>
@@ -5966,10 +5840,10 @@
           <w:sz w:val="24"/>
         </w:rPr>
         <w:object w:dxaOrig="600" w:dyaOrig="375">
-          <v:shape id="_x0000_i1070" type="#_x0000_t75" style="width:30.15pt;height:18.4pt" o:ole="">
-            <v:imagedata r:id="rId95" o:title=""/>
+          <v:shape id="_x0000_i1070" type="#_x0000_t75" style="width:30.05pt;height:18.15pt" o:ole="">
+            <v:imagedata r:id="rId94" o:title=""/>
           </v:shape>
-          <o:OLEObject Type="Embed" ProgID="Equation.3" ShapeID="_x0000_i1070" DrawAspect="Content" ObjectID="_1744543287" r:id="rId96"/>
+          <o:OLEObject Type="Embed" ProgID="Equation.3" ShapeID="_x0000_i1070" DrawAspect="Content" ObjectID="_1745864289" r:id="rId95"/>
         </w:object>
       </w:r>
       <w:r>
@@ -6008,10 +5882,10 @@
           <w:sz w:val="24"/>
         </w:rPr>
         <w:object w:dxaOrig="1170" w:dyaOrig="375">
-          <v:shape id="_x0000_i1071" type="#_x0000_t75" style="width:58.6pt;height:18.4pt" o:ole="">
-            <v:imagedata r:id="rId97" o:title=""/>
+          <v:shape id="_x0000_i1071" type="#_x0000_t75" style="width:58.85pt;height:18.15pt" o:ole="">
+            <v:imagedata r:id="rId96" o:title=""/>
           </v:shape>
-          <o:OLEObject Type="Embed" ProgID="Equation.3" ShapeID="_x0000_i1071" DrawAspect="Content" ObjectID="_1744543288" r:id="rId98"/>
+          <o:OLEObject Type="Embed" ProgID="Equation.3" ShapeID="_x0000_i1071" DrawAspect="Content" ObjectID="_1745864290" r:id="rId97"/>
         </w:object>
       </w:r>
       <w:r>
@@ -6038,10 +5912,10 @@
           <w:sz w:val="24"/>
         </w:rPr>
         <w:object w:dxaOrig="570" w:dyaOrig="375">
-          <v:shape id="_x0000_i1072" type="#_x0000_t75" style="width:28.45pt;height:18.4pt" o:ole="">
-            <v:imagedata r:id="rId99" o:title=""/>
+          <v:shape id="_x0000_i1072" type="#_x0000_t75" style="width:28.15pt;height:18.15pt" o:ole="">
+            <v:imagedata r:id="rId98" o:title=""/>
           </v:shape>
-          <o:OLEObject Type="Embed" ProgID="Equation.3" ShapeID="_x0000_i1072" DrawAspect="Content" ObjectID="_1744543289" r:id="rId100"/>
+          <o:OLEObject Type="Embed" ProgID="Equation.3" ShapeID="_x0000_i1072" DrawAspect="Content" ObjectID="_1745864291" r:id="rId99"/>
         </w:object>
       </w:r>
       <w:r>
@@ -6071,10 +5945,10 @@
           <w:sz w:val="24"/>
         </w:rPr>
         <w:object w:dxaOrig="3330" w:dyaOrig="990">
-          <v:shape id="_x0000_i1073" type="#_x0000_t75" style="width:166.6pt;height:49.4pt" o:ole="">
-            <v:imagedata r:id="rId101" o:title=""/>
+          <v:shape id="_x0000_i1073" type="#_x0000_t75" style="width:166.55pt;height:49.45pt" o:ole="">
+            <v:imagedata r:id="rId100" o:title=""/>
           </v:shape>
-          <o:OLEObject Type="Embed" ProgID="Equation.3" ShapeID="_x0000_i1073" DrawAspect="Content" ObjectID="_1744543290" r:id="rId102"/>
+          <o:OLEObject Type="Embed" ProgID="Equation.3" ShapeID="_x0000_i1073" DrawAspect="Content" ObjectID="_1745864292" r:id="rId101"/>
         </w:object>
       </w:r>
     </w:p>
@@ -6126,10 +6000,10 @@
           <w:position w:val="-12"/>
         </w:rPr>
         <w:object w:dxaOrig="3045" w:dyaOrig="360">
-          <v:shape id="_x0000_i1074" type="#_x0000_t75" style="width:152.35pt;height:17.6pt" o:ole="">
-            <v:imagedata r:id="rId103" o:title=""/>
+          <v:shape id="_x0000_i1074" type="#_x0000_t75" style="width:152.15pt;height:17.55pt" o:ole="">
+            <v:imagedata r:id="rId102" o:title=""/>
           </v:shape>
-          <o:OLEObject Type="Embed" ProgID="Equation.3" ShapeID="_x0000_i1074" DrawAspect="Content" ObjectID="_1744543291" r:id="rId104"/>
+          <o:OLEObject Type="Embed" ProgID="Equation.3" ShapeID="_x0000_i1074" DrawAspect="Content" ObjectID="_1745864293" r:id="rId103"/>
         </w:object>
       </w:r>
     </w:p>
@@ -6195,10 +6069,10 @@
           <w:sz w:val="24"/>
         </w:rPr>
         <w:object w:dxaOrig="1995" w:dyaOrig="660">
-          <v:shape id="_x0000_i1075" type="#_x0000_t75" style="width:99.65pt;height:33.5pt" o:ole="">
-            <v:imagedata r:id="rId105" o:title=""/>
+          <v:shape id="_x0000_i1075" type="#_x0000_t75" style="width:99.55pt;height:33.2pt" o:ole="">
+            <v:imagedata r:id="rId104" o:title=""/>
           </v:shape>
-          <o:OLEObject Type="Embed" ProgID="Equation.3" ShapeID="_x0000_i1075" DrawAspect="Content" ObjectID="_1744543292" r:id="rId106"/>
+          <o:OLEObject Type="Embed" ProgID="Equation.3" ShapeID="_x0000_i1075" DrawAspect="Content" ObjectID="_1745864294" r:id="rId105"/>
         </w:object>
       </w:r>
       <w:r>
@@ -6236,24 +6110,17 @@
           <w:sz w:val="24"/>
         </w:rPr>
         <w:object w:dxaOrig="555" w:dyaOrig="375">
-          <v:shape id="_x0000_i1076" type="#_x0000_t75" style="width:27.65pt;height:18.4pt" o:ole="">
-            <v:imagedata r:id="rId107" o:title=""/>
+          <v:shape id="_x0000_i1076" type="#_x0000_t75" style="width:27.55pt;height:18.15pt" o:ole="">
+            <v:imagedata r:id="rId106" o:title=""/>
           </v:shape>
-          <o:OLEObject Type="Embed" ProgID="Equation.3" ShapeID="_x0000_i1076" DrawAspect="Content" ObjectID="_1744543293" r:id="rId108"/>
+          <o:OLEObject Type="Embed" ProgID="Equation.3" ShapeID="_x0000_i1076" DrawAspect="Content" ObjectID="_1745864295" r:id="rId107"/>
         </w:object>
       </w:r>
       <w:r>
         <w:rPr>
           <w:sz w:val="24"/>
         </w:rPr>
-        <w:t xml:space="preserve"> – ставка налога на недвижимость</w:t>
-      </w:r>
-      <w:proofErr w:type="gramStart"/>
-      <w:r>
-        <w:rPr>
-          <w:sz w:val="24"/>
-        </w:rPr>
-        <w:t xml:space="preserve"> (</w:t>
+        <w:t xml:space="preserve"> – ставка налога на недвижимость (</w:t>
       </w:r>
       <w:r>
         <w:rPr>
@@ -6261,10 +6128,10 @@
           <w:sz w:val="24"/>
         </w:rPr>
         <w:object w:dxaOrig="1215" w:dyaOrig="375">
-          <v:shape id="_x0000_i1077" type="#_x0000_t75" style="width:60.3pt;height:18.4pt" o:ole="">
-            <v:imagedata r:id="rId109" o:title=""/>
+          <v:shape id="_x0000_i1077" type="#_x0000_t75" style="width:60.1pt;height:18.15pt" o:ole="">
+            <v:imagedata r:id="rId108" o:title=""/>
           </v:shape>
-          <o:OLEObject Type="Embed" ProgID="Equation.3" ShapeID="_x0000_i1077" DrawAspect="Content" ObjectID="_1744543294" r:id="rId110"/>
+          <o:OLEObject Type="Embed" ProgID="Equation.3" ShapeID="_x0000_i1077" DrawAspect="Content" ObjectID="_1745864296" r:id="rId109"/>
         </w:object>
       </w:r>
       <w:r>
@@ -6273,7 +6140,6 @@
         </w:rPr>
         <w:t>).</w:t>
       </w:r>
-      <w:proofErr w:type="gramEnd"/>
     </w:p>
     <w:p>
       <w:pPr>
@@ -6296,10 +6162,10 @@
           <w:szCs w:val="24"/>
         </w:rPr>
         <w:object w:dxaOrig="2520" w:dyaOrig="999">
-          <v:shape id="_x0000_i1120" type="#_x0000_t75" style="width:125.6pt;height:49.4pt" o:ole="">
-            <v:imagedata r:id="rId111" o:title=""/>
+          <v:shape id="_x0000_i1078" type="#_x0000_t75" style="width:125.85pt;height:49.45pt" o:ole="">
+            <v:imagedata r:id="rId110" o:title=""/>
           </v:shape>
-          <o:OLEObject Type="Embed" ProgID="Equation.3" ShapeID="_x0000_i1120" DrawAspect="Content" ObjectID="_1744543295" r:id="rId112"/>
+          <o:OLEObject Type="Embed" ProgID="Equation.3" ShapeID="_x0000_i1078" DrawAspect="Content" ObjectID="_1745864297" r:id="rId111"/>
         </w:object>
       </w:r>
     </w:p>
@@ -6315,14 +6181,7 @@
         <w:rPr>
           <w:szCs w:val="24"/>
         </w:rPr>
-        <w:t>Накладные расходы</w:t>
-      </w:r>
-      <w:proofErr w:type="gramStart"/>
-      <w:r>
-        <w:rPr>
-          <w:szCs w:val="24"/>
-        </w:rPr>
-        <w:t xml:space="preserve"> (</w:t>
+        <w:t>Накладные расходы (</w:t>
       </w:r>
       <w:r>
         <w:rPr>
@@ -6330,24 +6189,17 @@
           <w:szCs w:val="24"/>
         </w:rPr>
         <w:object w:dxaOrig="420" w:dyaOrig="375">
-          <v:shape id="_x0000_i1079" type="#_x0000_t75" style="width:20.95pt;height:18.4pt" o:ole="">
-            <v:imagedata r:id="rId113" o:title=""/>
+          <v:shape id="_x0000_i1079" type="#_x0000_t75" style="width:20.65pt;height:18.15pt" o:ole="">
+            <v:imagedata r:id="rId112" o:title=""/>
           </v:shape>
-          <o:OLEObject Type="Embed" ProgID="Equation.3" ShapeID="_x0000_i1079" DrawAspect="Content" ObjectID="_1744543296" r:id="rId114"/>
+          <o:OLEObject Type="Embed" ProgID="Equation.3" ShapeID="_x0000_i1079" DrawAspect="Content" ObjectID="_1745864298" r:id="rId113"/>
         </w:object>
       </w:r>
       <w:r>
         <w:rPr>
           <w:szCs w:val="24"/>
         </w:rPr>
-        <w:t xml:space="preserve">) – </w:t>
-      </w:r>
-      <w:proofErr w:type="gramEnd"/>
-      <w:r>
-        <w:rPr>
-          <w:szCs w:val="24"/>
-        </w:rPr>
-        <w:t>затраты, связанные с необходимостью содержания аппарата управления, вспомогательных хозяйств, а также с расходами на общехозяйственные нужды, вычисляются по формуле:</w:t>
+        <w:t>) – затраты, связанные с необходимостью содержания аппарата управления, вспомогательных хозяйств, а также с расходами на общехозяйственные нужды, вычисляются по формуле:</w:t>
       </w:r>
     </w:p>
     <w:p>
@@ -6386,10 +6238,10 @@
           <w:sz w:val="24"/>
         </w:rPr>
         <w:object w:dxaOrig="1635" w:dyaOrig="600">
-          <v:shape id="_x0000_i1080" type="#_x0000_t75" style="width:82.05pt;height:30.15pt" o:ole="">
-            <v:imagedata r:id="rId115" o:title=""/>
+          <v:shape id="_x0000_i1080" type="#_x0000_t75" style="width:82pt;height:30.05pt" o:ole="">
+            <v:imagedata r:id="rId114" o:title=""/>
           </v:shape>
-          <o:OLEObject Type="Embed" ProgID="Equation.3" ShapeID="_x0000_i1080" DrawAspect="Content" ObjectID="_1744543297" r:id="rId116"/>
+          <o:OLEObject Type="Embed" ProgID="Equation.3" ShapeID="_x0000_i1080" DrawAspect="Content" ObjectID="_1745864299" r:id="rId115"/>
         </w:object>
       </w:r>
       <w:r>
@@ -6431,24 +6283,17 @@
           <w:sz w:val="24"/>
         </w:rPr>
         <w:object w:dxaOrig="585" w:dyaOrig="375">
-          <v:shape id="_x0000_i1081" type="#_x0000_t75" style="width:29.3pt;height:18.4pt" o:ole="">
-            <v:imagedata r:id="rId117" o:title=""/>
+          <v:shape id="_x0000_i1081" type="#_x0000_t75" style="width:29.45pt;height:18.15pt" o:ole="">
+            <v:imagedata r:id="rId116" o:title=""/>
           </v:shape>
-          <o:OLEObject Type="Embed" ProgID="Equation.3" ShapeID="_x0000_i1081" DrawAspect="Content" ObjectID="_1744543298" r:id="rId118"/>
+          <o:OLEObject Type="Embed" ProgID="Equation.3" ShapeID="_x0000_i1081" DrawAspect="Content" ObjectID="_1745864300" r:id="rId117"/>
         </w:object>
       </w:r>
       <w:r>
         <w:rPr>
           <w:sz w:val="24"/>
         </w:rPr>
-        <w:t xml:space="preserve"> – норматив накладных расходов в целом</w:t>
-      </w:r>
-      <w:proofErr w:type="gramStart"/>
-      <w:r>
-        <w:rPr>
-          <w:sz w:val="24"/>
-        </w:rPr>
-        <w:t xml:space="preserve"> (</w:t>
+        <w:t xml:space="preserve"> – норматив накладных расходов в целом (</w:t>
       </w:r>
       <w:r>
         <w:rPr>
@@ -6456,10 +6301,10 @@
           <w:sz w:val="24"/>
         </w:rPr>
         <w:object w:dxaOrig="1350" w:dyaOrig="345">
-          <v:shape id="_x0000_i1082" type="#_x0000_t75" style="width:67pt;height:16.75pt" o:ole="">
-            <v:imagedata r:id="rId119" o:title=""/>
+          <v:shape id="_x0000_i1082" type="#_x0000_t75" style="width:67pt;height:16.9pt" o:ole="">
+            <v:imagedata r:id="rId118" o:title=""/>
           </v:shape>
-          <o:OLEObject Type="Embed" ProgID="Equation.3" ShapeID="_x0000_i1082" DrawAspect="Content" ObjectID="_1744543299" r:id="rId120"/>
+          <o:OLEObject Type="Embed" ProgID="Equation.3" ShapeID="_x0000_i1082" DrawAspect="Content" ObjectID="_1745864301" r:id="rId119"/>
         </w:object>
       </w:r>
       <w:r>
@@ -6468,7 +6313,6 @@
         </w:rPr>
         <w:t>).</w:t>
       </w:r>
-      <w:proofErr w:type="gramEnd"/>
     </w:p>
     <w:p>
       <w:pPr>
@@ -6489,10 +6333,10 @@
           <w:szCs w:val="24"/>
         </w:rPr>
         <w:object w:dxaOrig="3045" w:dyaOrig="615">
-          <v:shape id="_x0000_i1083" type="#_x0000_t75" style="width:152.35pt;height:31pt" o:ole="">
-            <v:imagedata r:id="rId121" o:title=""/>
+          <v:shape id="_x0000_i1083" type="#_x0000_t75" style="width:152.15pt;height:31.3pt" o:ole="">
+            <v:imagedata r:id="rId120" o:title=""/>
           </v:shape>
-          <o:OLEObject Type="Embed" ProgID="Equation.3" ShapeID="_x0000_i1083" DrawAspect="Content" ObjectID="_1744543300" r:id="rId122"/>
+          <o:OLEObject Type="Embed" ProgID="Equation.3" ShapeID="_x0000_i1083" DrawAspect="Content" ObjectID="_1745864302" r:id="rId121"/>
         </w:object>
       </w:r>
     </w:p>
@@ -6516,14 +6360,7 @@
         <w:rPr>
           <w:szCs w:val="24"/>
         </w:rPr>
-        <w:t>Прочие затраты на конкретное программное средство</w:t>
-      </w:r>
-      <w:proofErr w:type="gramStart"/>
-      <w:r>
-        <w:rPr>
-          <w:szCs w:val="24"/>
-        </w:rPr>
-        <w:t xml:space="preserve"> (</w:t>
+        <w:t>Прочие затраты на конкретное программное средство (</w:t>
       </w:r>
       <w:r>
         <w:rPr>
@@ -6531,24 +6368,17 @@
           <w:szCs w:val="24"/>
         </w:rPr>
         <w:object w:dxaOrig="375" w:dyaOrig="375">
-          <v:shape id="_x0000_i1084" type="#_x0000_t75" style="width:18.4pt;height:18.4pt" o:ole="">
-            <v:imagedata r:id="rId123" o:title=""/>
+          <v:shape id="_x0000_i1084" type="#_x0000_t75" style="width:18.15pt;height:18.15pt" o:ole="">
+            <v:imagedata r:id="rId122" o:title=""/>
           </v:shape>
-          <o:OLEObject Type="Embed" ProgID="Equation.3" ShapeID="_x0000_i1084" DrawAspect="Content" ObjectID="_1744543301" r:id="rId124"/>
+          <o:OLEObject Type="Embed" ProgID="Equation.3" ShapeID="_x0000_i1084" DrawAspect="Content" ObjectID="_1745864303" r:id="rId123"/>
         </w:object>
       </w:r>
       <w:r>
         <w:rPr>
           <w:szCs w:val="24"/>
         </w:rPr>
-        <w:t xml:space="preserve">) </w:t>
-      </w:r>
-      <w:proofErr w:type="gramEnd"/>
-      <w:r>
-        <w:rPr>
-          <w:szCs w:val="24"/>
-        </w:rPr>
-        <w:t>включают в себя затраты на приобретение и подготовку специальной литературы и специальной научно-технической информации, и определяются по формуле:</w:t>
+        <w:t>) включают в себя затраты на приобретение и подготовку специальной литературы и специальной научно-технической информации, и определяются по формуле:</w:t>
       </w:r>
     </w:p>
     <w:p>
@@ -6591,10 +6421,10 @@
                 <w:szCs w:val="24"/>
               </w:rPr>
               <w:object w:dxaOrig="1785" w:dyaOrig="705">
-                <v:shape id="_x0000_i1085" type="#_x0000_t75" style="width:88.75pt;height:36pt" o:ole="">
-                  <v:imagedata r:id="rId125" o:title=""/>
+                <v:shape id="_x0000_i1085" type="#_x0000_t75" style="width:88.9pt;height:35.7pt" o:ole="">
+                  <v:imagedata r:id="rId124" o:title=""/>
                 </v:shape>
-                <o:OLEObject Type="Embed" ProgID="Equation.3" ShapeID="_x0000_i1085" DrawAspect="Content" ObjectID="_1744543302" r:id="rId126"/>
+                <o:OLEObject Type="Embed" ProgID="Equation.3" ShapeID="_x0000_i1085" DrawAspect="Content" ObjectID="_1745864304" r:id="rId125"/>
               </w:object>
             </w:r>
           </w:p>
@@ -6659,24 +6489,17 @@
           <w:sz w:val="24"/>
         </w:rPr>
         <w:object w:dxaOrig="480" w:dyaOrig="375">
-          <v:shape id="_x0000_i1086" type="#_x0000_t75" style="width:24.3pt;height:18.4pt" o:ole="">
-            <v:imagedata r:id="rId127" o:title=""/>
+          <v:shape id="_x0000_i1086" type="#_x0000_t75" style="width:24.4pt;height:18.15pt" o:ole="">
+            <v:imagedata r:id="rId126" o:title=""/>
           </v:shape>
-          <o:OLEObject Type="Embed" ProgID="Equation.3" ShapeID="_x0000_i1086" DrawAspect="Content" ObjectID="_1744543303" r:id="rId128"/>
+          <o:OLEObject Type="Embed" ProgID="Equation.3" ShapeID="_x0000_i1086" DrawAspect="Content" ObjectID="_1745864305" r:id="rId127"/>
         </w:object>
       </w:r>
       <w:r>
         <w:rPr>
           <w:sz w:val="24"/>
         </w:rPr>
-        <w:t xml:space="preserve"> – норматив прочих затрат</w:t>
-      </w:r>
-      <w:proofErr w:type="gramStart"/>
-      <w:r>
-        <w:rPr>
-          <w:sz w:val="24"/>
-        </w:rPr>
-        <w:t xml:space="preserve"> (</w:t>
+        <w:t xml:space="preserve"> – норматив прочих затрат (</w:t>
       </w:r>
       <w:r>
         <w:rPr>
@@ -6684,10 +6507,10 @@
           <w:sz w:val="24"/>
         </w:rPr>
         <w:object w:dxaOrig="1170" w:dyaOrig="360">
-          <v:shape id="_x0000_i1087" type="#_x0000_t75" style="width:58.6pt;height:17.6pt" o:ole="">
-            <v:imagedata r:id="rId129" o:title=""/>
+          <v:shape id="_x0000_i1087" type="#_x0000_t75" style="width:58.85pt;height:17.55pt" o:ole="">
+            <v:imagedata r:id="rId128" o:title=""/>
           </v:shape>
-          <o:OLEObject Type="Embed" ProgID="Equation.3" ShapeID="_x0000_i1087" DrawAspect="Content" ObjectID="_1744543304" r:id="rId130"/>
+          <o:OLEObject Type="Embed" ProgID="Equation.3" ShapeID="_x0000_i1087" DrawAspect="Content" ObjectID="_1745864306" r:id="rId129"/>
         </w:object>
       </w:r>
       <w:r>
@@ -6696,7 +6519,6 @@
         </w:rPr>
         <w:t>).</w:t>
       </w:r>
-      <w:proofErr w:type="gramEnd"/>
     </w:p>
     <w:p/>
     <w:p>
@@ -6714,10 +6536,10 @@
           <w:szCs w:val="24"/>
         </w:rPr>
         <w:object w:dxaOrig="2760" w:dyaOrig="615">
-          <v:shape id="_x0000_i1088" type="#_x0000_t75" style="width:138.15pt;height:31pt" o:ole="">
-            <v:imagedata r:id="rId131" o:title=""/>
+          <v:shape id="_x0000_i1088" type="#_x0000_t75" style="width:138.35pt;height:31.3pt" o:ole="">
+            <v:imagedata r:id="rId130" o:title=""/>
           </v:shape>
-          <o:OLEObject Type="Embed" ProgID="Equation.3" ShapeID="_x0000_i1088" DrawAspect="Content" ObjectID="_1744543305" r:id="rId132"/>
+          <o:OLEObject Type="Embed" ProgID="Equation.3" ShapeID="_x0000_i1088" DrawAspect="Content" ObjectID="_1745864307" r:id="rId131"/>
         </w:object>
       </w:r>
     </w:p>
@@ -6790,16 +6612,8 @@
               <w:rPr>
                 <w:szCs w:val="24"/>
               </w:rPr>
-              <w:t xml:space="preserve">№ </w:t>
-            </w:r>
-            <w:proofErr w:type="gramStart"/>
-            <w:r>
-              <w:rPr>
-                <w:szCs w:val="24"/>
-              </w:rPr>
-              <w:t>п</w:t>
-            </w:r>
-            <w:proofErr w:type="gramEnd"/>
+              <w:t>№ п</w:t>
+            </w:r>
             <w:r>
               <w:rPr>
                 <w:szCs w:val="24"/>
@@ -8156,15 +7970,7 @@
                 <w:color w:val="auto"/>
                 <w:szCs w:val="24"/>
               </w:rPr>
-              <w:t>ИТОГО</w:t>
-            </w:r>
-            <w:proofErr w:type="gramStart"/>
-            <w:r>
-              <w:rPr>
-                <w:color w:val="auto"/>
-                <w:szCs w:val="24"/>
-              </w:rPr>
-              <w:t xml:space="preserve"> (</w:t>
+              <w:t>ИТОГО (</w:t>
             </w:r>
             <w:r>
               <w:rPr>
@@ -8174,10 +7980,10 @@
                 <w:lang w:val="be-BY" w:eastAsia="en-US"/>
               </w:rPr>
               <w:object w:dxaOrig="345" w:dyaOrig="330">
-                <v:shape id="_x0000_i1089" type="#_x0000_t75" style="width:16.75pt;height:15.9pt" o:ole="">
-                  <v:imagedata r:id="rId133" o:title=""/>
+                <v:shape id="_x0000_i1089" type="#_x0000_t75" style="width:16.9pt;height:15.65pt" o:ole="">
+                  <v:imagedata r:id="rId132" o:title=""/>
                 </v:shape>
-                <o:OLEObject Type="Embed" ProgID="Equation.3" ShapeID="_x0000_i1089" DrawAspect="Content" ObjectID="_1744543306" r:id="rId134"/>
+                <o:OLEObject Type="Embed" ProgID="Equation.3" ShapeID="_x0000_i1089" DrawAspect="Content" ObjectID="_1745864308" r:id="rId133"/>
               </w:object>
             </w:r>
             <w:r>
@@ -8187,7 +7993,6 @@
               </w:rPr>
               <w:t>)</w:t>
             </w:r>
-            <w:proofErr w:type="gramEnd"/>
           </w:p>
         </w:tc>
         <w:tc>
@@ -8241,31 +8046,17 @@
           <w:szCs w:val="24"/>
         </w:rPr>
         <w:object w:dxaOrig="375" w:dyaOrig="330">
-          <v:shape id="_x0000_i1090" type="#_x0000_t75" style="width:18.4pt;height:15.9pt" o:ole="">
-            <v:imagedata r:id="rId135" o:title=""/>
+          <v:shape id="_x0000_i1090" type="#_x0000_t75" style="width:18.15pt;height:15.65pt" o:ole="">
+            <v:imagedata r:id="rId134" o:title=""/>
           </v:shape>
-          <o:OLEObject Type="Embed" ProgID="Equation.3" ShapeID="_x0000_i1090" DrawAspect="Content" ObjectID="_1744543307" r:id="rId136"/>
+          <o:OLEObject Type="Embed" ProgID="Equation.3" ShapeID="_x0000_i1090" DrawAspect="Content" ObjectID="_1745864309" r:id="rId135"/>
         </w:object>
       </w:r>
       <w:r>
         <w:rPr>
           <w:szCs w:val="24"/>
         </w:rPr>
-        <w:t xml:space="preserve">) по </w:t>
-      </w:r>
-      <w:proofErr w:type="gramStart"/>
-      <w:r>
-        <w:rPr>
-          <w:szCs w:val="24"/>
-        </w:rPr>
-        <w:t>разрабатываемому</w:t>
-      </w:r>
-      <w:proofErr w:type="gramEnd"/>
-      <w:r>
-        <w:rPr>
-          <w:szCs w:val="24"/>
-        </w:rPr>
-        <w:t xml:space="preserve"> ПС по формуле:</w:t>
+        <w:t>) по разрабатываемому ПС по формуле:</w:t>
       </w:r>
     </w:p>
     <w:p>
@@ -8307,10 +8098,10 @@
                 <w:szCs w:val="24"/>
               </w:rPr>
               <w:object w:dxaOrig="1965" w:dyaOrig="735">
-                <v:shape id="_x0000_i1091" type="#_x0000_t75" style="width:97.95pt;height:36pt" o:ole="">
-                  <v:imagedata r:id="rId137" o:title=""/>
+                <v:shape id="_x0000_i1091" type="#_x0000_t75" style="width:97.65pt;height:36.3pt" o:ole="">
+                  <v:imagedata r:id="rId136" o:title=""/>
                 </v:shape>
-                <o:OLEObject Type="Embed" ProgID="Equation.3" ShapeID="_x0000_i1091" DrawAspect="Content" ObjectID="_1744543308" r:id="rId138"/>
+                <o:OLEObject Type="Embed" ProgID="Equation.3" ShapeID="_x0000_i1091" DrawAspect="Content" ObjectID="_1745864310" r:id="rId137"/>
               </w:object>
             </w:r>
           </w:p>
@@ -8371,24 +8162,17 @@
           <w:sz w:val="24"/>
         </w:rPr>
         <w:object w:dxaOrig="420" w:dyaOrig="330">
-          <v:shape id="_x0000_i1092" type="#_x0000_t75" style="width:20.95pt;height:15.9pt" o:ole="">
-            <v:imagedata r:id="rId139" o:title=""/>
+          <v:shape id="_x0000_i1092" type="#_x0000_t75" style="width:20.65pt;height:15.65pt" o:ole="">
+            <v:imagedata r:id="rId138" o:title=""/>
           </v:shape>
-          <o:OLEObject Type="Embed" ProgID="Equation.3" ShapeID="_x0000_i1092" DrawAspect="Content" ObjectID="_1744543309" r:id="rId140"/>
+          <o:OLEObject Type="Embed" ProgID="Equation.3" ShapeID="_x0000_i1092" DrawAspect="Content" ObjectID="_1745864311" r:id="rId139"/>
         </w:object>
       </w:r>
       <w:r>
         <w:rPr>
           <w:sz w:val="24"/>
         </w:rPr>
-        <w:t xml:space="preserve"> – уровень рентабельности ПС</w:t>
-      </w:r>
-      <w:proofErr w:type="gramStart"/>
-      <w:r>
-        <w:rPr>
-          <w:sz w:val="24"/>
-        </w:rPr>
-        <w:t xml:space="preserve"> (</w:t>
+        <w:t xml:space="preserve"> – уровень рентабельности ПС (</w:t>
       </w:r>
       <w:r>
         <w:rPr>
@@ -8396,10 +8180,10 @@
           <w:sz w:val="24"/>
         </w:rPr>
         <w:object w:dxaOrig="1170" w:dyaOrig="345">
-          <v:shape id="_x0000_i1093" type="#_x0000_t75" style="width:58.6pt;height:16.75pt" o:ole="">
-            <v:imagedata r:id="rId141" o:title=""/>
+          <v:shape id="_x0000_i1093" type="#_x0000_t75" style="width:58.85pt;height:16.9pt" o:ole="">
+            <v:imagedata r:id="rId140" o:title=""/>
           </v:shape>
-          <o:OLEObject Type="Embed" ProgID="Equation.3" ShapeID="_x0000_i1093" DrawAspect="Content" ObjectID="_1744543310" r:id="rId142"/>
+          <o:OLEObject Type="Embed" ProgID="Equation.3" ShapeID="_x0000_i1093" DrawAspect="Content" ObjectID="_1745864312" r:id="rId141"/>
         </w:object>
       </w:r>
       <w:r>
@@ -8408,7 +8192,6 @@
         </w:rPr>
         <w:t>).</w:t>
       </w:r>
-      <w:proofErr w:type="gramEnd"/>
     </w:p>
     <w:p>
       <w:pPr>
@@ -8436,10 +8219,10 @@
           <w:szCs w:val="24"/>
         </w:rPr>
         <w:object w:dxaOrig="3015" w:dyaOrig="615">
-          <v:shape id="_x0000_i1094" type="#_x0000_t75" style="width:150.7pt;height:31pt" o:ole="">
-            <v:imagedata r:id="rId143" o:title=""/>
+          <v:shape id="_x0000_i1094" type="#_x0000_t75" style="width:150.9pt;height:31.3pt" o:ole="">
+            <v:imagedata r:id="rId142" o:title=""/>
           </v:shape>
-          <o:OLEObject Type="Embed" ProgID="Equation.3" ShapeID="_x0000_i1094" DrawAspect="Content" ObjectID="_1744543311" r:id="rId144"/>
+          <o:OLEObject Type="Embed" ProgID="Equation.3" ShapeID="_x0000_i1094" DrawAspect="Content" ObjectID="_1745864313" r:id="rId143"/>
         </w:object>
       </w:r>
     </w:p>
@@ -8464,14 +8247,7 @@
         <w:rPr>
           <w:szCs w:val="24"/>
         </w:rPr>
-        <w:t>Прогнозируемая цена без налога на добавленную стоимость</w:t>
-      </w:r>
-      <w:proofErr w:type="gramStart"/>
-      <w:r>
-        <w:rPr>
-          <w:szCs w:val="24"/>
-        </w:rPr>
-        <w:t xml:space="preserve"> (</w:t>
+        <w:t>Прогнозируемая цена без налога на добавленную стоимость (</w:t>
       </w:r>
       <w:r>
         <w:rPr>
@@ -8479,24 +8255,17 @@
           <w:szCs w:val="24"/>
         </w:rPr>
         <w:object w:dxaOrig="285" w:dyaOrig="330">
-          <v:shape id="_x0000_i1095" type="#_x0000_t75" style="width:14.25pt;height:15.9pt" o:ole="">
-            <v:imagedata r:id="rId145" o:title=""/>
+          <v:shape id="_x0000_i1095" type="#_x0000_t75" style="width:14.4pt;height:15.65pt" o:ole="">
+            <v:imagedata r:id="rId144" o:title=""/>
           </v:shape>
-          <o:OLEObject Type="Embed" ProgID="Equation.3" ShapeID="_x0000_i1095" DrawAspect="Content" ObjectID="_1744543312" r:id="rId146"/>
+          <o:OLEObject Type="Embed" ProgID="Equation.3" ShapeID="_x0000_i1095" DrawAspect="Content" ObjectID="_1745864314" r:id="rId145"/>
         </w:object>
       </w:r>
       <w:r>
         <w:rPr>
           <w:szCs w:val="24"/>
         </w:rPr>
-        <w:t xml:space="preserve">) </w:t>
-      </w:r>
-      <w:proofErr w:type="gramEnd"/>
-      <w:r>
-        <w:rPr>
-          <w:szCs w:val="24"/>
-        </w:rPr>
-        <w:t>складывается из полной себестоимости программного средства и прогнозируемой прибыли. Рассчитывается по формуле:</w:t>
+        <w:t>) складывается из полной себестоимости программного средства и прогнозируемой прибыли. Рассчитывается по формуле:</w:t>
       </w:r>
     </w:p>
     <w:tbl>
@@ -8529,10 +8298,10 @@
                 <w:szCs w:val="24"/>
               </w:rPr>
               <w:object w:dxaOrig="1890" w:dyaOrig="375">
-                <v:shape id="_x0000_i1096" type="#_x0000_t75" style="width:94.6pt;height:18.4pt" o:ole="">
-                  <v:imagedata r:id="rId147" o:title=""/>
+                <v:shape id="_x0000_i1096" type="#_x0000_t75" style="width:94.55pt;height:18.15pt" o:ole="">
+                  <v:imagedata r:id="rId146" o:title=""/>
                 </v:shape>
-                <o:OLEObject Type="Embed" ProgID="Equation.3" ShapeID="_x0000_i1096" DrawAspect="Content" ObjectID="_1744543313" r:id="rId148"/>
+                <o:OLEObject Type="Embed" ProgID="Equation.3" ShapeID="_x0000_i1096" DrawAspect="Content" ObjectID="_1745864315" r:id="rId147"/>
               </w:object>
             </w:r>
           </w:p>
@@ -8596,10 +8365,10 @@
           <w:szCs w:val="24"/>
         </w:rPr>
         <w:object w:dxaOrig="3480" w:dyaOrig="315">
-          <v:shape id="_x0000_i1097" type="#_x0000_t75" style="width:174.15pt;height:15.05pt" o:ole="">
-            <v:imagedata r:id="rId149" o:title=""/>
+          <v:shape id="_x0000_i1097" type="#_x0000_t75" style="width:174.05pt;height:15.05pt" o:ole="">
+            <v:imagedata r:id="rId148" o:title=""/>
           </v:shape>
-          <o:OLEObject Type="Embed" ProgID="Equation.3" ShapeID="_x0000_i1097" DrawAspect="Content" ObjectID="_1744543314" r:id="rId150"/>
+          <o:OLEObject Type="Embed" ProgID="Equation.3" ShapeID="_x0000_i1097" DrawAspect="Content" ObjectID="_1745864316" r:id="rId149"/>
         </w:object>
       </w:r>
     </w:p>
@@ -8667,10 +8436,10 @@
                 <w:szCs w:val="24"/>
               </w:rPr>
               <w:object w:dxaOrig="1920" w:dyaOrig="735">
-                <v:shape id="_x0000_i1098" type="#_x0000_t75" style="width:96.3pt;height:36pt" o:ole="">
-                  <v:imagedata r:id="rId151" o:title=""/>
+                <v:shape id="_x0000_i1098" type="#_x0000_t75" style="width:96.4pt;height:36.3pt" o:ole="">
+                  <v:imagedata r:id="rId150" o:title=""/>
                 </v:shape>
-                <o:OLEObject Type="Embed" ProgID="Equation.3" ShapeID="_x0000_i1098" DrawAspect="Content" ObjectID="_1744543315" r:id="rId152"/>
+                <o:OLEObject Type="Embed" ProgID="Equation.3" ShapeID="_x0000_i1098" DrawAspect="Content" ObjectID="_1745864317" r:id="rId151"/>
               </w:object>
             </w:r>
           </w:p>
@@ -8733,24 +8502,17 @@
           <w:sz w:val="24"/>
         </w:rPr>
         <w:object w:dxaOrig="555" w:dyaOrig="375">
-          <v:shape id="_x0000_i1099" type="#_x0000_t75" style="width:27.65pt;height:18.4pt" o:ole="">
-            <v:imagedata r:id="rId153" o:title=""/>
+          <v:shape id="_x0000_i1099" type="#_x0000_t75" style="width:27.55pt;height:18.15pt" o:ole="">
+            <v:imagedata r:id="rId152" o:title=""/>
           </v:shape>
-          <o:OLEObject Type="Embed" ProgID="Equation.3" ShapeID="_x0000_i1099" DrawAspect="Content" ObjectID="_1744543316" r:id="rId154"/>
+          <o:OLEObject Type="Embed" ProgID="Equation.3" ShapeID="_x0000_i1099" DrawAspect="Content" ObjectID="_1745864318" r:id="rId153"/>
         </w:object>
       </w:r>
       <w:r>
         <w:rPr>
           <w:sz w:val="24"/>
         </w:rPr>
-        <w:t xml:space="preserve"> – ставка налога на добавленную стоимость</w:t>
-      </w:r>
-      <w:proofErr w:type="gramStart"/>
-      <w:r>
-        <w:rPr>
-          <w:sz w:val="24"/>
-        </w:rPr>
-        <w:t xml:space="preserve"> (</w:t>
+        <w:t xml:space="preserve"> – ставка налога на добавленную стоимость (</w:t>
       </w:r>
       <w:r>
         <w:rPr>
@@ -8758,10 +8520,10 @@
           <w:sz w:val="24"/>
         </w:rPr>
         <w:object w:dxaOrig="1275" w:dyaOrig="375">
-          <v:shape id="_x0000_i1100" type="#_x0000_t75" style="width:63.65pt;height:18.4pt" o:ole="">
-            <v:imagedata r:id="rId155" o:title=""/>
+          <v:shape id="_x0000_i1100" type="#_x0000_t75" style="width:63.85pt;height:18.15pt" o:ole="">
+            <v:imagedata r:id="rId154" o:title=""/>
           </v:shape>
-          <o:OLEObject Type="Embed" ProgID="Equation.3" ShapeID="_x0000_i1100" DrawAspect="Content" ObjectID="_1744543317" r:id="rId156"/>
+          <o:OLEObject Type="Embed" ProgID="Equation.3" ShapeID="_x0000_i1100" DrawAspect="Content" ObjectID="_1745864319" r:id="rId155"/>
         </w:object>
       </w:r>
       <w:r>
@@ -8770,7 +8532,6 @@
         </w:rPr>
         <w:t>).</w:t>
       </w:r>
-      <w:proofErr w:type="gramEnd"/>
     </w:p>
     <w:p>
       <w:pPr>
@@ -8796,10 +8557,10 @@
           <w:szCs w:val="24"/>
         </w:rPr>
         <w:object w:dxaOrig="3300" w:dyaOrig="615">
-          <v:shape id="_x0000_i1101" type="#_x0000_t75" style="width:164.95pt;height:31pt" o:ole="">
-            <v:imagedata r:id="rId157" o:title=""/>
+          <v:shape id="_x0000_i1101" type="#_x0000_t75" style="width:165.3pt;height:31.3pt" o:ole="">
+            <v:imagedata r:id="rId156" o:title=""/>
           </v:shape>
-          <o:OLEObject Type="Embed" ProgID="Equation.3" ShapeID="_x0000_i1101" DrawAspect="Content" ObjectID="_1744543318" r:id="rId158"/>
+          <o:OLEObject Type="Embed" ProgID="Equation.3" ShapeID="_x0000_i1101" DrawAspect="Content" ObjectID="_1745864320" r:id="rId157"/>
         </w:object>
       </w:r>
     </w:p>
@@ -8824,14 +8585,7 @@
         <w:rPr>
           <w:szCs w:val="24"/>
         </w:rPr>
-        <w:t>Прогнозируемая отпускная цена</w:t>
-      </w:r>
-      <w:proofErr w:type="gramStart"/>
-      <w:r>
-        <w:rPr>
-          <w:szCs w:val="24"/>
-        </w:rPr>
-        <w:t xml:space="preserve"> (</w:t>
+        <w:t>Прогнозируемая отпускная цена (</w:t>
       </w:r>
       <w:r>
         <w:rPr>
@@ -8839,24 +8593,17 @@
           <w:szCs w:val="24"/>
         </w:rPr>
         <w:object w:dxaOrig="345" w:dyaOrig="375">
-          <v:shape id="_x0000_i1102" type="#_x0000_t75" style="width:16.75pt;height:18.4pt" o:ole="">
-            <v:imagedata r:id="rId159" o:title=""/>
+          <v:shape id="_x0000_i1102" type="#_x0000_t75" style="width:16.9pt;height:18.15pt" o:ole="">
+            <v:imagedata r:id="rId158" o:title=""/>
           </v:shape>
-          <o:OLEObject Type="Embed" ProgID="Equation.3" ShapeID="_x0000_i1102" DrawAspect="Content" ObjectID="_1744543319" r:id="rId160"/>
+          <o:OLEObject Type="Embed" ProgID="Equation.3" ShapeID="_x0000_i1102" DrawAspect="Content" ObjectID="_1745864321" r:id="rId159"/>
         </w:object>
       </w:r>
       <w:r>
         <w:rPr>
           <w:szCs w:val="24"/>
         </w:rPr>
-        <w:t xml:space="preserve">) </w:t>
-      </w:r>
-      <w:proofErr w:type="gramEnd"/>
-      <w:r>
-        <w:rPr>
-          <w:szCs w:val="24"/>
-        </w:rPr>
-        <w:t>определяется по формуле:</w:t>
+        <w:t>) определяется по формуле:</w:t>
       </w:r>
     </w:p>
     <w:tbl>
@@ -8890,10 +8637,10 @@
                 <w:szCs w:val="24"/>
               </w:rPr>
               <w:object w:dxaOrig="1815" w:dyaOrig="375">
-                <v:shape id="_x0000_i1103" type="#_x0000_t75" style="width:90.4pt;height:18.4pt" o:ole="">
-                  <v:imagedata r:id="rId161" o:title=""/>
+                <v:shape id="_x0000_i1103" type="#_x0000_t75" style="width:90.15pt;height:18.15pt" o:ole="">
+                  <v:imagedata r:id="rId160" o:title=""/>
                 </v:shape>
-                <o:OLEObject Type="Embed" ProgID="Equation.3" ShapeID="_x0000_i1103" DrawAspect="Content" ObjectID="_1744543320" r:id="rId162"/>
+                <o:OLEObject Type="Embed" ProgID="Equation.3" ShapeID="_x0000_i1103" DrawAspect="Content" ObjectID="_1745864322" r:id="rId161"/>
               </w:object>
             </w:r>
           </w:p>
@@ -8948,10 +8695,10 @@
           <w:szCs w:val="24"/>
         </w:rPr>
         <w:object w:dxaOrig="3705" w:dyaOrig="360">
-          <v:shape id="_x0000_i1104" type="#_x0000_t75" style="width:185pt;height:17.6pt" o:ole="">
-            <v:imagedata r:id="rId163" o:title=""/>
+          <v:shape id="_x0000_i1104" type="#_x0000_t75" style="width:185.3pt;height:17.55pt" o:ole="">
+            <v:imagedata r:id="rId162" o:title=""/>
           </v:shape>
-          <o:OLEObject Type="Embed" ProgID="Equation.3" ShapeID="_x0000_i1104" DrawAspect="Content" ObjectID="_1744543321" r:id="rId164"/>
+          <o:OLEObject Type="Embed" ProgID="Equation.3" ShapeID="_x0000_i1104" DrawAspect="Content" ObjectID="_1745864323" r:id="rId163"/>
         </w:object>
       </w:r>
     </w:p>
@@ -9003,10 +8750,10 @@
           <w:sz w:val="24"/>
         </w:rPr>
         <w:object w:dxaOrig="2775" w:dyaOrig="735">
-          <v:shape id="_x0000_i1105" type="#_x0000_t75" style="width:139pt;height:36pt" o:ole="">
-            <v:imagedata r:id="rId165" o:title=""/>
+          <v:shape id="_x0000_i1105" type="#_x0000_t75" style="width:139pt;height:36.3pt" o:ole="">
+            <v:imagedata r:id="rId164" o:title=""/>
           </v:shape>
-          <o:OLEObject Type="Embed" ProgID="Equation.3" ShapeID="_x0000_i1105" DrawAspect="Content" ObjectID="_1744543322" r:id="rId166"/>
+          <o:OLEObject Type="Embed" ProgID="Equation.3" ShapeID="_x0000_i1105" DrawAspect="Content" ObjectID="_1745864324" r:id="rId165"/>
         </w:object>
       </w:r>
       <w:r>
@@ -9050,24 +8797,17 @@
           <w:sz w:val="24"/>
         </w:rPr>
         <w:object w:dxaOrig="585" w:dyaOrig="375">
-          <v:shape id="_x0000_i1106" type="#_x0000_t75" style="width:29.3pt;height:18.4pt" o:ole="">
-            <v:imagedata r:id="rId167" o:title=""/>
+          <v:shape id="_x0000_i1106" type="#_x0000_t75" style="width:29.45pt;height:18.15pt" o:ole="">
+            <v:imagedata r:id="rId166" o:title=""/>
           </v:shape>
-          <o:OLEObject Type="Embed" ProgID="Equation.3" ShapeID="_x0000_i1106" DrawAspect="Content" ObjectID="_1744543323" r:id="rId168"/>
+          <o:OLEObject Type="Embed" ProgID="Equation.3" ShapeID="_x0000_i1106" DrawAspect="Content" ObjectID="_1745864325" r:id="rId167"/>
         </w:object>
       </w:r>
       <w:r>
         <w:rPr>
           <w:sz w:val="24"/>
         </w:rPr>
-        <w:t xml:space="preserve"> – норматив налога на прибыль</w:t>
-      </w:r>
-      <w:proofErr w:type="gramStart"/>
-      <w:r>
-        <w:rPr>
-          <w:sz w:val="24"/>
-        </w:rPr>
-        <w:t xml:space="preserve"> (</w:t>
+        <w:t xml:space="preserve"> – норматив налога на прибыль (</w:t>
       </w:r>
       <w:r>
         <w:rPr>
@@ -9075,10 +8815,10 @@
           <w:sz w:val="24"/>
         </w:rPr>
         <w:object w:dxaOrig="1440" w:dyaOrig="375">
-          <v:shape id="_x0000_i1107" type="#_x0000_t75" style="width:1in;height:18.4pt" o:ole="">
-            <v:imagedata r:id="rId169" o:title=""/>
+          <v:shape id="_x0000_i1107" type="#_x0000_t75" style="width:1in;height:18.15pt" o:ole="">
+            <v:imagedata r:id="rId168" o:title=""/>
           </v:shape>
-          <o:OLEObject Type="Embed" ProgID="Equation.3" ShapeID="_x0000_i1107" DrawAspect="Content" ObjectID="_1744543324" r:id="rId170"/>
+          <o:OLEObject Type="Embed" ProgID="Equation.3" ShapeID="_x0000_i1107" DrawAspect="Content" ObjectID="_1745864326" r:id="rId169"/>
         </w:object>
       </w:r>
       <w:r>
@@ -9087,7 +8827,6 @@
         </w:rPr>
         <w:t>).</w:t>
       </w:r>
-      <w:proofErr w:type="gramEnd"/>
     </w:p>
     <w:p>
       <w:pPr>
@@ -9114,10 +8853,10 @@
           <w:szCs w:val="24"/>
         </w:rPr>
         <w:object w:dxaOrig="3615" w:dyaOrig="615">
-          <v:shape id="_x0000_i1108" type="#_x0000_t75" style="width:180pt;height:31pt" o:ole="">
-            <v:imagedata r:id="rId171" o:title=""/>
+          <v:shape id="_x0000_i1108" type="#_x0000_t75" style="width:180.3pt;height:31.3pt" o:ole="">
+            <v:imagedata r:id="rId170" o:title=""/>
           </v:shape>
-          <o:OLEObject Type="Embed" ProgID="Equation.3" ShapeID="_x0000_i1108" DrawAspect="Content" ObjectID="_1744543325" r:id="rId172"/>
+          <o:OLEObject Type="Embed" ProgID="Equation.3" ShapeID="_x0000_i1108" DrawAspect="Content" ObjectID="_1745864327" r:id="rId171"/>
         </w:object>
       </w:r>
     </w:p>
@@ -9235,7 +8974,7 @@
       </w:tblPr>
       <w:tblGrid>
         <w:gridCol w:w="2176"/>
-        <w:gridCol w:w="1468"/>
+        <w:gridCol w:w="1457"/>
         <w:gridCol w:w="2161"/>
         <w:gridCol w:w="1612"/>
         <w:gridCol w:w="1778"/>
@@ -9293,19 +9032,25 @@
                 <w:szCs w:val="24"/>
               </w:rPr>
             </w:pPr>
-            <w:proofErr w:type="spellStart"/>
-            <w:r>
-              <w:rPr>
-                <w:szCs w:val="24"/>
-              </w:rPr>
-              <w:t>Времядо</w:t>
-            </w:r>
-            <w:proofErr w:type="spellEnd"/>
+            <w:r>
+              <w:rPr>
+                <w:szCs w:val="24"/>
+              </w:rPr>
+              <w:t>Время</w:t>
+            </w:r>
             <w:r>
               <w:rPr>
                 <w:szCs w:val="24"/>
               </w:rPr>
               <w:t xml:space="preserve"> </w:t>
+            </w:r>
+            <w:bookmarkStart w:id="9" w:name="_GoBack"/>
+            <w:bookmarkEnd w:id="9"/>
+            <w:r>
+              <w:rPr>
+                <w:szCs w:val="24"/>
+              </w:rPr>
+              <w:t xml:space="preserve">до </w:t>
             </w:r>
             <w:proofErr w:type="spellStart"/>
             <w:r>
@@ -11164,49 +10909,6 @@
         <w:spacing w:after="0" w:line="360" w:lineRule="auto"/>
         <w:ind w:right="1" w:firstLine="709"/>
         <w:rPr>
-          <w:szCs w:val="24"/>
-        </w:rPr>
-      </w:pPr>
-      <w:r>
-        <w:rPr>
-          <w:szCs w:val="24"/>
-        </w:rPr>
-        <w:t xml:space="preserve">В дипломном проекте было создано, протестировано и подготовлено к эксплуатации программное средство «Электронный журнал класса». Данный программный продукт предоставляет всю необходимую информацию </w:t>
-      </w:r>
-      <w:proofErr w:type="gramStart"/>
-      <w:r>
-        <w:rPr>
-          <w:szCs w:val="24"/>
-        </w:rPr>
-        <w:t>о</w:t>
-      </w:r>
-      <w:proofErr w:type="gramEnd"/>
-      <w:r>
-        <w:rPr>
-          <w:szCs w:val="24"/>
-        </w:rPr>
-        <w:t xml:space="preserve"> </w:t>
-      </w:r>
-      <w:proofErr w:type="gramStart"/>
-      <w:r>
-        <w:rPr>
-          <w:szCs w:val="24"/>
-        </w:rPr>
-        <w:t>комплектующих</w:t>
-      </w:r>
-      <w:proofErr w:type="gramEnd"/>
-      <w:r>
-        <w:rPr>
-          <w:szCs w:val="24"/>
-        </w:rPr>
-        <w:t>, компьютерной технике, осуществляет поиск по наименованию материальных ценностей, позволяет формировать отчеты и выводить их на печать.</w:t>
-      </w:r>
-    </w:p>
-    <w:p>
-      <w:pPr>
-        <w:spacing w:after="0" w:line="360" w:lineRule="auto"/>
-        <w:ind w:right="1" w:firstLine="709"/>
-        <w:rPr>
           <w:color w:val="auto"/>
           <w:szCs w:val="24"/>
         </w:rPr>
@@ -11217,14 +10919,6 @@
           <w:szCs w:val="24"/>
         </w:rPr>
         <w:t xml:space="preserve">Внедрение разработанного программного средства приведёт к условной годовой экономии фонда рабочего времени исполнителя в размере </w:t>
-      </w:r>
-      <w:r>
-        <w:rPr>
-          <w:bCs/>
-          <w:color w:val="auto"/>
-          <w:szCs w:val="24"/>
-        </w:rPr>
-        <w:t>990,2</w:t>
       </w:r>
       <w:r>
         <w:rPr>
@@ -11232,7 +10926,7 @@
           <w:color w:val="FF0000"/>
           <w:szCs w:val="24"/>
         </w:rPr>
-        <w:t xml:space="preserve"> </w:t>
+        <w:t xml:space="preserve">990,2 </w:t>
       </w:r>
       <w:r>
         <w:rPr>
@@ -11240,14 +10934,6 @@
           <w:szCs w:val="24"/>
         </w:rPr>
         <w:t xml:space="preserve">часа, т.е. снизит трудоёмкость отдельных операций исполнителя. Сэкономить можно приблизительно </w:t>
-      </w:r>
-      <w:r>
-        <w:rPr>
-          <w:bCs/>
-          <w:color w:val="auto"/>
-          <w:szCs w:val="24"/>
-        </w:rPr>
-        <w:t>0,49</w:t>
       </w:r>
       <w:r>
         <w:rPr>
@@ -11255,7 +10941,7 @@
           <w:color w:val="FF0000"/>
           <w:szCs w:val="24"/>
         </w:rPr>
-        <w:t xml:space="preserve"> </w:t>
+        <w:t xml:space="preserve">0,49 </w:t>
       </w:r>
       <w:r>
         <w:rPr>
@@ -11343,10 +11029,10 @@
           <w:szCs w:val="24"/>
         </w:rPr>
         <w:object w:dxaOrig="300" w:dyaOrig="375">
-          <v:shape id="_x0000_i1109" type="#_x0000_t75" style="width:15.05pt;height:18.4pt" o:ole="">
-            <v:imagedata r:id="rId173" o:title=""/>
+          <v:shape id="_x0000_i1109" type="#_x0000_t75" style="width:15.05pt;height:18.15pt" o:ole="">
+            <v:imagedata r:id="rId172" o:title=""/>
           </v:shape>
-          <o:OLEObject Type="Embed" ProgID="Equation.3" ShapeID="_x0000_i1109" DrawAspect="Content" ObjectID="_1744543326" r:id="rId174"/>
+          <o:OLEObject Type="Embed" ProgID="Equation.3" ShapeID="_x0000_i1109" DrawAspect="Content" ObjectID="_1745864328" r:id="rId173"/>
         </w:object>
       </w:r>
       <w:r>
@@ -11419,10 +11105,10 @@
           <w:szCs w:val="24"/>
         </w:rPr>
         <w:object w:dxaOrig="345" w:dyaOrig="375">
-          <v:shape id="_x0000_i1110" type="#_x0000_t75" style="width:16.75pt;height:18.4pt" o:ole="">
-            <v:imagedata r:id="rId175" o:title=""/>
+          <v:shape id="_x0000_i1110" type="#_x0000_t75" style="width:16.9pt;height:18.15pt" o:ole="">
+            <v:imagedata r:id="rId174" o:title=""/>
           </v:shape>
-          <o:OLEObject Type="Embed" ProgID="Equation.3" ShapeID="_x0000_i1110" DrawAspect="Content" ObjectID="_1744543327" r:id="rId176"/>
+          <o:OLEObject Type="Embed" ProgID="Equation.3" ShapeID="_x0000_i1110" DrawAspect="Content" ObjectID="_1745864329" r:id="rId175"/>
         </w:object>
       </w:r>
       <w:r>
@@ -11478,10 +11164,10 @@
           <w:szCs w:val="24"/>
         </w:rPr>
         <w:object w:dxaOrig="375" w:dyaOrig="375">
-          <v:shape id="_x0000_i1111" type="#_x0000_t75" style="width:18.4pt;height:18.4pt" o:ole="">
-            <v:imagedata r:id="rId177" o:title=""/>
+          <v:shape id="_x0000_i1111" type="#_x0000_t75" style="width:18.15pt;height:18.15pt" o:ole="">
+            <v:imagedata r:id="rId176" o:title=""/>
           </v:shape>
-          <o:OLEObject Type="Embed" ProgID="Equation.3" ShapeID="_x0000_i1111" DrawAspect="Content" ObjectID="_1744543328" r:id="rId178"/>
+          <o:OLEObject Type="Embed" ProgID="Equation.3" ShapeID="_x0000_i1111" DrawAspect="Content" ObjectID="_1745864330" r:id="rId177"/>
         </w:object>
       </w:r>
       <w:r>
@@ -11536,10 +11222,10 @@
           <w:szCs w:val="24"/>
         </w:rPr>
         <w:object w:dxaOrig="300" w:dyaOrig="345">
-          <v:shape id="_x0000_i1112" type="#_x0000_t75" style="width:15.05pt;height:16.75pt" o:ole="">
-            <v:imagedata r:id="rId179" o:title=""/>
+          <v:shape id="_x0000_i1112" type="#_x0000_t75" style="width:15.05pt;height:16.9pt" o:ole="">
+            <v:imagedata r:id="rId178" o:title=""/>
           </v:shape>
-          <o:OLEObject Type="Embed" ProgID="Equation.3" ShapeID="_x0000_i1112" DrawAspect="Content" ObjectID="_1744543329" r:id="rId180"/>
+          <o:OLEObject Type="Embed" ProgID="Equation.3" ShapeID="_x0000_i1112" DrawAspect="Content" ObjectID="_1745864331" r:id="rId179"/>
         </w:object>
       </w:r>
       <w:r>
@@ -11694,12 +11380,18 @@
               <w:t>сн</w:t>
             </w:r>
             <w:proofErr w:type="spellEnd"/>
+            <w:r>
+              <w:rPr>
+                <w:szCs w:val="24"/>
+              </w:rPr>
+              <w:t>)*</w:t>
+            </w:r>
             <w:proofErr w:type="gramEnd"/>
             <w:r>
               <w:rPr>
                 <w:szCs w:val="24"/>
               </w:rPr>
-              <w:t>)*12 = (520+156+229,84+</w:t>
+              <w:t>12 = (520+156+229,84+</w:t>
             </w:r>
           </w:p>
           <w:p>
@@ -11798,29 +11490,7 @@
               <w:rPr>
                 <w:szCs w:val="24"/>
               </w:rPr>
-              <w:t>ЭК</w:t>
-            </w:r>
-            <w:proofErr w:type="gramStart"/>
-            <w:r>
-              <w:rPr>
-                <w:szCs w:val="24"/>
-              </w:rPr>
-              <w:t>.З</w:t>
-            </w:r>
-            <w:proofErr w:type="gramEnd"/>
-            <w:r>
-              <w:rPr>
-                <w:szCs w:val="24"/>
-              </w:rPr>
-              <w:t>П=ГДФЗП * К = 10878,24 *0,49=</w:t>
-            </w:r>
-            <w:bookmarkStart w:id="9" w:name="_GoBack"/>
-            <w:bookmarkEnd w:id="9"/>
-            <w:r>
-              <w:rPr>
-                <w:szCs w:val="24"/>
-              </w:rPr>
-              <w:t>5330,34 руб.</w:t>
+              <w:t>ЭК.ЗП=ГДФЗП * К = 10878,24 *0,49=5330,34 руб.</w:t>
             </w:r>
           </w:p>
         </w:tc>
@@ -11861,6 +11531,7 @@
         <w:rPr>
           <w:szCs w:val="24"/>
         </w:rPr>
+        <w:lastRenderedPageBreak/>
         <w:t>Вывод: экономический эффект от внедрения программного средства «Электронный журнал класса» составит:</w:t>
       </w:r>
     </w:p>
@@ -11892,21 +11563,7 @@
               <w:rPr>
                 <w:szCs w:val="24"/>
               </w:rPr>
-              <w:t>ЭК</w:t>
-            </w:r>
-            <w:proofErr w:type="gramStart"/>
-            <w:r>
-              <w:rPr>
-                <w:szCs w:val="24"/>
-              </w:rPr>
-              <w:t>.Э</w:t>
-            </w:r>
-            <w:proofErr w:type="gramEnd"/>
-            <w:r>
-              <w:rPr>
-                <w:szCs w:val="24"/>
-              </w:rPr>
-              <w:t>ФФЕКТ=ЭК.ЗП-Ц</w:t>
+              <w:t>ЭК.ЭФФЕКТ=ЭК.ЗП-Ц</w:t>
             </w:r>
             <w:r>
               <w:rPr>
@@ -12139,8 +11796,8 @@
 </file>
 
 <file path=word/numbering.xml><?xml version="1.0" encoding="utf-8"?>
-<w:numbering xmlns:wpc="http://schemas.microsoft.com/office/word/2010/wordprocessingCanvas" xmlns:mc="http://schemas.openxmlformats.org/markup-compatibility/2006" xmlns:o="urn:schemas-microsoft-com:office:office" xmlns:r="http://schemas.openxmlformats.org/officeDocument/2006/relationships" xmlns:m="http://schemas.openxmlformats.org/officeDocument/2006/math" xmlns:v="urn:schemas-microsoft-com:vml" xmlns:wp14="http://schemas.microsoft.com/office/word/2010/wordprocessingDrawing" xmlns:wp="http://schemas.openxmlformats.org/drawingml/2006/wordprocessingDrawing" xmlns:w10="urn:schemas-microsoft-com:office:word" xmlns:w="http://schemas.openxmlformats.org/wordprocessingml/2006/main" xmlns:w14="http://schemas.microsoft.com/office/word/2010/wordml" xmlns:wpg="http://schemas.microsoft.com/office/word/2010/wordprocessingGroup" xmlns:wpi="http://schemas.microsoft.com/office/word/2010/wordprocessingInk" xmlns:wne="http://schemas.microsoft.com/office/word/2006/wordml" xmlns:wps="http://schemas.microsoft.com/office/word/2010/wordprocessingShape" mc:Ignorable="w14 wp14">
-  <w:abstractNum w:abstractNumId="0">
+<w:numbering xmlns:wpc="http://schemas.microsoft.com/office/word/2010/wordprocessingCanvas" xmlns:cx="http://schemas.microsoft.com/office/drawing/2014/chartex" xmlns:mc="http://schemas.openxmlformats.org/markup-compatibility/2006" xmlns:o="urn:schemas-microsoft-com:office:office" xmlns:r="http://schemas.openxmlformats.org/officeDocument/2006/relationships" xmlns:m="http://schemas.openxmlformats.org/officeDocument/2006/math" xmlns:v="urn:schemas-microsoft-com:vml" xmlns:wp14="http://schemas.microsoft.com/office/word/2010/wordprocessingDrawing" xmlns:wp="http://schemas.openxmlformats.org/drawingml/2006/wordprocessingDrawing" xmlns:w10="urn:schemas-microsoft-com:office:word" xmlns:w="http://schemas.openxmlformats.org/wordprocessingml/2006/main" xmlns:w14="http://schemas.microsoft.com/office/word/2010/wordml" xmlns:w15="http://schemas.microsoft.com/office/word/2012/wordml" xmlns:w16se="http://schemas.microsoft.com/office/word/2015/wordml/symex" xmlns:wpg="http://schemas.microsoft.com/office/word/2010/wordprocessingGroup" xmlns:wpi="http://schemas.microsoft.com/office/word/2010/wordprocessingInk" xmlns:wne="http://schemas.microsoft.com/office/word/2006/wordml" xmlns:wps="http://schemas.microsoft.com/office/word/2010/wordprocessingShape" mc:Ignorable="w14 w15 w16se wp14">
+  <w:abstractNum w:abstractNumId="0" w15:restartNumberingAfterBreak="0">
     <w:nsid w:val="10774E14"/>
     <w:multiLevelType w:val="hybridMultilevel"/>
     <w:tmpl w:val="26563A26"/>
@@ -12253,7 +11910,7 @@
       </w:rPr>
     </w:lvl>
   </w:abstractNum>
-  <w:abstractNum w:abstractNumId="1">
+  <w:abstractNum w:abstractNumId="1" w15:restartNumberingAfterBreak="0">
     <w:nsid w:val="555857E1"/>
     <w:multiLevelType w:val="hybridMultilevel"/>
     <w:tmpl w:val="C728FBA0"/>
@@ -12344,7 +12001,7 @@
       </w:pPr>
     </w:lvl>
   </w:abstractNum>
-  <w:abstractNum w:abstractNumId="2">
+  <w:abstractNum w:abstractNumId="2" w15:restartNumberingAfterBreak="0">
     <w:nsid w:val="65844826"/>
     <w:multiLevelType w:val="hybridMultilevel"/>
     <w:tmpl w:val="617C2D20"/>
@@ -12505,7 +12162,7 @@
 </file>
 
 <file path=word/styles.xml><?xml version="1.0" encoding="utf-8"?>
-<w:styles xmlns:mc="http://schemas.openxmlformats.org/markup-compatibility/2006" xmlns:r="http://schemas.openxmlformats.org/officeDocument/2006/relationships" xmlns:w="http://schemas.openxmlformats.org/wordprocessingml/2006/main" xmlns:w14="http://schemas.microsoft.com/office/word/2010/wordml" mc:Ignorable="w14">
+<w:styles xmlns:mc="http://schemas.openxmlformats.org/markup-compatibility/2006" xmlns:r="http://schemas.openxmlformats.org/officeDocument/2006/relationships" xmlns:w="http://schemas.openxmlformats.org/wordprocessingml/2006/main" xmlns:w14="http://schemas.microsoft.com/office/word/2010/wordml" xmlns:w15="http://schemas.microsoft.com/office/word/2012/wordml" xmlns:w16se="http://schemas.microsoft.com/office/word/2015/wordml/symex" mc:Ignorable="w14 w15 w16se">
   <w:docDefaults>
     <w:rPrDefault>
       <w:rPr>
@@ -12521,1508 +12178,378 @@
       </w:pPr>
     </w:pPrDefault>
   </w:docDefaults>
-  <w:latentStyles w:defLockedState="0" w:defUIPriority="99" w:defSemiHidden="1" w:defUnhideWhenUsed="1" w:defQFormat="0" w:count="267">
-    <w:lsdException w:name="Normal" w:semiHidden="0" w:uiPriority="0" w:unhideWhenUsed="0" w:qFormat="1"/>
-    <w:lsdException w:name="heading 1" w:semiHidden="0" w:uiPriority="9" w:unhideWhenUsed="0" w:qFormat="1"/>
-    <w:lsdException w:name="heading 2" w:uiPriority="9" w:qFormat="1"/>
-    <w:lsdException w:name="heading 3" w:uiPriority="9" w:qFormat="1"/>
-    <w:lsdException w:name="heading 4" w:uiPriority="9" w:qFormat="1"/>
-    <w:lsdException w:name="heading 5" w:uiPriority="9" w:qFormat="1"/>
-    <w:lsdException w:name="heading 6" w:uiPriority="9" w:qFormat="1"/>
-    <w:lsdException w:name="heading 7" w:uiPriority="9" w:qFormat="1"/>
-    <w:lsdException w:name="heading 8" w:uiPriority="9" w:qFormat="1"/>
-    <w:lsdException w:name="heading 9" w:uiPriority="9" w:qFormat="1"/>
-    <w:lsdException w:name="toc 1" w:uiPriority="39"/>
-    <w:lsdException w:name="toc 2" w:uiPriority="39"/>
-    <w:lsdException w:name="toc 3" w:uiPriority="39"/>
-    <w:lsdException w:name="toc 4" w:uiPriority="39"/>
-    <w:lsdException w:name="toc 5" w:uiPriority="39"/>
-    <w:lsdException w:name="toc 6" w:uiPriority="39"/>
-    <w:lsdException w:name="toc 7" w:uiPriority="39"/>
-    <w:lsdException w:name="toc 8" w:uiPriority="39"/>
-    <w:lsdException w:name="toc 9" w:uiPriority="39"/>
-    <w:lsdException w:name="header" w:uiPriority="0" w:qFormat="1"/>
-    <w:lsdException w:name="caption" w:uiPriority="35" w:qFormat="1"/>
-    <w:lsdException w:name="Title" w:semiHidden="0" w:uiPriority="10" w:unhideWhenUsed="0" w:qFormat="1"/>
-    <w:lsdException w:name="Default Paragraph Font" w:uiPriority="1"/>
-    <w:lsdException w:name="Body Text" w:qFormat="1"/>
-    <w:lsdException w:name="Subtitle" w:semiHidden="0" w:uiPriority="11" w:unhideWhenUsed="0" w:qFormat="1"/>
-    <w:lsdException w:name="Strong" w:semiHidden="0" w:uiPriority="22" w:unhideWhenUsed="0" w:qFormat="1"/>
-    <w:lsdException w:name="Emphasis" w:semiHidden="0" w:uiPriority="20" w:unhideWhenUsed="0" w:qFormat="1"/>
-    <w:lsdException w:name="Normal (Web)" w:uiPriority="39" w:qFormat="1"/>
-    <w:lsdException w:name="Table Grid" w:semiHidden="0" w:uiPriority="59" w:unhideWhenUsed="0"/>
-    <w:lsdException w:name="Placeholder Text" w:unhideWhenUsed="0"/>
-    <w:lsdException w:name="No Spacing" w:semiHidden="0" w:uiPriority="1" w:unhideWhenUsed="0" w:qFormat="1"/>
-    <w:lsdException w:name="Light Shading" w:semiHidden="0" w:uiPriority="60" w:unhideWhenUsed="0"/>
-    <w:lsdException w:name="Light List" w:semiHidden="0" w:uiPriority="61" w:unhideWhenUsed="0"/>
-    <w:lsdException w:name="Light Grid" w:semiHidden="0" w:uiPriority="62" w:unhideWhenUsed="0"/>
-    <w:lsdException w:name="Medium Shading 1" w:semiHidden="0" w:uiPriority="63" w:unhideWhenUsed="0"/>
-    <w:lsdException w:name="Medium Shading 2" w:semiHidden="0" w:uiPriority="64" w:unhideWhenUsed="0"/>
-    <w:lsdException w:name="Medium List 1" w:semiHidden="0" w:uiPriority="65" w:unhideWhenUsed="0"/>
-    <w:lsdException w:name="Medium List 2" w:semiHidden="0" w:uiPriority="66" w:unhideWhenUsed="0"/>
-    <w:lsdException w:name="Medium Grid 1" w:semiHidden="0" w:uiPriority="67" w:unhideWhenUsed="0"/>
-    <w:lsdException w:name="Medium Grid 2" w:semiHidden="0" w:uiPriority="68" w:unhideWhenUsed="0"/>
-    <w:lsdException w:name="Medium Grid 3" w:semiHidden="0" w:uiPriority="69" w:unhideWhenUsed="0"/>
-    <w:lsdException w:name="Dark List" w:semiHidden="0" w:uiPriority="70" w:unhideWhenUsed="0"/>
-    <w:lsdException w:name="Colorful Shading" w:semiHidden="0" w:uiPriority="71" w:unhideWhenUsed="0"/>
-    <w:lsdException w:name="Colorful List" w:semiHidden="0" w:uiPriority="72" w:unhideWhenUsed="0"/>
-    <w:lsdException w:name="Colorful Grid" w:semiHidden="0" w:uiPriority="73" w:unhideWhenUsed="0"/>
-    <w:lsdException w:name="Light Shading Accent 1" w:semiHidden="0" w:uiPriority="60" w:unhideWhenUsed="0"/>
-    <w:lsdException w:name="Light List Accent 1" w:semiHidden="0" w:uiPriority="61" w:unhideWhenUsed="0"/>
-    <w:lsdException w:name="Light Grid Accent 1" w:semiHidden="0" w:uiPriority="62" w:unhideWhenUsed="0"/>
-    <w:lsdException w:name="Medium Shading 1 Accent 1" w:semiHidden="0" w:uiPriority="63" w:unhideWhenUsed="0"/>
-    <w:lsdException w:name="Medium Shading 2 Accent 1" w:semiHidden="0" w:uiPriority="64" w:unhideWhenUsed="0"/>
-    <w:lsdException w:name="Medium List 1 Accent 1" w:semiHidden="0" w:uiPriority="65" w:unhideWhenUsed="0"/>
-    <w:lsdException w:name="Revision" w:unhideWhenUsed="0"/>
-    <w:lsdException w:name="List Paragraph" w:semiHidden="0" w:uiPriority="34" w:unhideWhenUsed="0" w:qFormat="1"/>
-    <w:lsdException w:name="Quote" w:semiHidden="0" w:uiPriority="29" w:unhideWhenUsed="0" w:qFormat="1"/>
-    <w:lsdException w:name="Intense Quote" w:semiHidden="0" w:uiPriority="30" w:unhideWhenUsed="0" w:qFormat="1"/>
-    <w:lsdException w:name="Medium List 2 Accent 1" w:semiHidden="0" w:uiPriority="66" w:unhideWhenUsed="0"/>
-    <w:lsdException w:name="Medium Grid 1 Accent 1" w:semiHidden="0" w:uiPriority="67" w:unhideWhenUsed="0"/>
-    <w:lsdException w:name="Medium Grid 2 Accent 1" w:semiHidden="0" w:uiPriority="68" w:unhideWhenUsed="0"/>
-    <w:lsdException w:name="Medium Grid 3 Accent 1" w:semiHidden="0" w:uiPriority="69" w:unhideWhenUsed="0"/>
-    <w:lsdException w:name="Dark List Accent 1" w:semiHidden="0" w:uiPriority="70" w:unhideWhenUsed="0"/>
-    <w:lsdException w:name="Colorful Shading Accent 1" w:semiHidden="0" w:uiPriority="71" w:unhideWhenUsed="0"/>
-    <w:lsdException w:name="Colorful List Accent 1" w:semiHidden="0" w:uiPriority="72" w:unhideWhenUsed="0"/>
-    <w:lsdException w:name="Colorful Grid Accent 1" w:semiHidden="0" w:uiPriority="73" w:unhideWhenUsed="0"/>
-    <w:lsdException w:name="Light Shading Accent 2" w:semiHidden="0" w:uiPriority="60" w:unhideWhenUsed="0"/>
-    <w:lsdException w:name="Light List Accent 2" w:semiHidden="0" w:uiPriority="61" w:unhideWhenUsed="0"/>
-    <w:lsdException w:name="Light Grid Accent 2" w:semiHidden="0" w:uiPriority="62" w:unhideWhenUsed="0"/>
-    <w:lsdException w:name="Medium Shading 1 Accent 2" w:semiHidden="0" w:uiPriority="63" w:unhideWhenUsed="0"/>
-    <w:lsdException w:name="Medium Shading 2 Accent 2" w:semiHidden="0" w:uiPriority="64" w:unhideWhenUsed="0"/>
-    <w:lsdException w:name="Medium List 1 Accent 2" w:semiHidden="0" w:uiPriority="65" w:unhideWhenUsed="0"/>
-    <w:lsdException w:name="Medium List 2 Accent 2" w:semiHidden="0" w:uiPriority="66" w:unhideWhenUsed="0"/>
-    <w:lsdException w:name="Medium Grid 1 Accent 2" w:semiHidden="0" w:uiPriority="67" w:unhideWhenUsed="0"/>
-    <w:lsdException w:name="Medium Grid 2 Accent 2" w:semiHidden="0" w:uiPriority="68" w:unhideWhenUsed="0"/>
-    <w:lsdException w:name="Medium Grid 3 Accent 2" w:semiHidden="0" w:uiPriority="69" w:unhideWhenUsed="0"/>
-    <w:lsdException w:name="Dark List Accent 2" w:semiHidden="0" w:uiPriority="70" w:unhideWhenUsed="0"/>
-    <w:lsdException w:name="Colorful Shading Accent 2" w:semiHidden="0" w:uiPriority="71" w:unhideWhenUsed="0"/>
-    <w:lsdException w:name="Colorful List Accent 2" w:semiHidden="0" w:uiPriority="72" w:unhideWhenUsed="0"/>
-    <w:lsdException w:name="Colorful Grid Accent 2" w:semiHidden="0" w:uiPriority="73" w:unhideWhenUsed="0"/>
-    <w:lsdException w:name="Light Shading Accent 3" w:semiHidden="0" w:uiPriority="60" w:unhideWhenUsed="0"/>
-    <w:lsdException w:name="Light List Accent 3" w:semiHidden="0" w:uiPriority="61" w:unhideWhenUsed="0"/>
-    <w:lsdException w:name="Light Grid Accent 3" w:semiHidden="0" w:uiPriority="62" w:unhideWhenUsed="0"/>
-    <w:lsdException w:name="Medium Shading 1 Accent 3" w:semiHidden="0" w:uiPriority="63" w:unhideWhenUsed="0"/>
-    <w:lsdException w:name="Medium Shading 2 Accent 3" w:semiHidden="0" w:uiPriority="64" w:unhideWhenUsed="0"/>
-    <w:lsdException w:name="Medium List 1 Accent 3" w:semiHidden="0" w:uiPriority="65" w:unhideWhenUsed="0"/>
-    <w:lsdException w:name="Medium List 2 Accent 3" w:semiHidden="0" w:uiPriority="66" w:unhideWhenUsed="0"/>
-    <w:lsdException w:name="Medium Grid 1 Accent 3" w:semiHidden="0" w:uiPriority="67" w:unhideWhenUsed="0"/>
-    <w:lsdException w:name="Medium Grid 2 Accent 3" w:semiHidden="0" w:uiPriority="68" w:unhideWhenUsed="0"/>
-    <w:lsdException w:name="Medium Grid 3 Accent 3" w:semiHidden="0" w:uiPriority="69" w:unhideWhenUsed="0"/>
-    <w:lsdException w:name="Dark List Accent 3" w:semiHidden="0" w:uiPriority="70" w:unhideWhenUsed="0"/>
-    <w:lsdException w:name="Colorful Shading Accent 3" w:semiHidden="0" w:uiPriority="71" w:unhideWhenUsed="0"/>
-    <w:lsdException w:name="Colorful List Accent 3" w:semiHidden="0" w:uiPriority="72" w:unhideWhenUsed="0"/>
-    <w:lsdException w:name="Colorful Grid Accent 3" w:semiHidden="0" w:uiPriority="73" w:unhideWhenUsed="0"/>
-    <w:lsdException w:name="Light Shading Accent 4" w:semiHidden="0" w:uiPriority="60" w:unhideWhenUsed="0"/>
-    <w:lsdException w:name="Light List Accent 4" w:semiHidden="0" w:uiPriority="61" w:unhideWhenUsed="0"/>
-    <w:lsdException w:name="Light Grid Accent 4" w:semiHidden="0" w:uiPriority="62" w:unhideWhenUsed="0"/>
-    <w:lsdException w:name="Medium Shading 1 Accent 4" w:semiHidden="0" w:uiPriority="63" w:unhideWhenUsed="0"/>
-    <w:lsdException w:name="Medium Shading 2 Accent 4" w:semiHidden="0" w:uiPriority="64" w:unhideWhenUsed="0"/>
-    <w:lsdException w:name="Medium List 1 Accent 4" w:semiHidden="0" w:uiPriority="65" w:unhideWhenUsed="0"/>
-    <w:lsdException w:name="Medium List 2 Accent 4" w:semiHidden="0" w:uiPriority="66" w:unhideWhenUsed="0"/>
-    <w:lsdException w:name="Medium Grid 1 Accent 4" w:semiHidden="0" w:uiPriority="67" w:unhideWhenUsed="0"/>
-    <w:lsdException w:name="Medium Grid 2 Accent 4" w:semiHidden="0" w:uiPriority="68" w:unhideWhenUsed="0"/>
-    <w:lsdException w:name="Medium Grid 3 Accent 4" w:semiHidden="0" w:uiPriority="69" w:unhideWhenUsed="0"/>
-    <w:lsdException w:name="Dark List Accent 4" w:semiHidden="0" w:uiPriority="70" w:unhideWhenUsed="0"/>
-    <w:lsdException w:name="Colorful Shading Accent 4" w:semiHidden="0" w:uiPriority="71" w:unhideWhenUsed="0"/>
-    <w:lsdException w:name="Colorful List Accent 4" w:semiHidden="0" w:uiPriority="72" w:unhideWhenUsed="0"/>
-    <w:lsdException w:name="Colorful Grid Accent 4" w:semiHidden="0" w:uiPriority="73" w:unhideWhenUsed="0"/>
-    <w:lsdException w:name="Light Shading Accent 5" w:semiHidden="0" w:uiPriority="60" w:unhideWhenUsed="0"/>
-    <w:lsdException w:name="Light List Accent 5" w:semiHidden="0" w:uiPriority="61" w:unhideWhenUsed="0"/>
-    <w:lsdException w:name="Light Grid Accent 5" w:semiHidden="0" w:uiPriority="62" w:unhideWhenUsed="0"/>
-    <w:lsdException w:name="Medium Shading 1 Accent 5" w:semiHidden="0" w:uiPriority="63" w:unhideWhenUsed="0"/>
-    <w:lsdException w:name="Medium Shading 2 Accent 5" w:semiHidden="0" w:uiPriority="64" w:unhideWhenUsed="0"/>
-    <w:lsdException w:name="Medium List 1 Accent 5" w:semiHidden="0" w:uiPriority="65" w:unhideWhenUsed="0"/>
-    <w:lsdException w:name="Medium List 2 Accent 5" w:semiHidden="0" w:uiPriority="66" w:unhideWhenUsed="0"/>
-    <w:lsdException w:name="Medium Grid 1 Accent 5" w:semiHidden="0" w:uiPriority="67" w:unhideWhenUsed="0"/>
-    <w:lsdException w:name="Medium Grid 2 Accent 5" w:semiHidden="0" w:uiPriority="68" w:unhideWhenUsed="0"/>
-    <w:lsdException w:name="Medium Grid 3 Accent 5" w:semiHidden="0" w:uiPriority="69" w:unhideWhenUsed="0"/>
-    <w:lsdException w:name="Dark List Accent 5" w:semiHidden="0" w:uiPriority="70" w:unhideWhenUsed="0"/>
-    <w:lsdException w:name="Colorful Shading Accent 5" w:semiHidden="0" w:uiPriority="71" w:unhideWhenUsed="0"/>
-    <w:lsdException w:name="Colorful List Accent 5" w:semiHidden="0" w:uiPriority="72" w:unhideWhenUsed="0"/>
-    <w:lsdException w:name="Colorful Grid Accent 5" w:semiHidden="0" w:uiPriority="73" w:unhideWhenUsed="0"/>
-    <w:lsdException w:name="Light Shading Accent 6" w:semiHidden="0" w:uiPriority="60" w:unhideWhenUsed="0"/>
-    <w:lsdException w:name="Light List Accent 6" w:semiHidden="0" w:uiPriority="61" w:unhideWhenUsed="0"/>
-    <w:lsdException w:name="Light Grid Accent 6" w:semiHidden="0" w:uiPriority="62" w:unhideWhenUsed="0"/>
-    <w:lsdException w:name="Medium Shading 1 Accent 6" w:semiHidden="0" w:uiPriority="63" w:unhideWhenUsed="0"/>
-    <w:lsdException w:name="Medium Shading 2 Accent 6" w:semiHidden="0" w:uiPriority="64" w:unhideWhenUsed="0"/>
-    <w:lsdException w:name="Medium List 1 Accent 6" w:semiHidden="0" w:uiPriority="65" w:unhideWhenUsed="0"/>
-    <w:lsdException w:name="Medium List 2 Accent 6" w:semiHidden="0" w:uiPriority="66" w:unhideWhenUsed="0"/>
-    <w:lsdException w:name="Medium Grid 1 Accent 6" w:semiHidden="0" w:uiPriority="67" w:unhideWhenUsed="0"/>
-    <w:lsdException w:name="Medium Grid 2 Accent 6" w:semiHidden="0" w:uiPriority="68" w:unhideWhenUsed="0"/>
-    <w:lsdException w:name="Medium Grid 3 Accent 6" w:semiHidden="0" w:uiPriority="69" w:unhideWhenUsed="0"/>
-    <w:lsdException w:name="Dark List Accent 6" w:semiHidden="0" w:uiPriority="70" w:unhideWhenUsed="0"/>
-    <w:lsdException w:name="Colorful Shading Accent 6" w:semiHidden="0" w:uiPriority="71" w:unhideWhenUsed="0"/>
-    <w:lsdException w:name="Colorful List Accent 6" w:semiHidden="0" w:uiPriority="72" w:unhideWhenUsed="0"/>
-    <w:lsdException w:name="Colorful Grid Accent 6" w:semiHidden="0" w:uiPriority="73" w:unhideWhenUsed="0"/>
-    <w:lsdException w:name="Subtle Emphasis" w:semiHidden="0" w:uiPriority="19" w:unhideWhenUsed="0" w:qFormat="1"/>
-    <w:lsdException w:name="Intense Emphasis" w:semiHidden="0" w:uiPriority="21" w:unhideWhenUsed="0" w:qFormat="1"/>
-    <w:lsdException w:name="Subtle Reference" w:semiHidden="0" w:uiPriority="31" w:unhideWhenUsed="0" w:qFormat="1"/>
-    <w:lsdException w:name="Intense Reference" w:semiHidden="0" w:uiPriority="32" w:unhideWhenUsed="0" w:qFormat="1"/>
-    <w:lsdException w:name="Book Title" w:semiHidden="0" w:uiPriority="33" w:unhideWhenUsed="0" w:qFormat="1"/>
-    <w:lsdException w:name="Bibliography" w:uiPriority="37"/>
-    <w:lsdException w:name="TOC Heading" w:uiPriority="39" w:qFormat="1"/>
-  </w:latentStyles>
-  <w:style w:type="paragraph" w:default="1" w:styleId="a">
-    <w:name w:val="Normal"/>
-    <w:qFormat/>
-    <w:rsid w:val="0045334A"/>
-    <w:pPr>
-      <w:spacing w:after="5" w:line="264" w:lineRule="auto"/>
-      <w:ind w:right="361" w:firstLine="715"/>
-      <w:jc w:val="both"/>
-    </w:pPr>
-    <w:rPr>
-      <w:rFonts w:ascii="Times New Roman" w:eastAsia="Times New Roman" w:hAnsi="Times New Roman" w:cs="Times New Roman"/>
-      <w:color w:val="000000"/>
-      <w:sz w:val="24"/>
-      <w:lang w:eastAsia="ru-RU"/>
-    </w:rPr>
-  </w:style>
-  <w:style w:type="paragraph" w:styleId="1">
-    <w:name w:val="heading 1"/>
-    <w:aliases w:val="w_Заголовок 1"/>
-    <w:next w:val="a"/>
-    <w:link w:val="10"/>
-    <w:uiPriority w:val="9"/>
-    <w:qFormat/>
-    <w:rsid w:val="0045334A"/>
-    <w:pPr>
-      <w:keepNext/>
-      <w:keepLines/>
-      <w:spacing w:after="106" w:line="256" w:lineRule="auto"/>
-      <w:ind w:left="716" w:hanging="10"/>
-      <w:outlineLvl w:val="0"/>
-    </w:pPr>
-    <w:rPr>
-      <w:rFonts w:ascii="Times New Roman" w:eastAsia="Times New Roman" w:hAnsi="Times New Roman" w:cs="Times New Roman"/>
-      <w:b/>
-      <w:color w:val="000000"/>
-      <w:sz w:val="24"/>
-      <w:lang w:eastAsia="ru-RU"/>
-    </w:rPr>
-  </w:style>
-  <w:style w:type="paragraph" w:styleId="2">
-    <w:name w:val="heading 2"/>
-    <w:next w:val="a"/>
-    <w:link w:val="20"/>
-    <w:uiPriority w:val="9"/>
-    <w:semiHidden/>
-    <w:unhideWhenUsed/>
-    <w:qFormat/>
-    <w:rsid w:val="0045334A"/>
-    <w:pPr>
-      <w:keepNext/>
-      <w:keepLines/>
-      <w:spacing w:after="106" w:line="256" w:lineRule="auto"/>
-      <w:ind w:left="716" w:hanging="10"/>
-      <w:outlineLvl w:val="1"/>
-    </w:pPr>
-    <w:rPr>
-      <w:rFonts w:ascii="Times New Roman" w:eastAsia="Times New Roman" w:hAnsi="Times New Roman" w:cs="Times New Roman"/>
-      <w:b/>
-      <w:color w:val="000000"/>
-      <w:sz w:val="24"/>
-      <w:lang w:eastAsia="ru-RU"/>
-    </w:rPr>
-  </w:style>
-  <w:style w:type="paragraph" w:styleId="3">
-    <w:name w:val="heading 3"/>
-    <w:next w:val="a"/>
-    <w:link w:val="30"/>
-    <w:uiPriority w:val="9"/>
-    <w:semiHidden/>
-    <w:unhideWhenUsed/>
-    <w:qFormat/>
-    <w:rsid w:val="0045334A"/>
-    <w:pPr>
-      <w:keepNext/>
-      <w:keepLines/>
-      <w:spacing w:after="106" w:line="256" w:lineRule="auto"/>
-      <w:ind w:left="716" w:hanging="10"/>
-      <w:outlineLvl w:val="2"/>
-    </w:pPr>
-    <w:rPr>
-      <w:rFonts w:ascii="Times New Roman" w:eastAsia="Times New Roman" w:hAnsi="Times New Roman" w:cs="Times New Roman"/>
-      <w:b/>
-      <w:color w:val="000000"/>
-      <w:sz w:val="24"/>
-      <w:lang w:eastAsia="ru-RU"/>
-    </w:rPr>
-  </w:style>
-  <w:style w:type="paragraph" w:styleId="4">
-    <w:name w:val="heading 4"/>
-    <w:next w:val="a"/>
-    <w:link w:val="40"/>
-    <w:uiPriority w:val="9"/>
-    <w:semiHidden/>
-    <w:unhideWhenUsed/>
-    <w:qFormat/>
-    <w:rsid w:val="0045334A"/>
-    <w:pPr>
-      <w:keepNext/>
-      <w:keepLines/>
-      <w:spacing w:after="106" w:line="256" w:lineRule="auto"/>
-      <w:ind w:left="716" w:hanging="10"/>
-      <w:outlineLvl w:val="3"/>
-    </w:pPr>
-    <w:rPr>
-      <w:rFonts w:ascii="Times New Roman" w:eastAsia="Times New Roman" w:hAnsi="Times New Roman" w:cs="Times New Roman"/>
-      <w:b/>
-      <w:color w:val="000000"/>
-      <w:sz w:val="24"/>
-      <w:lang w:eastAsia="ru-RU"/>
-    </w:rPr>
-  </w:style>
-  <w:style w:type="paragraph" w:styleId="5">
-    <w:name w:val="heading 5"/>
-    <w:basedOn w:val="a"/>
-    <w:next w:val="a"/>
-    <w:link w:val="50"/>
-    <w:uiPriority w:val="9"/>
-    <w:semiHidden/>
-    <w:unhideWhenUsed/>
-    <w:qFormat/>
-    <w:rsid w:val="0045334A"/>
-    <w:pPr>
-      <w:keepNext/>
-      <w:keepLines/>
-      <w:spacing w:before="40" w:after="0"/>
-      <w:outlineLvl w:val="4"/>
-    </w:pPr>
-    <w:rPr>
-      <w:rFonts w:asciiTheme="majorHAnsi" w:eastAsiaTheme="majorEastAsia" w:hAnsiTheme="majorHAnsi" w:cstheme="majorBidi"/>
-      <w:color w:val="365F91" w:themeColor="accent1" w:themeShade="BF"/>
-    </w:rPr>
-  </w:style>
-  <w:style w:type="character" w:default="1" w:styleId="a0">
-    <w:name w:val="Default Paragraph Font"/>
-    <w:uiPriority w:val="1"/>
-    <w:semiHidden/>
-    <w:unhideWhenUsed/>
-  </w:style>
-  <w:style w:type="table" w:default="1" w:styleId="a1">
-    <w:name w:val="Normal Table"/>
-    <w:uiPriority w:val="99"/>
-    <w:semiHidden/>
-    <w:unhideWhenUsed/>
-    <w:tblPr>
-      <w:tblInd w:w="0" w:type="dxa"/>
-      <w:tblCellMar>
-        <w:top w:w="0" w:type="dxa"/>
-        <w:left w:w="108" w:type="dxa"/>
-        <w:bottom w:w="0" w:type="dxa"/>
-        <w:right w:w="108" w:type="dxa"/>
-      </w:tblCellMar>
-    </w:tblPr>
-  </w:style>
-  <w:style w:type="numbering" w:default="1" w:styleId="a2">
-    <w:name w:val="No List"/>
-    <w:uiPriority w:val="99"/>
-    <w:semiHidden/>
-    <w:unhideWhenUsed/>
-  </w:style>
-  <w:style w:type="character" w:customStyle="1" w:styleId="10">
-    <w:name w:val="Заголовок 1 Знак"/>
-    <w:aliases w:val="w_Заголовок 1 Знак"/>
-    <w:basedOn w:val="a0"/>
-    <w:link w:val="1"/>
-    <w:uiPriority w:val="9"/>
-    <w:rsid w:val="0045334A"/>
-    <w:rPr>
-      <w:rFonts w:ascii="Times New Roman" w:eastAsia="Times New Roman" w:hAnsi="Times New Roman" w:cs="Times New Roman"/>
-      <w:b/>
-      <w:color w:val="000000"/>
-      <w:sz w:val="24"/>
-      <w:lang w:eastAsia="ru-RU"/>
-    </w:rPr>
-  </w:style>
-  <w:style w:type="character" w:customStyle="1" w:styleId="20">
-    <w:name w:val="Заголовок 2 Знак"/>
-    <w:basedOn w:val="a0"/>
-    <w:link w:val="2"/>
-    <w:uiPriority w:val="9"/>
-    <w:semiHidden/>
-    <w:rsid w:val="0045334A"/>
-    <w:rPr>
-      <w:rFonts w:ascii="Times New Roman" w:eastAsia="Times New Roman" w:hAnsi="Times New Roman" w:cs="Times New Roman"/>
-      <w:b/>
-      <w:color w:val="000000"/>
-      <w:sz w:val="24"/>
-      <w:lang w:eastAsia="ru-RU"/>
-    </w:rPr>
-  </w:style>
-  <w:style w:type="character" w:customStyle="1" w:styleId="30">
-    <w:name w:val="Заголовок 3 Знак"/>
-    <w:basedOn w:val="a0"/>
-    <w:link w:val="3"/>
-    <w:uiPriority w:val="9"/>
-    <w:semiHidden/>
-    <w:rsid w:val="0045334A"/>
-    <w:rPr>
-      <w:rFonts w:ascii="Times New Roman" w:eastAsia="Times New Roman" w:hAnsi="Times New Roman" w:cs="Times New Roman"/>
-      <w:b/>
-      <w:color w:val="000000"/>
-      <w:sz w:val="24"/>
-      <w:lang w:eastAsia="ru-RU"/>
-    </w:rPr>
-  </w:style>
-  <w:style w:type="character" w:customStyle="1" w:styleId="40">
-    <w:name w:val="Заголовок 4 Знак"/>
-    <w:basedOn w:val="a0"/>
-    <w:link w:val="4"/>
-    <w:uiPriority w:val="9"/>
-    <w:semiHidden/>
-    <w:rsid w:val="0045334A"/>
-    <w:rPr>
-      <w:rFonts w:ascii="Times New Roman" w:eastAsia="Times New Roman" w:hAnsi="Times New Roman" w:cs="Times New Roman"/>
-      <w:b/>
-      <w:color w:val="000000"/>
-      <w:sz w:val="24"/>
-      <w:lang w:eastAsia="ru-RU"/>
-    </w:rPr>
-  </w:style>
-  <w:style w:type="character" w:customStyle="1" w:styleId="50">
-    <w:name w:val="Заголовок 5 Знак"/>
-    <w:basedOn w:val="a0"/>
-    <w:link w:val="5"/>
-    <w:uiPriority w:val="9"/>
-    <w:semiHidden/>
-    <w:rsid w:val="0045334A"/>
-    <w:rPr>
-      <w:rFonts w:asciiTheme="majorHAnsi" w:eastAsiaTheme="majorEastAsia" w:hAnsiTheme="majorHAnsi" w:cstheme="majorBidi"/>
-      <w:color w:val="365F91" w:themeColor="accent1" w:themeShade="BF"/>
-      <w:sz w:val="24"/>
-      <w:lang w:eastAsia="ru-RU"/>
-    </w:rPr>
-  </w:style>
-  <w:style w:type="character" w:styleId="a3">
-    <w:name w:val="Hyperlink"/>
-    <w:basedOn w:val="a0"/>
-    <w:uiPriority w:val="99"/>
-    <w:semiHidden/>
-    <w:unhideWhenUsed/>
-    <w:rsid w:val="0045334A"/>
-    <w:rPr>
-      <w:color w:val="0000FF" w:themeColor="hyperlink"/>
-      <w:u w:val="single"/>
-    </w:rPr>
-  </w:style>
-  <w:style w:type="character" w:styleId="a4">
-    <w:name w:val="FollowedHyperlink"/>
-    <w:basedOn w:val="a0"/>
-    <w:uiPriority w:val="99"/>
-    <w:semiHidden/>
-    <w:unhideWhenUsed/>
-    <w:rsid w:val="0045334A"/>
-    <w:rPr>
-      <w:color w:val="800080" w:themeColor="followedHyperlink"/>
-      <w:u w:val="single"/>
-    </w:rPr>
-  </w:style>
-  <w:style w:type="character" w:styleId="HTML">
-    <w:name w:val="HTML Code"/>
-    <w:basedOn w:val="a0"/>
-    <w:uiPriority w:val="99"/>
-    <w:semiHidden/>
-    <w:unhideWhenUsed/>
-    <w:rsid w:val="0045334A"/>
-    <w:rPr>
-      <w:rFonts w:ascii="Courier New" w:eastAsia="Times New Roman" w:hAnsi="Courier New" w:cs="Courier New" w:hint="default"/>
-      <w:sz w:val="20"/>
-      <w:szCs w:val="20"/>
-    </w:rPr>
-  </w:style>
-  <w:style w:type="character" w:customStyle="1" w:styleId="11">
-    <w:name w:val="Заголовок 1 Знак1"/>
-    <w:aliases w:val="w_Заголовок 1 Знак1"/>
-    <w:basedOn w:val="a0"/>
-    <w:uiPriority w:val="9"/>
-    <w:rsid w:val="0045334A"/>
-    <w:rPr>
-      <w:rFonts w:asciiTheme="majorHAnsi" w:eastAsiaTheme="majorEastAsia" w:hAnsiTheme="majorHAnsi" w:cstheme="majorBidi"/>
-      <w:b/>
-      <w:bCs/>
-      <w:color w:val="365F91" w:themeColor="accent1" w:themeShade="BF"/>
-      <w:sz w:val="28"/>
-      <w:szCs w:val="28"/>
-    </w:rPr>
-  </w:style>
-  <w:style w:type="paragraph" w:styleId="HTML0">
-    <w:name w:val="HTML Preformatted"/>
-    <w:basedOn w:val="a"/>
-    <w:link w:val="HTML1"/>
-    <w:uiPriority w:val="99"/>
-    <w:semiHidden/>
-    <w:unhideWhenUsed/>
-    <w:rsid w:val="0045334A"/>
-    <w:pPr>
-      <w:tabs>
-        <w:tab w:val="left" w:pos="916"/>
-        <w:tab w:val="left" w:pos="1832"/>
-        <w:tab w:val="left" w:pos="2748"/>
-        <w:tab w:val="left" w:pos="3664"/>
-        <w:tab w:val="left" w:pos="4580"/>
-        <w:tab w:val="left" w:pos="5496"/>
-        <w:tab w:val="left" w:pos="6412"/>
-        <w:tab w:val="left" w:pos="7328"/>
-        <w:tab w:val="left" w:pos="8244"/>
-        <w:tab w:val="left" w:pos="9160"/>
-        <w:tab w:val="left" w:pos="10076"/>
-        <w:tab w:val="left" w:pos="10992"/>
-        <w:tab w:val="left" w:pos="11908"/>
-        <w:tab w:val="left" w:pos="12824"/>
-        <w:tab w:val="left" w:pos="13740"/>
-        <w:tab w:val="left" w:pos="14656"/>
-      </w:tabs>
-      <w:spacing w:after="0" w:line="240" w:lineRule="auto"/>
-      <w:ind w:right="0" w:firstLine="0"/>
-      <w:jc w:val="left"/>
-    </w:pPr>
-    <w:rPr>
-      <w:rFonts w:ascii="Courier New" w:hAnsi="Courier New" w:cs="Courier New"/>
-      <w:color w:val="auto"/>
-      <w:sz w:val="20"/>
-      <w:szCs w:val="20"/>
-    </w:rPr>
-  </w:style>
-  <w:style w:type="character" w:customStyle="1" w:styleId="HTML1">
-    <w:name w:val="Стандартный HTML Знак"/>
-    <w:basedOn w:val="a0"/>
-    <w:link w:val="HTML0"/>
-    <w:uiPriority w:val="99"/>
-    <w:semiHidden/>
-    <w:rsid w:val="0045334A"/>
-    <w:rPr>
-      <w:rFonts w:ascii="Courier New" w:eastAsia="Times New Roman" w:hAnsi="Courier New" w:cs="Courier New"/>
-      <w:sz w:val="20"/>
-      <w:szCs w:val="20"/>
-      <w:lang w:eastAsia="ru-RU"/>
-    </w:rPr>
-  </w:style>
-  <w:style w:type="paragraph" w:styleId="a5">
-    <w:name w:val="Normal (Web)"/>
-    <w:aliases w:val="Обычный (Web)"/>
-    <w:basedOn w:val="1"/>
-    <w:next w:val="a"/>
-    <w:autoRedefine/>
-    <w:uiPriority w:val="39"/>
-    <w:semiHidden/>
-    <w:unhideWhenUsed/>
-    <w:qFormat/>
-    <w:rsid w:val="0045334A"/>
-    <w:pPr>
-      <w:spacing w:before="240" w:after="0"/>
-      <w:ind w:left="0" w:firstLine="0"/>
-      <w:outlineLvl w:val="9"/>
-    </w:pPr>
-    <w:rPr>
-      <w:rFonts w:asciiTheme="majorHAnsi" w:eastAsiaTheme="majorEastAsia" w:hAnsiTheme="majorHAnsi" w:cstheme="majorBidi"/>
-      <w:b w:val="0"/>
-      <w:color w:val="365F91" w:themeColor="accent1" w:themeShade="BF"/>
-      <w:sz w:val="32"/>
-      <w:szCs w:val="32"/>
-    </w:rPr>
-  </w:style>
-  <w:style w:type="character" w:customStyle="1" w:styleId="a6">
-    <w:name w:val="Верхний колонтитул Знак"/>
-    <w:aliases w:val="Список1 Знак"/>
-    <w:basedOn w:val="a0"/>
-    <w:link w:val="a7"/>
-    <w:semiHidden/>
-    <w:locked/>
-    <w:rsid w:val="0045334A"/>
-    <w:rPr>
-      <w:rFonts w:ascii="Calibri" w:hAnsi="Calibri" w:cs="Calibri"/>
-    </w:rPr>
-  </w:style>
-  <w:style w:type="paragraph" w:styleId="a7">
-    <w:name w:val="header"/>
-    <w:aliases w:val="Список1"/>
-    <w:basedOn w:val="a"/>
-    <w:link w:val="a6"/>
-    <w:semiHidden/>
-    <w:unhideWhenUsed/>
-    <w:qFormat/>
-    <w:rsid w:val="0045334A"/>
-    <w:pPr>
-      <w:tabs>
-        <w:tab w:val="center" w:pos="4677"/>
-        <w:tab w:val="right" w:pos="9355"/>
-      </w:tabs>
-      <w:spacing w:after="0" w:line="240" w:lineRule="auto"/>
-      <w:ind w:right="0" w:firstLine="0"/>
-      <w:jc w:val="left"/>
-    </w:pPr>
-    <w:rPr>
-      <w:rFonts w:ascii="Calibri" w:eastAsiaTheme="minorHAnsi" w:hAnsi="Calibri" w:cs="Calibri"/>
-      <w:color w:val="auto"/>
-      <w:sz w:val="22"/>
-      <w:lang w:eastAsia="en-US"/>
-    </w:rPr>
-  </w:style>
-  <w:style w:type="character" w:customStyle="1" w:styleId="12">
-    <w:name w:val="Верхний колонтитул Знак1"/>
-    <w:aliases w:val="Список1 Знак1"/>
-    <w:basedOn w:val="a0"/>
-    <w:semiHidden/>
-    <w:rsid w:val="0045334A"/>
-    <w:rPr>
-      <w:rFonts w:ascii="Times New Roman" w:eastAsia="Times New Roman" w:hAnsi="Times New Roman" w:cs="Times New Roman"/>
-      <w:color w:val="000000"/>
-      <w:sz w:val="24"/>
-      <w:lang w:eastAsia="ru-RU"/>
-    </w:rPr>
-  </w:style>
-  <w:style w:type="character" w:customStyle="1" w:styleId="a8">
-    <w:name w:val="Нижний колонтитул Знак"/>
-    <w:basedOn w:val="a0"/>
-    <w:link w:val="a9"/>
-    <w:uiPriority w:val="99"/>
-    <w:semiHidden/>
-    <w:locked/>
-    <w:rsid w:val="0045334A"/>
-    <w:rPr>
-      <w:rFonts w:ascii="Calibri" w:hAnsi="Calibri" w:cs="Calibri"/>
-    </w:rPr>
-  </w:style>
-  <w:style w:type="character" w:customStyle="1" w:styleId="aa">
-    <w:name w:val="Основной текст Знак"/>
-    <w:aliases w:val="от Знак"/>
-    <w:basedOn w:val="a0"/>
-    <w:link w:val="ab"/>
-    <w:uiPriority w:val="99"/>
-    <w:semiHidden/>
-    <w:locked/>
-    <w:rsid w:val="0045334A"/>
-    <w:rPr>
-      <w:rFonts w:ascii="Times New Roman" w:eastAsia="Times New Roman" w:hAnsi="Times New Roman" w:cs="Times New Roman"/>
-      <w:sz w:val="28"/>
-      <w:szCs w:val="20"/>
-    </w:rPr>
-  </w:style>
-  <w:style w:type="paragraph" w:styleId="ab">
-    <w:name w:val="Body Text"/>
-    <w:aliases w:val="от"/>
-    <w:basedOn w:val="a"/>
-    <w:link w:val="aa"/>
-    <w:uiPriority w:val="99"/>
-    <w:semiHidden/>
-    <w:unhideWhenUsed/>
-    <w:qFormat/>
-    <w:rsid w:val="0045334A"/>
-    <w:pPr>
-      <w:spacing w:after="0" w:line="360" w:lineRule="auto"/>
-      <w:ind w:right="169" w:firstLine="0"/>
-    </w:pPr>
-    <w:rPr>
-      <w:color w:val="auto"/>
-      <w:sz w:val="28"/>
-      <w:szCs w:val="20"/>
-      <w:lang w:eastAsia="en-US"/>
-    </w:rPr>
-  </w:style>
-  <w:style w:type="character" w:customStyle="1" w:styleId="13">
-    <w:name w:val="Основной текст Знак1"/>
-    <w:aliases w:val="от Знак1"/>
-    <w:basedOn w:val="a0"/>
-    <w:uiPriority w:val="99"/>
-    <w:semiHidden/>
-    <w:rsid w:val="0045334A"/>
-    <w:rPr>
-      <w:rFonts w:ascii="Times New Roman" w:eastAsia="Times New Roman" w:hAnsi="Times New Roman" w:cs="Times New Roman"/>
-      <w:color w:val="000000"/>
-      <w:sz w:val="24"/>
-      <w:lang w:eastAsia="ru-RU"/>
-    </w:rPr>
-  </w:style>
-  <w:style w:type="character" w:customStyle="1" w:styleId="ac">
-    <w:name w:val="Основной текст с отступом Знак"/>
-    <w:basedOn w:val="a0"/>
-    <w:link w:val="ad"/>
-    <w:uiPriority w:val="99"/>
-    <w:semiHidden/>
-    <w:locked/>
-    <w:rsid w:val="0045334A"/>
-    <w:rPr>
-      <w:rFonts w:ascii="Times New Roman" w:eastAsia="Times New Roman" w:hAnsi="Times New Roman" w:cs="Times New Roman"/>
-      <w:sz w:val="24"/>
-      <w:szCs w:val="24"/>
-    </w:rPr>
-  </w:style>
-  <w:style w:type="character" w:customStyle="1" w:styleId="21">
-    <w:name w:val="Основной текст 2 Знак"/>
-    <w:basedOn w:val="a0"/>
-    <w:link w:val="22"/>
-    <w:uiPriority w:val="99"/>
-    <w:semiHidden/>
-    <w:locked/>
-    <w:rsid w:val="0045334A"/>
-    <w:rPr>
-      <w:rFonts w:ascii="Calibri" w:hAnsi="Calibri" w:cs="Calibri"/>
-    </w:rPr>
-  </w:style>
-  <w:style w:type="character" w:customStyle="1" w:styleId="ae">
-    <w:name w:val="Текст выноски Знак"/>
-    <w:basedOn w:val="a0"/>
-    <w:link w:val="af"/>
-    <w:uiPriority w:val="99"/>
-    <w:semiHidden/>
-    <w:locked/>
-    <w:rsid w:val="0045334A"/>
-    <w:rPr>
-      <w:rFonts w:ascii="Segoe UI" w:eastAsia="Times New Roman" w:hAnsi="Segoe UI" w:cs="Segoe UI"/>
-      <w:color w:val="000000"/>
-      <w:sz w:val="18"/>
-      <w:szCs w:val="18"/>
-    </w:rPr>
-  </w:style>
-  <w:style w:type="character" w:customStyle="1" w:styleId="af0">
-    <w:name w:val="Без интервала Знак"/>
-    <w:link w:val="af1"/>
-    <w:uiPriority w:val="1"/>
-    <w:locked/>
-    <w:rsid w:val="0045334A"/>
-    <w:rPr>
-      <w:rFonts w:ascii="Calibri" w:hAnsi="Calibri" w:cs="Calibri"/>
-    </w:rPr>
-  </w:style>
-  <w:style w:type="character" w:customStyle="1" w:styleId="af2">
-    <w:name w:val="Абзац списка Знак"/>
-    <w:basedOn w:val="a0"/>
-    <w:link w:val="af3"/>
-    <w:uiPriority w:val="34"/>
-    <w:locked/>
-    <w:rsid w:val="0045334A"/>
-    <w:rPr>
-      <w:rFonts w:ascii="Times New Roman" w:eastAsia="Times New Roman" w:hAnsi="Times New Roman" w:cs="Times New Roman"/>
-      <w:color w:val="000000"/>
-      <w:sz w:val="24"/>
-    </w:rPr>
-  </w:style>
-  <w:style w:type="paragraph" w:customStyle="1" w:styleId="-">
-    <w:name w:val="Подраздел-после раздела"/>
-    <w:basedOn w:val="2"/>
-    <w:next w:val="a"/>
-    <w:autoRedefine/>
-    <w:uiPriority w:val="34"/>
-    <w:qFormat/>
-    <w:rsid w:val="0045334A"/>
-    <w:pPr>
-      <w:keepLines w:val="0"/>
-      <w:widowControl w:val="0"/>
-      <w:tabs>
-        <w:tab w:val="left" w:pos="708"/>
-      </w:tabs>
-      <w:spacing w:after="600" w:line="360" w:lineRule="auto"/>
-      <w:ind w:left="0" w:firstLine="885"/>
-      <w:contextualSpacing/>
-    </w:pPr>
-    <w:rPr>
-      <w:b w:val="0"/>
-      <w:color w:val="auto"/>
-      <w:szCs w:val="24"/>
-    </w:rPr>
-  </w:style>
-  <w:style w:type="character" w:customStyle="1" w:styleId="text">
-    <w:name w:val="text Знак"/>
-    <w:link w:val="text0"/>
-    <w:locked/>
-    <w:rsid w:val="0045334A"/>
-    <w:rPr>
-      <w:rFonts w:ascii="Times New Roman" w:eastAsia="Times New Roman" w:hAnsi="Times New Roman" w:cs="Times New Roman"/>
-      <w:sz w:val="24"/>
-      <w:szCs w:val="24"/>
-    </w:rPr>
-  </w:style>
-  <w:style w:type="paragraph" w:customStyle="1" w:styleId="text0">
-    <w:name w:val="text"/>
-    <w:basedOn w:val="a"/>
-    <w:link w:val="text"/>
-    <w:qFormat/>
-    <w:rsid w:val="0045334A"/>
-    <w:pPr>
-      <w:widowControl w:val="0"/>
-      <w:spacing w:after="0" w:line="360" w:lineRule="auto"/>
-      <w:ind w:right="0" w:firstLine="885"/>
-    </w:pPr>
-    <w:rPr>
-      <w:color w:val="auto"/>
-      <w:szCs w:val="24"/>
-      <w:lang w:eastAsia="en-US"/>
-    </w:rPr>
-  </w:style>
-  <w:style w:type="paragraph" w:customStyle="1" w:styleId="text1">
-    <w:name w:val="Стиль text +ТАБЛИЦА"/>
-    <w:basedOn w:val="text0"/>
-    <w:uiPriority w:val="34"/>
-    <w:qFormat/>
-    <w:rsid w:val="0045334A"/>
-    <w:pPr>
-      <w:ind w:firstLine="0"/>
-    </w:pPr>
-  </w:style>
-  <w:style w:type="paragraph" w:customStyle="1" w:styleId="text2">
-    <w:name w:val="Стиль Стиль text +ТАБЛИЦА +ШАПКА"/>
-    <w:basedOn w:val="text1"/>
-    <w:uiPriority w:val="34"/>
-    <w:qFormat/>
-    <w:rsid w:val="0045334A"/>
-    <w:pPr>
-      <w:jc w:val="center"/>
-    </w:pPr>
-  </w:style>
-  <w:style w:type="paragraph" w:customStyle="1" w:styleId="-0">
-    <w:name w:val="Подраздел-после текста"/>
-    <w:basedOn w:val="a"/>
-    <w:uiPriority w:val="34"/>
-    <w:qFormat/>
-    <w:rsid w:val="0045334A"/>
-    <w:pPr>
-      <w:widowControl w:val="0"/>
-      <w:spacing w:before="600" w:after="600" w:line="360" w:lineRule="auto"/>
-      <w:ind w:right="0" w:firstLine="885"/>
-    </w:pPr>
-    <w:rPr>
-      <w:color w:val="auto"/>
-      <w:szCs w:val="24"/>
-    </w:rPr>
-  </w:style>
-  <w:style w:type="paragraph" w:customStyle="1" w:styleId="After-table">
-    <w:name w:val="After-table"/>
-    <w:basedOn w:val="a"/>
-    <w:next w:val="a"/>
-    <w:uiPriority w:val="34"/>
-    <w:qFormat/>
-    <w:rsid w:val="0045334A"/>
-    <w:pPr>
-      <w:spacing w:before="200" w:after="0" w:line="288" w:lineRule="auto"/>
-      <w:ind w:right="0" w:firstLine="709"/>
-    </w:pPr>
-    <w:rPr>
-      <w:color w:val="auto"/>
-      <w:sz w:val="28"/>
-      <w:szCs w:val="24"/>
-    </w:rPr>
-  </w:style>
-  <w:style w:type="paragraph" w:customStyle="1" w:styleId="t-formula">
-    <w:name w:val="t-formula"/>
-    <w:basedOn w:val="a"/>
-    <w:uiPriority w:val="34"/>
-    <w:qFormat/>
-    <w:rsid w:val="0045334A"/>
-    <w:pPr>
-      <w:spacing w:before="120" w:after="120" w:line="240" w:lineRule="auto"/>
-      <w:ind w:right="0" w:firstLine="0"/>
-      <w:jc w:val="center"/>
-    </w:pPr>
-    <w:rPr>
-      <w:color w:val="auto"/>
-      <w:sz w:val="28"/>
-      <w:szCs w:val="20"/>
-    </w:rPr>
-  </w:style>
-  <w:style w:type="paragraph" w:customStyle="1" w:styleId="t-formula-desc">
-    <w:name w:val="t-formula-desc"/>
-    <w:basedOn w:val="a"/>
-    <w:next w:val="a"/>
-    <w:uiPriority w:val="34"/>
-    <w:qFormat/>
-    <w:rsid w:val="0045334A"/>
-    <w:pPr>
-      <w:spacing w:after="0" w:line="288" w:lineRule="auto"/>
-      <w:ind w:left="454" w:right="0" w:hanging="454"/>
-      <w:jc w:val="left"/>
-    </w:pPr>
-    <w:rPr>
-      <w:color w:val="auto"/>
-      <w:sz w:val="28"/>
-      <w:szCs w:val="24"/>
-    </w:rPr>
-  </w:style>
-  <w:style w:type="paragraph" w:customStyle="1" w:styleId="t-formula-n">
-    <w:name w:val="t-formula-n"/>
-    <w:basedOn w:val="t-formula"/>
-    <w:uiPriority w:val="34"/>
-    <w:qFormat/>
-    <w:rsid w:val="0045334A"/>
-    <w:pPr>
-      <w:jc w:val="right"/>
-    </w:pPr>
-  </w:style>
-  <w:style w:type="character" w:customStyle="1" w:styleId="af4">
-    <w:name w:val="Чертежный Знак"/>
-    <w:basedOn w:val="a0"/>
-    <w:link w:val="af5"/>
-    <w:uiPriority w:val="34"/>
-    <w:locked/>
-    <w:rsid w:val="0045334A"/>
-    <w:rPr>
-      <w:rFonts w:ascii="ISOCPEUR" w:eastAsia="Times New Roman" w:hAnsi="ISOCPEUR" w:cs="Times New Roman"/>
-      <w:i/>
-      <w:sz w:val="28"/>
-      <w:szCs w:val="20"/>
-      <w:lang w:val="uk-UA"/>
-    </w:rPr>
-  </w:style>
-  <w:style w:type="paragraph" w:customStyle="1" w:styleId="af5">
-    <w:name w:val="Чертежный"/>
-    <w:link w:val="af4"/>
-    <w:uiPriority w:val="34"/>
-    <w:qFormat/>
-    <w:rsid w:val="0045334A"/>
-    <w:pPr>
-      <w:spacing w:after="0" w:line="240" w:lineRule="auto"/>
-      <w:jc w:val="both"/>
-    </w:pPr>
-    <w:rPr>
-      <w:rFonts w:ascii="ISOCPEUR" w:eastAsia="Times New Roman" w:hAnsi="ISOCPEUR" w:cs="Times New Roman"/>
-      <w:i/>
-      <w:sz w:val="28"/>
-      <w:szCs w:val="20"/>
-      <w:lang w:val="uk-UA"/>
-    </w:rPr>
-  </w:style>
-  <w:style w:type="paragraph" w:customStyle="1" w:styleId="ConsPlusNormal">
-    <w:name w:val="ConsPlusNormal"/>
-    <w:uiPriority w:val="34"/>
-    <w:qFormat/>
-    <w:rsid w:val="0045334A"/>
-    <w:pPr>
-      <w:widowControl w:val="0"/>
-      <w:autoSpaceDE w:val="0"/>
-      <w:autoSpaceDN w:val="0"/>
-      <w:spacing w:after="0" w:line="240" w:lineRule="auto"/>
-    </w:pPr>
-    <w:rPr>
-      <w:rFonts w:ascii="Calibri" w:eastAsia="Times New Roman" w:hAnsi="Calibri" w:cs="Calibri"/>
-      <w:szCs w:val="20"/>
-      <w:lang w:eastAsia="ru-RU"/>
-    </w:rPr>
-  </w:style>
-  <w:style w:type="paragraph" w:customStyle="1" w:styleId="ConsPlusTitle">
-    <w:name w:val="ConsPlusTitle"/>
-    <w:uiPriority w:val="34"/>
-    <w:qFormat/>
-    <w:rsid w:val="0045334A"/>
-    <w:pPr>
-      <w:widowControl w:val="0"/>
-      <w:autoSpaceDE w:val="0"/>
-      <w:autoSpaceDN w:val="0"/>
-      <w:spacing w:after="0" w:line="240" w:lineRule="auto"/>
-    </w:pPr>
-    <w:rPr>
-      <w:rFonts w:ascii="Calibri" w:eastAsia="Times New Roman" w:hAnsi="Calibri" w:cs="Calibri"/>
-      <w:b/>
-      <w:szCs w:val="20"/>
-      <w:lang w:eastAsia="ru-RU"/>
-    </w:rPr>
-  </w:style>
-  <w:style w:type="paragraph" w:customStyle="1" w:styleId="Style3">
-    <w:name w:val="Style3"/>
-    <w:basedOn w:val="a"/>
-    <w:uiPriority w:val="99"/>
-    <w:qFormat/>
-    <w:rsid w:val="0045334A"/>
-    <w:pPr>
-      <w:widowControl w:val="0"/>
-      <w:autoSpaceDE w:val="0"/>
-      <w:autoSpaceDN w:val="0"/>
-      <w:adjustRightInd w:val="0"/>
-      <w:spacing w:after="0" w:line="288" w:lineRule="exact"/>
-      <w:ind w:right="0" w:firstLine="706"/>
-    </w:pPr>
-    <w:rPr>
-      <w:rFonts w:eastAsiaTheme="minorEastAsia"/>
-      <w:color w:val="auto"/>
-      <w:szCs w:val="24"/>
-    </w:rPr>
-  </w:style>
-  <w:style w:type="paragraph" w:customStyle="1" w:styleId="fr1">
-    <w:name w:val="fr1"/>
-    <w:basedOn w:val="a"/>
-    <w:uiPriority w:val="34"/>
-    <w:qFormat/>
-    <w:rsid w:val="0045334A"/>
-    <w:pPr>
-      <w:spacing w:before="100" w:beforeAutospacing="1" w:after="100" w:afterAutospacing="1" w:line="240" w:lineRule="auto"/>
-      <w:ind w:right="0" w:firstLine="0"/>
-      <w:jc w:val="left"/>
-    </w:pPr>
-    <w:rPr>
-      <w:color w:val="auto"/>
-      <w:szCs w:val="24"/>
-    </w:rPr>
-  </w:style>
-  <w:style w:type="character" w:customStyle="1" w:styleId="krevedko">
-    <w:name w:val="krevedko Знак"/>
-    <w:link w:val="krevedko0"/>
-    <w:locked/>
-    <w:rsid w:val="0045334A"/>
-    <w:rPr>
-      <w:rFonts w:ascii="Times New Roman" w:eastAsia="Times New Roman" w:hAnsi="Times New Roman" w:cs="Times New Roman"/>
-      <w:sz w:val="28"/>
-      <w:szCs w:val="24"/>
-    </w:rPr>
-  </w:style>
-  <w:style w:type="paragraph" w:customStyle="1" w:styleId="krevedko0">
-    <w:name w:val="krevedko"/>
-    <w:basedOn w:val="a"/>
-    <w:link w:val="krevedko"/>
-    <w:qFormat/>
-    <w:rsid w:val="0045334A"/>
-    <w:pPr>
-      <w:spacing w:after="0" w:line="360" w:lineRule="auto"/>
-      <w:ind w:right="0" w:firstLine="709"/>
-    </w:pPr>
-    <w:rPr>
-      <w:color w:val="auto"/>
-      <w:sz w:val="28"/>
-      <w:szCs w:val="24"/>
-      <w:lang w:eastAsia="en-US"/>
-    </w:rPr>
-  </w:style>
-  <w:style w:type="character" w:customStyle="1" w:styleId="Main">
-    <w:name w:val="Main Знак"/>
-    <w:link w:val="Main0"/>
-    <w:locked/>
-    <w:rsid w:val="0045334A"/>
-    <w:rPr>
-      <w:rFonts w:ascii="Times New Roman" w:eastAsia="Times New Roman" w:hAnsi="Times New Roman" w:cs="Times New Roman"/>
-      <w:sz w:val="28"/>
-      <w:szCs w:val="24"/>
-    </w:rPr>
-  </w:style>
-  <w:style w:type="paragraph" w:customStyle="1" w:styleId="Main0">
-    <w:name w:val="Main"/>
-    <w:basedOn w:val="a"/>
-    <w:link w:val="Main"/>
-    <w:qFormat/>
-    <w:rsid w:val="0045334A"/>
-    <w:pPr>
-      <w:spacing w:after="0" w:line="360" w:lineRule="auto"/>
-      <w:ind w:right="0" w:firstLine="709"/>
-    </w:pPr>
-    <w:rPr>
-      <w:color w:val="auto"/>
-      <w:sz w:val="28"/>
-      <w:szCs w:val="24"/>
-      <w:lang w:eastAsia="en-US"/>
-    </w:rPr>
-  </w:style>
-  <w:style w:type="paragraph" w:customStyle="1" w:styleId="14">
-    <w:name w:val="Основной текст1"/>
-    <w:basedOn w:val="a"/>
-    <w:uiPriority w:val="34"/>
-    <w:qFormat/>
-    <w:rsid w:val="0045334A"/>
-    <w:pPr>
-      <w:widowControl w:val="0"/>
-      <w:snapToGrid w:val="0"/>
-      <w:spacing w:after="0" w:line="240" w:lineRule="auto"/>
-      <w:ind w:right="0" w:firstLine="0"/>
-    </w:pPr>
-    <w:rPr>
-      <w:color w:val="auto"/>
-      <w:sz w:val="28"/>
-      <w:szCs w:val="20"/>
-    </w:rPr>
-  </w:style>
-  <w:style w:type="paragraph" w:customStyle="1" w:styleId="NormalBody">
-    <w:name w:val="Normal Body"/>
-    <w:basedOn w:val="a"/>
-    <w:uiPriority w:val="34"/>
-    <w:qFormat/>
-    <w:rsid w:val="0045334A"/>
-    <w:pPr>
-      <w:spacing w:after="120" w:line="240" w:lineRule="auto"/>
-      <w:ind w:right="0" w:firstLine="357"/>
-    </w:pPr>
-    <w:rPr>
-      <w:color w:val="auto"/>
-      <w:szCs w:val="24"/>
-    </w:rPr>
-  </w:style>
-  <w:style w:type="character" w:customStyle="1" w:styleId="af6">
-    <w:name w:val="Раздел Знак"/>
-    <w:link w:val="af7"/>
-    <w:locked/>
-    <w:rsid w:val="0045334A"/>
-    <w:rPr>
-      <w:rFonts w:ascii="Arial" w:hAnsi="Arial" w:cs="Arial"/>
-      <w:b/>
-      <w:bCs/>
-      <w:kern w:val="32"/>
-      <w:sz w:val="32"/>
-      <w:szCs w:val="32"/>
-    </w:rPr>
-  </w:style>
-  <w:style w:type="paragraph" w:customStyle="1" w:styleId="af7">
-    <w:name w:val="Раздел"/>
-    <w:basedOn w:val="1"/>
-    <w:next w:val="text0"/>
-    <w:link w:val="af6"/>
-    <w:qFormat/>
-    <w:rsid w:val="0045334A"/>
-    <w:pPr>
-      <w:keepLines w:val="0"/>
-      <w:widowControl w:val="0"/>
-      <w:spacing w:before="60" w:after="360" w:line="360" w:lineRule="auto"/>
-      <w:ind w:left="0" w:firstLine="885"/>
-      <w:jc w:val="both"/>
-    </w:pPr>
-    <w:rPr>
-      <w:rFonts w:ascii="Arial" w:eastAsiaTheme="minorHAnsi" w:hAnsi="Arial" w:cs="Arial"/>
-      <w:bCs/>
-      <w:color w:val="auto"/>
-      <w:kern w:val="32"/>
-      <w:sz w:val="32"/>
-      <w:szCs w:val="32"/>
-      <w:lang w:eastAsia="en-US"/>
-    </w:rPr>
-  </w:style>
-  <w:style w:type="character" w:styleId="af8">
-    <w:name w:val="Placeholder Text"/>
-    <w:basedOn w:val="a0"/>
-    <w:uiPriority w:val="99"/>
-    <w:semiHidden/>
-    <w:rsid w:val="0045334A"/>
-    <w:rPr>
-      <w:color w:val="808080"/>
-    </w:rPr>
-  </w:style>
-  <w:style w:type="paragraph" w:styleId="af3">
-    <w:name w:val="List Paragraph"/>
-    <w:basedOn w:val="a"/>
-    <w:link w:val="af2"/>
-    <w:uiPriority w:val="34"/>
-    <w:qFormat/>
-    <w:rsid w:val="0045334A"/>
-    <w:pPr>
-      <w:ind w:left="720"/>
-      <w:contextualSpacing/>
-    </w:pPr>
-    <w:rPr>
-      <w:lang w:eastAsia="en-US"/>
-    </w:rPr>
-  </w:style>
-  <w:style w:type="paragraph" w:styleId="ad">
-    <w:name w:val="Body Text Indent"/>
-    <w:basedOn w:val="a"/>
-    <w:link w:val="ac"/>
-    <w:uiPriority w:val="99"/>
-    <w:semiHidden/>
-    <w:unhideWhenUsed/>
-    <w:rsid w:val="0045334A"/>
-    <w:pPr>
-      <w:spacing w:after="120"/>
-      <w:ind w:left="283"/>
-    </w:pPr>
-    <w:rPr>
-      <w:color w:val="auto"/>
-      <w:szCs w:val="24"/>
-      <w:lang w:eastAsia="en-US"/>
-    </w:rPr>
-  </w:style>
-  <w:style w:type="character" w:customStyle="1" w:styleId="15">
-    <w:name w:val="Основной текст с отступом Знак1"/>
-    <w:basedOn w:val="a0"/>
-    <w:uiPriority w:val="99"/>
-    <w:semiHidden/>
-    <w:rsid w:val="0045334A"/>
-    <w:rPr>
-      <w:rFonts w:ascii="Times New Roman" w:eastAsia="Times New Roman" w:hAnsi="Times New Roman" w:cs="Times New Roman"/>
-      <w:color w:val="000000"/>
-      <w:sz w:val="24"/>
-      <w:lang w:eastAsia="ru-RU"/>
-    </w:rPr>
-  </w:style>
-  <w:style w:type="paragraph" w:styleId="af">
-    <w:name w:val="Balloon Text"/>
-    <w:basedOn w:val="a"/>
-    <w:link w:val="ae"/>
-    <w:uiPriority w:val="99"/>
-    <w:semiHidden/>
-    <w:unhideWhenUsed/>
-    <w:rsid w:val="0045334A"/>
-    <w:pPr>
-      <w:spacing w:after="0" w:line="240" w:lineRule="auto"/>
-    </w:pPr>
-    <w:rPr>
-      <w:rFonts w:ascii="Segoe UI" w:hAnsi="Segoe UI" w:cs="Segoe UI"/>
-      <w:sz w:val="18"/>
-      <w:szCs w:val="18"/>
-      <w:lang w:eastAsia="en-US"/>
-    </w:rPr>
-  </w:style>
-  <w:style w:type="character" w:customStyle="1" w:styleId="16">
-    <w:name w:val="Текст выноски Знак1"/>
-    <w:basedOn w:val="a0"/>
-    <w:uiPriority w:val="99"/>
-    <w:semiHidden/>
-    <w:rsid w:val="0045334A"/>
-    <w:rPr>
-      <w:rFonts w:ascii="Tahoma" w:eastAsia="Times New Roman" w:hAnsi="Tahoma" w:cs="Tahoma"/>
-      <w:color w:val="000000"/>
-      <w:sz w:val="16"/>
-      <w:szCs w:val="16"/>
-      <w:lang w:eastAsia="ru-RU"/>
-    </w:rPr>
-  </w:style>
-  <w:style w:type="character" w:customStyle="1" w:styleId="apple-converted-space">
-    <w:name w:val="apple-converted-space"/>
-    <w:basedOn w:val="a0"/>
-    <w:rsid w:val="0045334A"/>
-  </w:style>
-  <w:style w:type="paragraph" w:styleId="a9">
-    <w:name w:val="footer"/>
-    <w:basedOn w:val="a"/>
-    <w:link w:val="a8"/>
-    <w:uiPriority w:val="99"/>
-    <w:semiHidden/>
-    <w:unhideWhenUsed/>
-    <w:rsid w:val="0045334A"/>
-    <w:pPr>
-      <w:tabs>
-        <w:tab w:val="center" w:pos="4677"/>
-        <w:tab w:val="right" w:pos="9355"/>
-      </w:tabs>
-      <w:spacing w:after="0" w:line="240" w:lineRule="auto"/>
-    </w:pPr>
-    <w:rPr>
-      <w:rFonts w:ascii="Calibri" w:eastAsiaTheme="minorHAnsi" w:hAnsi="Calibri" w:cs="Calibri"/>
-      <w:color w:val="auto"/>
-      <w:sz w:val="22"/>
-      <w:lang w:eastAsia="en-US"/>
-    </w:rPr>
-  </w:style>
-  <w:style w:type="character" w:customStyle="1" w:styleId="17">
-    <w:name w:val="Нижний колонтитул Знак1"/>
-    <w:basedOn w:val="a0"/>
-    <w:uiPriority w:val="99"/>
-    <w:semiHidden/>
-    <w:rsid w:val="0045334A"/>
-    <w:rPr>
-      <w:rFonts w:ascii="Times New Roman" w:eastAsia="Times New Roman" w:hAnsi="Times New Roman" w:cs="Times New Roman"/>
-      <w:color w:val="000000"/>
-      <w:sz w:val="24"/>
-      <w:lang w:eastAsia="ru-RU"/>
-    </w:rPr>
-  </w:style>
-  <w:style w:type="character" w:customStyle="1" w:styleId="FontStyle14">
-    <w:name w:val="Font Style14"/>
-    <w:basedOn w:val="a0"/>
-    <w:uiPriority w:val="99"/>
-    <w:rsid w:val="0045334A"/>
-    <w:rPr>
-      <w:rFonts w:ascii="Times New Roman" w:hAnsi="Times New Roman" w:cs="Times New Roman" w:hint="default"/>
-      <w:i/>
-      <w:iCs/>
-      <w:sz w:val="20"/>
-      <w:szCs w:val="20"/>
-    </w:rPr>
-  </w:style>
-  <w:style w:type="character" w:customStyle="1" w:styleId="HTML10">
-    <w:name w:val="Стандартный HTML Знак1"/>
-    <w:basedOn w:val="a0"/>
-    <w:uiPriority w:val="99"/>
-    <w:semiHidden/>
-    <w:rsid w:val="0045334A"/>
-    <w:rPr>
-      <w:rFonts w:ascii="Consolas" w:eastAsia="Times New Roman" w:hAnsi="Consolas" w:cs="Consolas" w:hint="default"/>
-      <w:color w:val="000000"/>
-      <w:sz w:val="20"/>
-      <w:szCs w:val="20"/>
-    </w:rPr>
-  </w:style>
-  <w:style w:type="paragraph" w:styleId="22">
-    <w:name w:val="Body Text 2"/>
-    <w:basedOn w:val="a"/>
-    <w:link w:val="21"/>
-    <w:uiPriority w:val="99"/>
-    <w:semiHidden/>
-    <w:unhideWhenUsed/>
-    <w:rsid w:val="0045334A"/>
-    <w:pPr>
-      <w:spacing w:after="120" w:line="480" w:lineRule="auto"/>
-    </w:pPr>
-    <w:rPr>
-      <w:rFonts w:ascii="Calibri" w:eastAsiaTheme="minorHAnsi" w:hAnsi="Calibri" w:cs="Calibri"/>
-      <w:color w:val="auto"/>
-      <w:sz w:val="22"/>
-      <w:lang w:eastAsia="en-US"/>
-    </w:rPr>
-  </w:style>
-  <w:style w:type="character" w:customStyle="1" w:styleId="210">
-    <w:name w:val="Основной текст 2 Знак1"/>
-    <w:basedOn w:val="a0"/>
-    <w:uiPriority w:val="99"/>
-    <w:semiHidden/>
-    <w:rsid w:val="0045334A"/>
-    <w:rPr>
-      <w:rFonts w:ascii="Times New Roman" w:eastAsia="Times New Roman" w:hAnsi="Times New Roman" w:cs="Times New Roman"/>
-      <w:color w:val="000000"/>
-      <w:sz w:val="24"/>
-      <w:lang w:eastAsia="ru-RU"/>
-    </w:rPr>
-  </w:style>
-  <w:style w:type="paragraph" w:styleId="af1">
-    <w:name w:val="No Spacing"/>
-    <w:link w:val="af0"/>
-    <w:uiPriority w:val="1"/>
-    <w:qFormat/>
-    <w:rsid w:val="0045334A"/>
-    <w:pPr>
-      <w:spacing w:after="0" w:line="240" w:lineRule="auto"/>
-      <w:ind w:right="361" w:firstLine="715"/>
-      <w:jc w:val="both"/>
-    </w:pPr>
-    <w:rPr>
-      <w:rFonts w:ascii="Calibri" w:hAnsi="Calibri" w:cs="Calibri"/>
-    </w:rPr>
-  </w:style>
-  <w:style w:type="character" w:customStyle="1" w:styleId="apple-style-span">
-    <w:name w:val="apple-style-span"/>
-    <w:rsid w:val="0045334A"/>
-  </w:style>
-  <w:style w:type="character" w:customStyle="1" w:styleId="w">
-    <w:name w:val="w"/>
-    <w:basedOn w:val="a0"/>
-    <w:rsid w:val="0045334A"/>
-  </w:style>
-  <w:style w:type="character" w:customStyle="1" w:styleId="FontStyle16">
-    <w:name w:val="Font Style16"/>
-    <w:rsid w:val="0045334A"/>
-    <w:rPr>
-      <w:rFonts w:ascii="Times New Roman" w:hAnsi="Times New Roman" w:cs="Times New Roman" w:hint="default"/>
-      <w:sz w:val="24"/>
-      <w:szCs w:val="24"/>
-    </w:rPr>
-  </w:style>
-  <w:style w:type="table" w:styleId="af9">
-    <w:name w:val="Table Grid"/>
-    <w:basedOn w:val="a1"/>
-    <w:uiPriority w:val="59"/>
-    <w:rsid w:val="0045334A"/>
-    <w:pPr>
-      <w:spacing w:after="0" w:line="240" w:lineRule="auto"/>
-    </w:pPr>
-    <w:rPr>
-      <w:rFonts w:ascii="Calibri" w:eastAsia="Calibri" w:hAnsi="Calibri" w:cs="Times New Roman"/>
-    </w:rPr>
-    <w:tblPr>
-      <w:tblBorders>
-        <w:top w:val="single" w:sz="4" w:space="0" w:color="auto"/>
-        <w:left w:val="single" w:sz="4" w:space="0" w:color="auto"/>
-        <w:bottom w:val="single" w:sz="4" w:space="0" w:color="auto"/>
-        <w:right w:val="single" w:sz="4" w:space="0" w:color="auto"/>
-        <w:insideH w:val="single" w:sz="4" w:space="0" w:color="auto"/>
-        <w:insideV w:val="single" w:sz="4" w:space="0" w:color="auto"/>
-      </w:tblBorders>
-    </w:tblPr>
-  </w:style>
-  <w:style w:type="table" w:customStyle="1" w:styleId="TableGrid">
-    <w:name w:val="TableGrid"/>
-    <w:rsid w:val="0045334A"/>
-    <w:pPr>
-      <w:spacing w:after="0" w:line="240" w:lineRule="auto"/>
-    </w:pPr>
-    <w:rPr>
-      <w:rFonts w:eastAsiaTheme="minorEastAsia"/>
-      <w:lang w:eastAsia="ru-RU"/>
-    </w:rPr>
-    <w:tblPr>
-      <w:tblCellMar>
-        <w:top w:w="0" w:type="dxa"/>
-        <w:left w:w="0" w:type="dxa"/>
-        <w:bottom w:w="0" w:type="dxa"/>
-        <w:right w:w="0" w:type="dxa"/>
-      </w:tblCellMar>
-    </w:tblPr>
-  </w:style>
-  <w:style w:type="table" w:customStyle="1" w:styleId="18">
-    <w:name w:val="Сетка таблицы1"/>
-    <w:basedOn w:val="a1"/>
-    <w:uiPriority w:val="59"/>
-    <w:rsid w:val="0045334A"/>
-    <w:pPr>
-      <w:spacing w:after="0" w:line="240" w:lineRule="auto"/>
-    </w:pPr>
-    <w:rPr>
-      <w:rFonts w:eastAsia="Calibri"/>
-    </w:rPr>
-    <w:tblPr>
-      <w:tblBorders>
-        <w:top w:val="single" w:sz="4" w:space="0" w:color="auto"/>
-        <w:left w:val="single" w:sz="4" w:space="0" w:color="auto"/>
-        <w:bottom w:val="single" w:sz="4" w:space="0" w:color="auto"/>
-        <w:right w:val="single" w:sz="4" w:space="0" w:color="auto"/>
-        <w:insideH w:val="single" w:sz="4" w:space="0" w:color="auto"/>
-        <w:insideV w:val="single" w:sz="4" w:space="0" w:color="auto"/>
-      </w:tblBorders>
-    </w:tblPr>
-  </w:style>
-</w:styles>
-</file>
-
-<file path=word/stylesWithEffects.xml><?xml version="1.0" encoding="utf-8"?>
-<w:styles xmlns:wpc="http://schemas.microsoft.com/office/word/2010/wordprocessingCanvas" xmlns:mc="http://schemas.openxmlformats.org/markup-compatibility/2006" xmlns:o="urn:schemas-microsoft-com:office:office" xmlns:r="http://schemas.openxmlformats.org/officeDocument/2006/relationships" xmlns:m="http://schemas.openxmlformats.org/officeDocument/2006/math" xmlns:v="urn:schemas-microsoft-com:vml" xmlns:wp14="http://schemas.microsoft.com/office/word/2010/wordprocessingDrawing" xmlns:wp="http://schemas.openxmlformats.org/drawingml/2006/wordprocessingDrawing" xmlns:w10="urn:schemas-microsoft-com:office:word" xmlns:w="http://schemas.openxmlformats.org/wordprocessingml/2006/main" xmlns:w14="http://schemas.microsoft.com/office/word/2010/wordml" xmlns:wpg="http://schemas.microsoft.com/office/word/2010/wordprocessingGroup" xmlns:wpi="http://schemas.microsoft.com/office/word/2010/wordprocessingInk" xmlns:wne="http://schemas.microsoft.com/office/word/2006/wordml" xmlns:wps="http://schemas.microsoft.com/office/word/2010/wordprocessingShape" mc:Ignorable="w14 wp14">
-  <w:docDefaults>
-    <w:rPrDefault>
-      <w:rPr>
-        <w:rFonts w:asciiTheme="minorHAnsi" w:eastAsiaTheme="minorHAnsi" w:hAnsiTheme="minorHAnsi" w:cstheme="minorBidi"/>
-        <w:sz w:val="22"/>
-        <w:szCs w:val="22"/>
-        <w:lang w:val="ru-RU" w:eastAsia="en-US" w:bidi="ar-SA"/>
-      </w:rPr>
-    </w:rPrDefault>
-    <w:pPrDefault>
-      <w:pPr>
-        <w:spacing w:after="200" w:line="276" w:lineRule="auto"/>
-      </w:pPr>
-    </w:pPrDefault>
-  </w:docDefaults>
-  <w:latentStyles w:defLockedState="0" w:defUIPriority="99" w:defSemiHidden="1" w:defUnhideWhenUsed="1" w:defQFormat="0" w:count="267">
-    <w:lsdException w:name="Normal" w:semiHidden="0" w:uiPriority="0" w:unhideWhenUsed="0" w:qFormat="1"/>
-    <w:lsdException w:name="heading 1" w:semiHidden="0" w:uiPriority="9" w:unhideWhenUsed="0" w:qFormat="1"/>
-    <w:lsdException w:name="heading 2" w:uiPriority="9" w:qFormat="1"/>
-    <w:lsdException w:name="heading 3" w:uiPriority="9" w:qFormat="1"/>
-    <w:lsdException w:name="heading 4" w:uiPriority="9" w:qFormat="1"/>
-    <w:lsdException w:name="heading 5" w:uiPriority="9" w:qFormat="1"/>
-    <w:lsdException w:name="heading 6" w:uiPriority="9" w:qFormat="1"/>
-    <w:lsdException w:name="heading 7" w:uiPriority="9" w:qFormat="1"/>
-    <w:lsdException w:name="heading 8" w:uiPriority="9" w:qFormat="1"/>
-    <w:lsdException w:name="heading 9" w:uiPriority="9" w:qFormat="1"/>
-    <w:lsdException w:name="toc 1" w:uiPriority="39"/>
-    <w:lsdException w:name="toc 2" w:uiPriority="39"/>
-    <w:lsdException w:name="toc 3" w:uiPriority="39"/>
-    <w:lsdException w:name="toc 4" w:uiPriority="39"/>
-    <w:lsdException w:name="toc 5" w:uiPriority="39"/>
-    <w:lsdException w:name="toc 6" w:uiPriority="39"/>
-    <w:lsdException w:name="toc 7" w:uiPriority="39"/>
-    <w:lsdException w:name="toc 8" w:uiPriority="39"/>
-    <w:lsdException w:name="toc 9" w:uiPriority="39"/>
-    <w:lsdException w:name="header" w:uiPriority="0" w:qFormat="1"/>
-    <w:lsdException w:name="caption" w:uiPriority="35" w:qFormat="1"/>
-    <w:lsdException w:name="Title" w:semiHidden="0" w:uiPriority="10" w:unhideWhenUsed="0" w:qFormat="1"/>
-    <w:lsdException w:name="Default Paragraph Font" w:uiPriority="1"/>
-    <w:lsdException w:name="Body Text" w:qFormat="1"/>
-    <w:lsdException w:name="Subtitle" w:semiHidden="0" w:uiPriority="11" w:unhideWhenUsed="0" w:qFormat="1"/>
-    <w:lsdException w:name="Strong" w:semiHidden="0" w:uiPriority="22" w:unhideWhenUsed="0" w:qFormat="1"/>
-    <w:lsdException w:name="Emphasis" w:semiHidden="0" w:uiPriority="20" w:unhideWhenUsed="0" w:qFormat="1"/>
-    <w:lsdException w:name="Normal (Web)" w:uiPriority="39" w:qFormat="1"/>
-    <w:lsdException w:name="Table Grid" w:semiHidden="0" w:uiPriority="59" w:unhideWhenUsed="0"/>
-    <w:lsdException w:name="Placeholder Text" w:unhideWhenUsed="0"/>
-    <w:lsdException w:name="No Spacing" w:semiHidden="0" w:uiPriority="1" w:unhideWhenUsed="0" w:qFormat="1"/>
-    <w:lsdException w:name="Light Shading" w:semiHidden="0" w:uiPriority="60" w:unhideWhenUsed="0"/>
-    <w:lsdException w:name="Light List" w:semiHidden="0" w:uiPriority="61" w:unhideWhenUsed="0"/>
-    <w:lsdException w:name="Light Grid" w:semiHidden="0" w:uiPriority="62" w:unhideWhenUsed="0"/>
-    <w:lsdException w:name="Medium Shading 1" w:semiHidden="0" w:uiPriority="63" w:unhideWhenUsed="0"/>
-    <w:lsdException w:name="Medium Shading 2" w:semiHidden="0" w:uiPriority="64" w:unhideWhenUsed="0"/>
-    <w:lsdException w:name="Medium List 1" w:semiHidden="0" w:uiPriority="65" w:unhideWhenUsed="0"/>
-    <w:lsdException w:name="Medium List 2" w:semiHidden="0" w:uiPriority="66" w:unhideWhenUsed="0"/>
-    <w:lsdException w:name="Medium Grid 1" w:semiHidden="0" w:uiPriority="67" w:unhideWhenUsed="0"/>
-    <w:lsdException w:name="Medium Grid 2" w:semiHidden="0" w:uiPriority="68" w:unhideWhenUsed="0"/>
-    <w:lsdException w:name="Medium Grid 3" w:semiHidden="0" w:uiPriority="69" w:unhideWhenUsed="0"/>
-    <w:lsdException w:name="Dark List" w:semiHidden="0" w:uiPriority="70" w:unhideWhenUsed="0"/>
-    <w:lsdException w:name="Colorful Shading" w:semiHidden="0" w:uiPriority="71" w:unhideWhenUsed="0"/>
-    <w:lsdException w:name="Colorful List" w:semiHidden="0" w:uiPriority="72" w:unhideWhenUsed="0"/>
-    <w:lsdException w:name="Colorful Grid" w:semiHidden="0" w:uiPriority="73" w:unhideWhenUsed="0"/>
-    <w:lsdException w:name="Light Shading Accent 1" w:semiHidden="0" w:uiPriority="60" w:unhideWhenUsed="0"/>
-    <w:lsdException w:name="Light List Accent 1" w:semiHidden="0" w:uiPriority="61" w:unhideWhenUsed="0"/>
-    <w:lsdException w:name="Light Grid Accent 1" w:semiHidden="0" w:uiPriority="62" w:unhideWhenUsed="0"/>
-    <w:lsdException w:name="Medium Shading 1 Accent 1" w:semiHidden="0" w:uiPriority="63" w:unhideWhenUsed="0"/>
-    <w:lsdException w:name="Medium Shading 2 Accent 1" w:semiHidden="0" w:uiPriority="64" w:unhideWhenUsed="0"/>
-    <w:lsdException w:name="Medium List 1 Accent 1" w:semiHidden="0" w:uiPriority="65" w:unhideWhenUsed="0"/>
-    <w:lsdException w:name="Revision" w:unhideWhenUsed="0"/>
-    <w:lsdException w:name="List Paragraph" w:semiHidden="0" w:uiPriority="34" w:unhideWhenUsed="0" w:qFormat="1"/>
-    <w:lsdException w:name="Quote" w:semiHidden="0" w:uiPriority="29" w:unhideWhenUsed="0" w:qFormat="1"/>
-    <w:lsdException w:name="Intense Quote" w:semiHidden="0" w:uiPriority="30" w:unhideWhenUsed="0" w:qFormat="1"/>
-    <w:lsdException w:name="Medium List 2 Accent 1" w:semiHidden="0" w:uiPriority="66" w:unhideWhenUsed="0"/>
-    <w:lsdException w:name="Medium Grid 1 Accent 1" w:semiHidden="0" w:uiPriority="67" w:unhideWhenUsed="0"/>
-    <w:lsdException w:name="Medium Grid 2 Accent 1" w:semiHidden="0" w:uiPriority="68" w:unhideWhenUsed="0"/>
-    <w:lsdException w:name="Medium Grid 3 Accent 1" w:semiHidden="0" w:uiPriority="69" w:unhideWhenUsed="0"/>
-    <w:lsdException w:name="Dark List Accent 1" w:semiHidden="0" w:uiPriority="70" w:unhideWhenUsed="0"/>
-    <w:lsdException w:name="Colorful Shading Accent 1" w:semiHidden="0" w:uiPriority="71" w:unhideWhenUsed="0"/>
-    <w:lsdException w:name="Colorful List Accent 1" w:semiHidden="0" w:uiPriority="72" w:unhideWhenUsed="0"/>
-    <w:lsdException w:name="Colorful Grid Accent 1" w:semiHidden="0" w:uiPriority="73" w:unhideWhenUsed="0"/>
-    <w:lsdException w:name="Light Shading Accent 2" w:semiHidden="0" w:uiPriority="60" w:unhideWhenUsed="0"/>
-    <w:lsdException w:name="Light List Accent 2" w:semiHidden="0" w:uiPriority="61" w:unhideWhenUsed="0"/>
-    <w:lsdException w:name="Light Grid Accent 2" w:semiHidden="0" w:uiPriority="62" w:unhideWhenUsed="0"/>
-    <w:lsdException w:name="Medium Shading 1 Accent 2" w:semiHidden="0" w:uiPriority="63" w:unhideWhenUsed="0"/>
-    <w:lsdException w:name="Medium Shading 2 Accent 2" w:semiHidden="0" w:uiPriority="64" w:unhideWhenUsed="0"/>
-    <w:lsdException w:name="Medium List 1 Accent 2" w:semiHidden="0" w:uiPriority="65" w:unhideWhenUsed="0"/>
-    <w:lsdException w:name="Medium List 2 Accent 2" w:semiHidden="0" w:uiPriority="66" w:unhideWhenUsed="0"/>
-    <w:lsdException w:name="Medium Grid 1 Accent 2" w:semiHidden="0" w:uiPriority="67" w:unhideWhenUsed="0"/>
-    <w:lsdException w:name="Medium Grid 2 Accent 2" w:semiHidden="0" w:uiPriority="68" w:unhideWhenUsed="0"/>
-    <w:lsdException w:name="Medium Grid 3 Accent 2" w:semiHidden="0" w:uiPriority="69" w:unhideWhenUsed="0"/>
-    <w:lsdException w:name="Dark List Accent 2" w:semiHidden="0" w:uiPriority="70" w:unhideWhenUsed="0"/>
-    <w:lsdException w:name="Colorful Shading Accent 2" w:semiHidden="0" w:uiPriority="71" w:unhideWhenUsed="0"/>
-    <w:lsdException w:name="Colorful List Accent 2" w:semiHidden="0" w:uiPriority="72" w:unhideWhenUsed="0"/>
-    <w:lsdException w:name="Colorful Grid Accent 2" w:semiHidden="0" w:uiPriority="73" w:unhideWhenUsed="0"/>
-    <w:lsdException w:name="Light Shading Accent 3" w:semiHidden="0" w:uiPriority="60" w:unhideWhenUsed="0"/>
-    <w:lsdException w:name="Light List Accent 3" w:semiHidden="0" w:uiPriority="61" w:unhideWhenUsed="0"/>
-    <w:lsdException w:name="Light Grid Accent 3" w:semiHidden="0" w:uiPriority="62" w:unhideWhenUsed="0"/>
-    <w:lsdException w:name="Medium Shading 1 Accent 3" w:semiHidden="0" w:uiPriority="63" w:unhideWhenUsed="0"/>
-    <w:lsdException w:name="Medium Shading 2 Accent 3" w:semiHidden="0" w:uiPriority="64" w:unhideWhenUsed="0"/>
-    <w:lsdException w:name="Medium List 1 Accent 3" w:semiHidden="0" w:uiPriority="65" w:unhideWhenUsed="0"/>
-    <w:lsdException w:name="Medium List 2 Accent 3" w:semiHidden="0" w:uiPriority="66" w:unhideWhenUsed="0"/>
-    <w:lsdException w:name="Medium Grid 1 Accent 3" w:semiHidden="0" w:uiPriority="67" w:unhideWhenUsed="0"/>
-    <w:lsdException w:name="Medium Grid 2 Accent 3" w:semiHidden="0" w:uiPriority="68" w:unhideWhenUsed="0"/>
-    <w:lsdException w:name="Medium Grid 3 Accent 3" w:semiHidden="0" w:uiPriority="69" w:unhideWhenUsed="0"/>
-    <w:lsdException w:name="Dark List Accent 3" w:semiHidden="0" w:uiPriority="70" w:unhideWhenUsed="0"/>
-    <w:lsdException w:name="Colorful Shading Accent 3" w:semiHidden="0" w:uiPriority="71" w:unhideWhenUsed="0"/>
-    <w:lsdException w:name="Colorful List Accent 3" w:semiHidden="0" w:uiPriority="72" w:unhideWhenUsed="0"/>
-    <w:lsdException w:name="Colorful Grid Accent 3" w:semiHidden="0" w:uiPriority="73" w:unhideWhenUsed="0"/>
-    <w:lsdException w:name="Light Shading Accent 4" w:semiHidden="0" w:uiPriority="60" w:unhideWhenUsed="0"/>
-    <w:lsdException w:name="Light List Accent 4" w:semiHidden="0" w:uiPriority="61" w:unhideWhenUsed="0"/>
-    <w:lsdException w:name="Light Grid Accent 4" w:semiHidden="0" w:uiPriority="62" w:unhideWhenUsed="0"/>
-    <w:lsdException w:name="Medium Shading 1 Accent 4" w:semiHidden="0" w:uiPriority="63" w:unhideWhenUsed="0"/>
-    <w:lsdException w:name="Medium Shading 2 Accent 4" w:semiHidden="0" w:uiPriority="64" w:unhideWhenUsed="0"/>
-    <w:lsdException w:name="Medium List 1 Accent 4" w:semiHidden="0" w:uiPriority="65" w:unhideWhenUsed="0"/>
-    <w:lsdException w:name="Medium List 2 Accent 4" w:semiHidden="0" w:uiPriority="66" w:unhideWhenUsed="0"/>
-    <w:lsdException w:name="Medium Grid 1 Accent 4" w:semiHidden="0" w:uiPriority="67" w:unhideWhenUsed="0"/>
-    <w:lsdException w:name="Medium Grid 2 Accent 4" w:semiHidden="0" w:uiPriority="68" w:unhideWhenUsed="0"/>
-    <w:lsdException w:name="Medium Grid 3 Accent 4" w:semiHidden="0" w:uiPriority="69" w:unhideWhenUsed="0"/>
-    <w:lsdException w:name="Dark List Accent 4" w:semiHidden="0" w:uiPriority="70" w:unhideWhenUsed="0"/>
-    <w:lsdException w:name="Colorful Shading Accent 4" w:semiHidden="0" w:uiPriority="71" w:unhideWhenUsed="0"/>
-    <w:lsdException w:name="Colorful List Accent 4" w:semiHidden="0" w:uiPriority="72" w:unhideWhenUsed="0"/>
-    <w:lsdException w:name="Colorful Grid Accent 4" w:semiHidden="0" w:uiPriority="73" w:unhideWhenUsed="0"/>
-    <w:lsdException w:name="Light Shading Accent 5" w:semiHidden="0" w:uiPriority="60" w:unhideWhenUsed="0"/>
-    <w:lsdException w:name="Light List Accent 5" w:semiHidden="0" w:uiPriority="61" w:unhideWhenUsed="0"/>
-    <w:lsdException w:name="Light Grid Accent 5" w:semiHidden="0" w:uiPriority="62" w:unhideWhenUsed="0"/>
-    <w:lsdException w:name="Medium Shading 1 Accent 5" w:semiHidden="0" w:uiPriority="63" w:unhideWhenUsed="0"/>
-    <w:lsdException w:name="Medium Shading 2 Accent 5" w:semiHidden="0" w:uiPriority="64" w:unhideWhenUsed="0"/>
-    <w:lsdException w:name="Medium List 1 Accent 5" w:semiHidden="0" w:uiPriority="65" w:unhideWhenUsed="0"/>
-    <w:lsdException w:name="Medium List 2 Accent 5" w:semiHidden="0" w:uiPriority="66" w:unhideWhenUsed="0"/>
-    <w:lsdException w:name="Medium Grid 1 Accent 5" w:semiHidden="0" w:uiPriority="67" w:unhideWhenUsed="0"/>
-    <w:lsdException w:name="Medium Grid 2 Accent 5" w:semiHidden="0" w:uiPriority="68" w:unhideWhenUsed="0"/>
-    <w:lsdException w:name="Medium Grid 3 Accent 5" w:semiHidden="0" w:uiPriority="69" w:unhideWhenUsed="0"/>
-    <w:lsdException w:name="Dark List Accent 5" w:semiHidden="0" w:uiPriority="70" w:unhideWhenUsed="0"/>
-    <w:lsdException w:name="Colorful Shading Accent 5" w:semiHidden="0" w:uiPriority="71" w:unhideWhenUsed="0"/>
-    <w:lsdException w:name="Colorful List Accent 5" w:semiHidden="0" w:uiPriority="72" w:unhideWhenUsed="0"/>
-    <w:lsdException w:name="Colorful Grid Accent 5" w:semiHidden="0" w:uiPriority="73" w:unhideWhenUsed="0"/>
-    <w:lsdException w:name="Light Shading Accent 6" w:semiHidden="0" w:uiPriority="60" w:unhideWhenUsed="0"/>
-    <w:lsdException w:name="Light List Accent 6" w:semiHidden="0" w:uiPriority="61" w:unhideWhenUsed="0"/>
-    <w:lsdException w:name="Light Grid Accent 6" w:semiHidden="0" w:uiPriority="62" w:unhideWhenUsed="0"/>
-    <w:lsdException w:name="Medium Shading 1 Accent 6" w:semiHidden="0" w:uiPriority="63" w:unhideWhenUsed="0"/>
-    <w:lsdException w:name="Medium Shading 2 Accent 6" w:semiHidden="0" w:uiPriority="64" w:unhideWhenUsed="0"/>
-    <w:lsdException w:name="Medium List 1 Accent 6" w:semiHidden="0" w:uiPriority="65" w:unhideWhenUsed="0"/>
-    <w:lsdException w:name="Medium List 2 Accent 6" w:semiHidden="0" w:uiPriority="66" w:unhideWhenUsed="0"/>
-    <w:lsdException w:name="Medium Grid 1 Accent 6" w:semiHidden="0" w:uiPriority="67" w:unhideWhenUsed="0"/>
-    <w:lsdException w:name="Medium Grid 2 Accent 6" w:semiHidden="0" w:uiPriority="68" w:unhideWhenUsed="0"/>
-    <w:lsdException w:name="Medium Grid 3 Accent 6" w:semiHidden="0" w:uiPriority="69" w:unhideWhenUsed="0"/>
-    <w:lsdException w:name="Dark List Accent 6" w:semiHidden="0" w:uiPriority="70" w:unhideWhenUsed="0"/>
-    <w:lsdException w:name="Colorful Shading Accent 6" w:semiHidden="0" w:uiPriority="71" w:unhideWhenUsed="0"/>
-    <w:lsdException w:name="Colorful List Accent 6" w:semiHidden="0" w:uiPriority="72" w:unhideWhenUsed="0"/>
-    <w:lsdException w:name="Colorful Grid Accent 6" w:semiHidden="0" w:uiPriority="73" w:unhideWhenUsed="0"/>
-    <w:lsdException w:name="Subtle Emphasis" w:semiHidden="0" w:uiPriority="19" w:unhideWhenUsed="0" w:qFormat="1"/>
-    <w:lsdException w:name="Intense Emphasis" w:semiHidden="0" w:uiPriority="21" w:unhideWhenUsed="0" w:qFormat="1"/>
-    <w:lsdException w:name="Subtle Reference" w:semiHidden="0" w:uiPriority="31" w:unhideWhenUsed="0" w:qFormat="1"/>
-    <w:lsdException w:name="Intense Reference" w:semiHidden="0" w:uiPriority="32" w:unhideWhenUsed="0" w:qFormat="1"/>
-    <w:lsdException w:name="Book Title" w:semiHidden="0" w:uiPriority="33" w:unhideWhenUsed="0" w:qFormat="1"/>
-    <w:lsdException w:name="Bibliography" w:uiPriority="37"/>
-    <w:lsdException w:name="TOC Heading" w:uiPriority="39" w:qFormat="1"/>
+  <w:latentStyles w:defLockedState="0" w:defUIPriority="99" w:defSemiHidden="0" w:defUnhideWhenUsed="0" w:defQFormat="0" w:count="371">
+    <w:lsdException w:name="Normal" w:uiPriority="0" w:qFormat="1"/>
+    <w:lsdException w:name="heading 1" w:uiPriority="9" w:qFormat="1"/>
+    <w:lsdException w:name="heading 2" w:semiHidden="1" w:uiPriority="9" w:unhideWhenUsed="1" w:qFormat="1"/>
+    <w:lsdException w:name="heading 3" w:semiHidden="1" w:uiPriority="9" w:unhideWhenUsed="1" w:qFormat="1"/>
+    <w:lsdException w:name="heading 4" w:semiHidden="1" w:uiPriority="9" w:unhideWhenUsed="1" w:qFormat="1"/>
+    <w:lsdException w:name="heading 5" w:semiHidden="1" w:uiPriority="9" w:unhideWhenUsed="1" w:qFormat="1"/>
+    <w:lsdException w:name="heading 6" w:semiHidden="1" w:uiPriority="9" w:unhideWhenUsed="1" w:qFormat="1"/>
+    <w:lsdException w:name="heading 7" w:semiHidden="1" w:uiPriority="9" w:unhideWhenUsed="1" w:qFormat="1"/>
+    <w:lsdException w:name="heading 8" w:semiHidden="1" w:uiPriority="9" w:unhideWhenUsed="1" w:qFormat="1"/>
+    <w:lsdException w:name="heading 9" w:semiHidden="1" w:uiPriority="9" w:unhideWhenUsed="1" w:qFormat="1"/>
+    <w:lsdException w:name="index 1" w:semiHidden="1" w:unhideWhenUsed="1"/>
+    <w:lsdException w:name="index 2" w:semiHidden="1" w:unhideWhenUsed="1"/>
+    <w:lsdException w:name="index 3" w:semiHidden="1" w:unhideWhenUsed="1"/>
+    <w:lsdException w:name="index 4" w:semiHidden="1" w:unhideWhenUsed="1"/>
+    <w:lsdException w:name="index 5" w:semiHidden="1" w:unhideWhenUsed="1"/>
+    <w:lsdException w:name="index 6" w:semiHidden="1" w:unhideWhenUsed="1"/>
+    <w:lsdException w:name="index 7" w:semiHidden="1" w:unhideWhenUsed="1"/>
+    <w:lsdException w:name="index 8" w:semiHidden="1" w:unhideWhenUsed="1"/>
+    <w:lsdException w:name="index 9" w:semiHidden="1" w:unhideWhenUsed="1"/>
+    <w:lsdException w:name="toc 1" w:semiHidden="1" w:uiPriority="39" w:unhideWhenUsed="1"/>
+    <w:lsdException w:name="toc 2" w:semiHidden="1" w:uiPriority="39" w:unhideWhenUsed="1"/>
+    <w:lsdException w:name="toc 3" w:semiHidden="1" w:uiPriority="39" w:unhideWhenUsed="1"/>
+    <w:lsdException w:name="toc 4" w:semiHidden="1" w:uiPriority="39" w:unhideWhenUsed="1"/>
+    <w:lsdException w:name="toc 5" w:semiHidden="1" w:uiPriority="39" w:unhideWhenUsed="1"/>
+    <w:lsdException w:name="toc 6" w:semiHidden="1" w:uiPriority="39" w:unhideWhenUsed="1"/>
+    <w:lsdException w:name="toc 7" w:semiHidden="1" w:uiPriority="39" w:unhideWhenUsed="1"/>
+    <w:lsdException w:name="toc 8" w:semiHidden="1" w:uiPriority="39" w:unhideWhenUsed="1"/>
+    <w:lsdException w:name="toc 9" w:semiHidden="1" w:uiPriority="39" w:unhideWhenUsed="1"/>
+    <w:lsdException w:name="Normal Indent" w:semiHidden="1" w:unhideWhenUsed="1"/>
+    <w:lsdException w:name="footnote text" w:semiHidden="1" w:unhideWhenUsed="1"/>
+    <w:lsdException w:name="annotation text" w:semiHidden="1" w:unhideWhenUsed="1"/>
+    <w:lsdException w:name="header" w:semiHidden="1" w:uiPriority="0" w:unhideWhenUsed="1" w:qFormat="1"/>
+    <w:lsdException w:name="footer" w:semiHidden="1" w:unhideWhenUsed="1"/>
+    <w:lsdException w:name="index heading" w:semiHidden="1" w:unhideWhenUsed="1"/>
+    <w:lsdException w:name="caption" w:semiHidden="1" w:uiPriority="35" w:unhideWhenUsed="1" w:qFormat="1"/>
+    <w:lsdException w:name="table of figures" w:semiHidden="1" w:unhideWhenUsed="1"/>
+    <w:lsdException w:name="envelope address" w:semiHidden="1" w:unhideWhenUsed="1"/>
+    <w:lsdException w:name="envelope return" w:semiHidden="1" w:unhideWhenUsed="1"/>
+    <w:lsdException w:name="footnote reference" w:semiHidden="1" w:unhideWhenUsed="1"/>
+    <w:lsdException w:name="annotation reference" w:semiHidden="1" w:unhideWhenUsed="1"/>
+    <w:lsdException w:name="line number" w:semiHidden="1" w:unhideWhenUsed="1"/>
+    <w:lsdException w:name="page number" w:semiHidden="1" w:unhideWhenUsed="1"/>
+    <w:lsdException w:name="endnote reference" w:semiHidden="1" w:unhideWhenUsed="1"/>
+    <w:lsdException w:name="endnote text" w:semiHidden="1" w:unhideWhenUsed="1"/>
+    <w:lsdException w:name="table of authorities" w:semiHidden="1" w:unhideWhenUsed="1"/>
+    <w:lsdException w:name="macro" w:semiHidden="1" w:unhideWhenUsed="1"/>
+    <w:lsdException w:name="toa heading" w:semiHidden="1" w:unhideWhenUsed="1"/>
+    <w:lsdException w:name="List" w:semiHidden="1" w:unhideWhenUsed="1"/>
+    <w:lsdException w:name="List Bullet" w:semiHidden="1" w:unhideWhenUsed="1"/>
+    <w:lsdException w:name="List Number" w:semiHidden="1" w:unhideWhenUsed="1"/>
+    <w:lsdException w:name="List 2" w:semiHidden="1" w:unhideWhenUsed="1"/>
+    <w:lsdException w:name="List 3" w:semiHidden="1" w:unhideWhenUsed="1"/>
+    <w:lsdException w:name="List 4" w:semiHidden="1" w:unhideWhenUsed="1"/>
+    <w:lsdException w:name="List 5" w:semiHidden="1" w:unhideWhenUsed="1"/>
+    <w:lsdException w:name="List Bullet 2" w:semiHidden="1" w:unhideWhenUsed="1"/>
+    <w:lsdException w:name="List Bullet 3" w:semiHidden="1" w:unhideWhenUsed="1"/>
+    <w:lsdException w:name="List Bullet 4" w:semiHidden="1" w:unhideWhenUsed="1"/>
+    <w:lsdException w:name="List Bullet 5" w:semiHidden="1" w:unhideWhenUsed="1"/>
+    <w:lsdException w:name="List Number 2" w:semiHidden="1" w:unhideWhenUsed="1"/>
+    <w:lsdException w:name="List Number 3" w:semiHidden="1" w:unhideWhenUsed="1"/>
+    <w:lsdException w:name="List Number 4" w:semiHidden="1" w:unhideWhenUsed="1"/>
+    <w:lsdException w:name="List Number 5" w:semiHidden="1" w:unhideWhenUsed="1"/>
+    <w:lsdException w:name="Title" w:uiPriority="10" w:qFormat="1"/>
+    <w:lsdException w:name="Closing" w:semiHidden="1" w:unhideWhenUsed="1"/>
+    <w:lsdException w:name="Signature" w:semiHidden="1" w:unhideWhenUsed="1"/>
+    <w:lsdException w:name="Default Paragraph Font" w:semiHidden="1" w:uiPriority="1" w:unhideWhenUsed="1"/>
+    <w:lsdException w:name="Body Text" w:semiHidden="1" w:unhideWhenUsed="1" w:qFormat="1"/>
+    <w:lsdException w:name="Body Text Indent" w:semiHidden="1" w:unhideWhenUsed="1"/>
+    <w:lsdException w:name="List Continue" w:semiHidden="1" w:unhideWhenUsed="1"/>
+    <w:lsdException w:name="List Continue 2" w:semiHidden="1" w:unhideWhenUsed="1"/>
+    <w:lsdException w:name="List Continue 3" w:semiHidden="1" w:unhideWhenUsed="1"/>
+    <w:lsdException w:name="List Continue 4" w:semiHidden="1" w:unhideWhenUsed="1"/>
+    <w:lsdException w:name="List Continue 5" w:semiHidden="1" w:unhideWhenUsed="1"/>
+    <w:lsdException w:name="Message Header" w:semiHidden="1" w:unhideWhenUsed="1"/>
+    <w:lsdException w:name="Subtitle" w:uiPriority="11" w:qFormat="1"/>
+    <w:lsdException w:name="Salutation" w:semiHidden="1" w:unhideWhenUsed="1"/>
+    <w:lsdException w:name="Date" w:semiHidden="1" w:unhideWhenUsed="1"/>
+    <w:lsdException w:name="Body Text First Indent" w:semiHidden="1" w:unhideWhenUsed="1"/>
+    <w:lsdException w:name="Body Text First Indent 2" w:semiHidden="1" w:unhideWhenUsed="1"/>
+    <w:lsdException w:name="Note Heading" w:semiHidden="1" w:unhideWhenUsed="1"/>
+    <w:lsdException w:name="Body Text 2" w:semiHidden="1" w:unhideWhenUsed="1"/>
+    <w:lsdException w:name="Body Text 3" w:semiHidden="1" w:unhideWhenUsed="1"/>
+    <w:lsdException w:name="Body Text Indent 2" w:semiHidden="1" w:unhideWhenUsed="1"/>
+    <w:lsdException w:name="Body Text Indent 3" w:semiHidden="1" w:unhideWhenUsed="1"/>
+    <w:lsdException w:name="Block Text" w:semiHidden="1" w:unhideWhenUsed="1"/>
+    <w:lsdException w:name="Hyperlink" w:semiHidden="1" w:unhideWhenUsed="1"/>
+    <w:lsdException w:name="FollowedHyperlink" w:semiHidden="1" w:unhideWhenUsed="1"/>
+    <w:lsdException w:name="Strong" w:uiPriority="22" w:qFormat="1"/>
+    <w:lsdException w:name="Emphasis" w:uiPriority="20" w:qFormat="1"/>
+    <w:lsdException w:name="Document Map" w:semiHidden="1" w:unhideWhenUsed="1"/>
+    <w:lsdException w:name="Plain Text" w:semiHidden="1" w:unhideWhenUsed="1"/>
+    <w:lsdException w:name="E-mail Signature" w:semiHidden="1" w:unhideWhenUsed="1"/>
+    <w:lsdException w:name="HTML Top of Form" w:semiHidden="1" w:unhideWhenUsed="1"/>
+    <w:lsdException w:name="HTML Bottom of Form" w:semiHidden="1" w:unhideWhenUsed="1"/>
+    <w:lsdException w:name="Normal (Web)" w:semiHidden="1" w:uiPriority="39" w:unhideWhenUsed="1" w:qFormat="1"/>
+    <w:lsdException w:name="HTML Acronym" w:semiHidden="1" w:unhideWhenUsed="1"/>
+    <w:lsdException w:name="HTML Address" w:semiHidden="1" w:unhideWhenUsed="1"/>
+    <w:lsdException w:name="HTML Cite" w:semiHidden="1" w:unhideWhenUsed="1"/>
+    <w:lsdException w:name="HTML Code" w:semiHidden="1" w:unhideWhenUsed="1"/>
+    <w:lsdException w:name="HTML Definition" w:semiHidden="1" w:unhideWhenUsed="1"/>
+    <w:lsdException w:name="HTML Keyboard" w:semiHidden="1" w:unhideWhenUsed="1"/>
+    <w:lsdException w:name="HTML Preformatted" w:semiHidden="1" w:unhideWhenUsed="1"/>
+    <w:lsdException w:name="HTML Sample" w:semiHidden="1" w:unhideWhenUsed="1"/>
+    <w:lsdException w:name="HTML Typewriter" w:semiHidden="1" w:unhideWhenUsed="1"/>
+    <w:lsdException w:name="HTML Variable" w:semiHidden="1" w:unhideWhenUsed="1"/>
+    <w:lsdException w:name="Normal Table" w:semiHidden="1" w:unhideWhenUsed="1"/>
+    <w:lsdException w:name="annotation subject" w:semiHidden="1" w:unhideWhenUsed="1"/>
+    <w:lsdException w:name="No List" w:semiHidden="1" w:unhideWhenUsed="1"/>
+    <w:lsdException w:name="Outline List 1" w:semiHidden="1" w:unhideWhenUsed="1"/>
+    <w:lsdException w:name="Outline List 2" w:semiHidden="1" w:unhideWhenUsed="1"/>
+    <w:lsdException w:name="Outline List 3" w:semiHidden="1" w:unhideWhenUsed="1"/>
+    <w:lsdException w:name="Table Simple 1" w:semiHidden="1" w:unhideWhenUsed="1"/>
+    <w:lsdException w:name="Table Simple 2" w:semiHidden="1" w:unhideWhenUsed="1"/>
+    <w:lsdException w:name="Table Simple 3" w:semiHidden="1" w:unhideWhenUsed="1"/>
+    <w:lsdException w:name="Table Classic 1" w:semiHidden="1" w:unhideWhenUsed="1"/>
+    <w:lsdException w:name="Table Classic 2" w:semiHidden="1" w:unhideWhenUsed="1"/>
+    <w:lsdException w:name="Table Classic 3" w:semiHidden="1" w:unhideWhenUsed="1"/>
+    <w:lsdException w:name="Table Classic 4" w:semiHidden="1" w:unhideWhenUsed="1"/>
+    <w:lsdException w:name="Table Colorful 1" w:semiHidden="1" w:unhideWhenUsed="1"/>
+    <w:lsdException w:name="Table Colorful 2" w:semiHidden="1" w:unhideWhenUsed="1"/>
+    <w:lsdException w:name="Table Colorful 3" w:semiHidden="1" w:unhideWhenUsed="1"/>
+    <w:lsdException w:name="Table Columns 1" w:semiHidden="1" w:unhideWhenUsed="1"/>
+    <w:lsdException w:name="Table Columns 2" w:semiHidden="1" w:unhideWhenUsed="1"/>
+    <w:lsdException w:name="Table Columns 3" w:semiHidden="1" w:unhideWhenUsed="1"/>
+    <w:lsdException w:name="Table Columns 4" w:semiHidden="1" w:unhideWhenUsed="1"/>
+    <w:lsdException w:name="Table Columns 5" w:semiHidden="1" w:unhideWhenUsed="1"/>
+    <w:lsdException w:name="Table Grid 1" w:semiHidden="1" w:unhideWhenUsed="1"/>
+    <w:lsdException w:name="Table Grid 2" w:semiHidden="1" w:unhideWhenUsed="1"/>
+    <w:lsdException w:name="Table Grid 3" w:semiHidden="1" w:unhideWhenUsed="1"/>
+    <w:lsdException w:name="Table Grid 4" w:semiHidden="1" w:unhideWhenUsed="1"/>
+    <w:lsdException w:name="Table Grid 5" w:semiHidden="1" w:unhideWhenUsed="1"/>
+    <w:lsdException w:name="Table Grid 6" w:semiHidden="1" w:unhideWhenUsed="1"/>
+    <w:lsdException w:name="Table Grid 7" w:semiHidden="1" w:unhideWhenUsed="1"/>
+    <w:lsdException w:name="Table Grid 8" w:semiHidden="1" w:unhideWhenUsed="1"/>
+    <w:lsdException w:name="Table List 1" w:semiHidden="1" w:unhideWhenUsed="1"/>
+    <w:lsdException w:name="Table List 2" w:semiHidden="1" w:unhideWhenUsed="1"/>
+    <w:lsdException w:name="Table List 3" w:semiHidden="1" w:unhideWhenUsed="1"/>
+    <w:lsdException w:name="Table List 4" w:semiHidden="1" w:unhideWhenUsed="1"/>
+    <w:lsdException w:name="Table List 5" w:semiHidden="1" w:unhideWhenUsed="1"/>
+    <w:lsdException w:name="Table List 6" w:semiHidden="1" w:unhideWhenUsed="1"/>
+    <w:lsdException w:name="Table List 7" w:semiHidden="1" w:unhideWhenUsed="1"/>
+    <w:lsdException w:name="Table List 8" w:semiHidden="1" w:unhideWhenUsed="1"/>
+    <w:lsdException w:name="Table 3D effects 1" w:semiHidden="1" w:unhideWhenUsed="1"/>
+    <w:lsdException w:name="Table 3D effects 2" w:semiHidden="1" w:unhideWhenUsed="1"/>
+    <w:lsdException w:name="Table 3D effects 3" w:semiHidden="1" w:unhideWhenUsed="1"/>
+    <w:lsdException w:name="Table Contemporary" w:semiHidden="1" w:unhideWhenUsed="1"/>
+    <w:lsdException w:name="Table Elegant" w:semiHidden="1" w:unhideWhenUsed="1"/>
+    <w:lsdException w:name="Table Professional" w:semiHidden="1" w:unhideWhenUsed="1"/>
+    <w:lsdException w:name="Table Subtle 1" w:semiHidden="1" w:unhideWhenUsed="1"/>
+    <w:lsdException w:name="Table Subtle 2" w:semiHidden="1" w:unhideWhenUsed="1"/>
+    <w:lsdException w:name="Table Web 1" w:semiHidden="1" w:unhideWhenUsed="1"/>
+    <w:lsdException w:name="Table Web 2" w:semiHidden="1" w:unhideWhenUsed="1"/>
+    <w:lsdException w:name="Table Web 3" w:semiHidden="1" w:unhideWhenUsed="1"/>
+    <w:lsdException w:name="Balloon Text" w:semiHidden="1" w:unhideWhenUsed="1"/>
+    <w:lsdException w:name="Table Grid" w:uiPriority="59"/>
+    <w:lsdException w:name="Table Theme" w:semiHidden="1" w:unhideWhenUsed="1"/>
+    <w:lsdException w:name="Placeholder Text" w:semiHidden="1"/>
+    <w:lsdException w:name="No Spacing" w:uiPriority="1" w:qFormat="1"/>
+    <w:lsdException w:name="Light Shading" w:uiPriority="60"/>
+    <w:lsdException w:name="Light List" w:uiPriority="61"/>
+    <w:lsdException w:name="Light Grid" w:uiPriority="62"/>
+    <w:lsdException w:name="Medium Shading 1" w:uiPriority="63"/>
+    <w:lsdException w:name="Medium Shading 2" w:uiPriority="64"/>
+    <w:lsdException w:name="Medium List 1" w:uiPriority="65"/>
+    <w:lsdException w:name="Medium List 2" w:uiPriority="66"/>
+    <w:lsdException w:name="Medium Grid 1" w:uiPriority="67"/>
+    <w:lsdException w:name="Medium Grid 2" w:uiPriority="68"/>
+    <w:lsdException w:name="Medium Grid 3" w:uiPriority="69"/>
+    <w:lsdException w:name="Dark List" w:uiPriority="70"/>
+    <w:lsdException w:name="Colorful Shading" w:uiPriority="71"/>
+    <w:lsdException w:name="Colorful List" w:uiPriority="72"/>
+    <w:lsdException w:name="Colorful Grid" w:uiPriority="73"/>
+    <w:lsdException w:name="Light Shading Accent 1" w:uiPriority="60"/>
+    <w:lsdException w:name="Light List Accent 1" w:uiPriority="61"/>
+    <w:lsdException w:name="Light Grid Accent 1" w:uiPriority="62"/>
+    <w:lsdException w:name="Medium Shading 1 Accent 1" w:uiPriority="63"/>
+    <w:lsdException w:name="Medium Shading 2 Accent 1" w:uiPriority="64"/>
+    <w:lsdException w:name="Medium List 1 Accent 1" w:uiPriority="65"/>
+    <w:lsdException w:name="Revision" w:semiHidden="1"/>
+    <w:lsdException w:name="List Paragraph" w:uiPriority="34" w:qFormat="1"/>
+    <w:lsdException w:name="Quote" w:uiPriority="29" w:qFormat="1"/>
+    <w:lsdException w:name="Intense Quote" w:uiPriority="30" w:qFormat="1"/>
+    <w:lsdException w:name="Medium List 2 Accent 1" w:uiPriority="66"/>
+    <w:lsdException w:name="Medium Grid 1 Accent 1" w:uiPriority="67"/>
+    <w:lsdException w:name="Medium Grid 2 Accent 1" w:uiPriority="68"/>
+    <w:lsdException w:name="Medium Grid 3 Accent 1" w:uiPriority="69"/>
+    <w:lsdException w:name="Dark List Accent 1" w:uiPriority="70"/>
+    <w:lsdException w:name="Colorful Shading Accent 1" w:uiPriority="71"/>
+    <w:lsdException w:name="Colorful List Accent 1" w:uiPriority="72"/>
+    <w:lsdException w:name="Colorful Grid Accent 1" w:uiPriority="73"/>
+    <w:lsdException w:name="Light Shading Accent 2" w:uiPriority="60"/>
+    <w:lsdException w:name="Light List Accent 2" w:uiPriority="61"/>
+    <w:lsdException w:name="Light Grid Accent 2" w:uiPriority="62"/>
+    <w:lsdException w:name="Medium Shading 1 Accent 2" w:uiPriority="63"/>
+    <w:lsdException w:name="Medium Shading 2 Accent 2" w:uiPriority="64"/>
+    <w:lsdException w:name="Medium List 1 Accent 2" w:uiPriority="65"/>
+    <w:lsdException w:name="Medium List 2 Accent 2" w:uiPriority="66"/>
+    <w:lsdException w:name="Medium Grid 1 Accent 2" w:uiPriority="67"/>
+    <w:lsdException w:name="Medium Grid 2 Accent 2" w:uiPriority="68"/>
+    <w:lsdException w:name="Medium Grid 3 Accent 2" w:uiPriority="69"/>
+    <w:lsdException w:name="Dark List Accent 2" w:uiPriority="70"/>
+    <w:lsdException w:name="Colorful Shading Accent 2" w:uiPriority="71"/>
+    <w:lsdException w:name="Colorful List Accent 2" w:uiPriority="72"/>
+    <w:lsdException w:name="Colorful Grid Accent 2" w:uiPriority="73"/>
+    <w:lsdException w:name="Light Shading Accent 3" w:uiPriority="60"/>
+    <w:lsdException w:name="Light List Accent 3" w:uiPriority="61"/>
+    <w:lsdException w:name="Light Grid Accent 3" w:uiPriority="62"/>
+    <w:lsdException w:name="Medium Shading 1 Accent 3" w:uiPriority="63"/>
+    <w:lsdException w:name="Medium Shading 2 Accent 3" w:uiPriority="64"/>
+    <w:lsdException w:name="Medium List 1 Accent 3" w:uiPriority="65"/>
+    <w:lsdException w:name="Medium List 2 Accent 3" w:uiPriority="66"/>
+    <w:lsdException w:name="Medium Grid 1 Accent 3" w:uiPriority="67"/>
+    <w:lsdException w:name="Medium Grid 2 Accent 3" w:uiPriority="68"/>
+    <w:lsdException w:name="Medium Grid 3 Accent 3" w:uiPriority="69"/>
+    <w:lsdException w:name="Dark List Accent 3" w:uiPriority="70"/>
+    <w:lsdException w:name="Colorful Shading Accent 3" w:uiPriority="71"/>
+    <w:lsdException w:name="Colorful List Accent 3" w:uiPriority="72"/>
+    <w:lsdException w:name="Colorful Grid Accent 3" w:uiPriority="73"/>
+    <w:lsdException w:name="Light Shading Accent 4" w:uiPriority="60"/>
+    <w:lsdException w:name="Light List Accent 4" w:uiPriority="61"/>
+    <w:lsdException w:name="Light Grid Accent 4" w:uiPriority="62"/>
+    <w:lsdException w:name="Medium Shading 1 Accent 4" w:uiPriority="63"/>
+    <w:lsdException w:name="Medium Shading 2 Accent 4" w:uiPriority="64"/>
+    <w:lsdException w:name="Medium List 1 Accent 4" w:uiPriority="65"/>
+    <w:lsdException w:name="Medium List 2 Accent 4" w:uiPriority="66"/>
+    <w:lsdException w:name="Medium Grid 1 Accent 4" w:uiPriority="67"/>
+    <w:lsdException w:name="Medium Grid 2 Accent 4" w:uiPriority="68"/>
+    <w:lsdException w:name="Medium Grid 3 Accent 4" w:uiPriority="69"/>
+    <w:lsdException w:name="Dark List Accent 4" w:uiPriority="70"/>
+    <w:lsdException w:name="Colorful Shading Accent 4" w:uiPriority="71"/>
+    <w:lsdException w:name="Colorful List Accent 4" w:uiPriority="72"/>
+    <w:lsdException w:name="Colorful Grid Accent 4" w:uiPriority="73"/>
+    <w:lsdException w:name="Light Shading Accent 5" w:uiPriority="60"/>
+    <w:lsdException w:name="Light List Accent 5" w:uiPriority="61"/>
+    <w:lsdException w:name="Light Grid Accent 5" w:uiPriority="62"/>
+    <w:lsdException w:name="Medium Shading 1 Accent 5" w:uiPriority="63"/>
+    <w:lsdException w:name="Medium Shading 2 Accent 5" w:uiPriority="64"/>
+    <w:lsdException w:name="Medium List 1 Accent 5" w:uiPriority="65"/>
+    <w:lsdException w:name="Medium List 2 Accent 5" w:uiPriority="66"/>
+    <w:lsdException w:name="Medium Grid 1 Accent 5" w:uiPriority="67"/>
+    <w:lsdException w:name="Medium Grid 2 Accent 5" w:uiPriority="68"/>
+    <w:lsdException w:name="Medium Grid 3 Accent 5" w:uiPriority="69"/>
+    <w:lsdException w:name="Dark List Accent 5" w:uiPriority="70"/>
+    <w:lsdException w:name="Colorful Shading Accent 5" w:uiPriority="71"/>
+    <w:lsdException w:name="Colorful List Accent 5" w:uiPriority="72"/>
+    <w:lsdException w:name="Colorful Grid Accent 5" w:uiPriority="73"/>
+    <w:lsdException w:name="Light Shading Accent 6" w:uiPriority="60"/>
+    <w:lsdException w:name="Light List Accent 6" w:uiPriority="61"/>
+    <w:lsdException w:name="Light Grid Accent 6" w:uiPriority="62"/>
+    <w:lsdException w:name="Medium Shading 1 Accent 6" w:uiPriority="63"/>
+    <w:lsdException w:name="Medium Shading 2 Accent 6" w:uiPriority="64"/>
+    <w:lsdException w:name="Medium List 1 Accent 6" w:uiPriority="65"/>
+    <w:lsdException w:name="Medium List 2 Accent 6" w:uiPriority="66"/>
+    <w:lsdException w:name="Medium Grid 1 Accent 6" w:uiPriority="67"/>
+    <w:lsdException w:name="Medium Grid 2 Accent 6" w:uiPriority="68"/>
+    <w:lsdException w:name="Medium Grid 3 Accent 6" w:uiPriority="69"/>
+    <w:lsdException w:name="Dark List Accent 6" w:uiPriority="70"/>
+    <w:lsdException w:name="Colorful Shading Accent 6" w:uiPriority="71"/>
+    <w:lsdException w:name="Colorful List Accent 6" w:uiPriority="72"/>
+    <w:lsdException w:name="Colorful Grid Accent 6" w:uiPriority="73"/>
+    <w:lsdException w:name="Subtle Emphasis" w:uiPriority="19" w:qFormat="1"/>
+    <w:lsdException w:name="Intense Emphasis" w:uiPriority="21" w:qFormat="1"/>
+    <w:lsdException w:name="Subtle Reference" w:uiPriority="31" w:qFormat="1"/>
+    <w:lsdException w:name="Intense Reference" w:uiPriority="32" w:qFormat="1"/>
+    <w:lsdException w:name="Book Title" w:uiPriority="33" w:qFormat="1"/>
+    <w:lsdException w:name="Bibliography" w:semiHidden="1" w:uiPriority="37" w:unhideWhenUsed="1"/>
+    <w:lsdException w:name="TOC Heading" w:semiHidden="1" w:uiPriority="39" w:unhideWhenUsed="1" w:qFormat="1"/>
+    <w:lsdException w:name="Plain Table 1" w:uiPriority="41"/>
+    <w:lsdException w:name="Plain Table 2" w:uiPriority="42"/>
+    <w:lsdException w:name="Plain Table 3" w:uiPriority="43"/>
+    <w:lsdException w:name="Plain Table 4" w:uiPriority="44"/>
+    <w:lsdException w:name="Plain Table 5" w:uiPriority="45"/>
+    <w:lsdException w:name="Grid Table Light" w:uiPriority="40"/>
+    <w:lsdException w:name="Grid Table 1 Light" w:uiPriority="46"/>
+    <w:lsdException w:name="Grid Table 2" w:uiPriority="47"/>
+    <w:lsdException w:name="Grid Table 3" w:uiPriority="48"/>
+    <w:lsdException w:name="Grid Table 4" w:uiPriority="49"/>
+    <w:lsdException w:name="Grid Table 5 Dark" w:uiPriority="50"/>
+    <w:lsdException w:name="Grid Table 6 Colorful" w:uiPriority="51"/>
+    <w:lsdException w:name="Grid Table 7 Colorful" w:uiPriority="52"/>
+    <w:lsdException w:name="Grid Table 1 Light Accent 1" w:uiPriority="46"/>
+    <w:lsdException w:name="Grid Table 2 Accent 1" w:uiPriority="47"/>
+    <w:lsdException w:name="Grid Table 3 Accent 1" w:uiPriority="48"/>
+    <w:lsdException w:name="Grid Table 4 Accent 1" w:uiPriority="49"/>
+    <w:lsdException w:name="Grid Table 5 Dark Accent 1" w:uiPriority="50"/>
+    <w:lsdException w:name="Grid Table 6 Colorful Accent 1" w:uiPriority="51"/>
+    <w:lsdException w:name="Grid Table 7 Colorful Accent 1" w:uiPriority="52"/>
+    <w:lsdException w:name="Grid Table 1 Light Accent 2" w:uiPriority="46"/>
+    <w:lsdException w:name="Grid Table 2 Accent 2" w:uiPriority="47"/>
+    <w:lsdException w:name="Grid Table 3 Accent 2" w:uiPriority="48"/>
+    <w:lsdException w:name="Grid Table 4 Accent 2" w:uiPriority="49"/>
+    <w:lsdException w:name="Grid Table 5 Dark Accent 2" w:uiPriority="50"/>
+    <w:lsdException w:name="Grid Table 6 Colorful Accent 2" w:uiPriority="51"/>
+    <w:lsdException w:name="Grid Table 7 Colorful Accent 2" w:uiPriority="52"/>
+    <w:lsdException w:name="Grid Table 1 Light Accent 3" w:uiPriority="46"/>
+    <w:lsdException w:name="Grid Table 2 Accent 3" w:uiPriority="47"/>
+    <w:lsdException w:name="Grid Table 3 Accent 3" w:uiPriority="48"/>
+    <w:lsdException w:name="Grid Table 4 Accent 3" w:uiPriority="49"/>
+    <w:lsdException w:name="Grid Table 5 Dark Accent 3" w:uiPriority="50"/>
+    <w:lsdException w:name="Grid Table 6 Colorful Accent 3" w:uiPriority="51"/>
+    <w:lsdException w:name="Grid Table 7 Colorful Accent 3" w:uiPriority="52"/>
+    <w:lsdException w:name="Grid Table 1 Light Accent 4" w:uiPriority="46"/>
+    <w:lsdException w:name="Grid Table 2 Accent 4" w:uiPriority="47"/>
+    <w:lsdException w:name="Grid Table 3 Accent 4" w:uiPriority="48"/>
+    <w:lsdException w:name="Grid Table 4 Accent 4" w:uiPriority="49"/>
+    <w:lsdException w:name="Grid Table 5 Dark Accent 4" w:uiPriority="50"/>
+    <w:lsdException w:name="Grid Table 6 Colorful Accent 4" w:uiPriority="51"/>
+    <w:lsdException w:name="Grid Table 7 Colorful Accent 4" w:uiPriority="52"/>
+    <w:lsdException w:name="Grid Table 1 Light Accent 5" w:uiPriority="46"/>
+    <w:lsdException w:name="Grid Table 2 Accent 5" w:uiPriority="47"/>
+    <w:lsdException w:name="Grid Table 3 Accent 5" w:uiPriority="48"/>
+    <w:lsdException w:name="Grid Table 4 Accent 5" w:uiPriority="49"/>
+    <w:lsdException w:name="Grid Table 5 Dark Accent 5" w:uiPriority="50"/>
+    <w:lsdException w:name="Grid Table 6 Colorful Accent 5" w:uiPriority="51"/>
+    <w:lsdException w:name="Grid Table 7 Colorful Accent 5" w:uiPriority="52"/>
+    <w:lsdException w:name="Grid Table 1 Light Accent 6" w:uiPriority="46"/>
+    <w:lsdException w:name="Grid Table 2 Accent 6" w:uiPriority="47"/>
+    <w:lsdException w:name="Grid Table 3 Accent 6" w:uiPriority="48"/>
+    <w:lsdException w:name="Grid Table 4 Accent 6" w:uiPriority="49"/>
+    <w:lsdException w:name="Grid Table 5 Dark Accent 6" w:uiPriority="50"/>
+    <w:lsdException w:name="Grid Table 6 Colorful Accent 6" w:uiPriority="51"/>
+    <w:lsdException w:name="Grid Table 7 Colorful Accent 6" w:uiPriority="52"/>
+    <w:lsdException w:name="List Table 1 Light" w:uiPriority="46"/>
+    <w:lsdException w:name="List Table 2" w:uiPriority="47"/>
+    <w:lsdException w:name="List Table 3" w:uiPriority="48"/>
+    <w:lsdException w:name="List Table 4" w:uiPriority="49"/>
+    <w:lsdException w:name="List Table 5 Dark" w:uiPriority="50"/>
+    <w:lsdException w:name="List Table 6 Colorful" w:uiPriority="51"/>
+    <w:lsdException w:name="List Table 7 Colorful" w:uiPriority="52"/>
+    <w:lsdException w:name="List Table 1 Light Accent 1" w:uiPriority="46"/>
+    <w:lsdException w:name="List Table 2 Accent 1" w:uiPriority="47"/>
+    <w:lsdException w:name="List Table 3 Accent 1" w:uiPriority="48"/>
+    <w:lsdException w:name="List Table 4 Accent 1" w:uiPriority="49"/>
+    <w:lsdException w:name="List Table 5 Dark Accent 1" w:uiPriority="50"/>
+    <w:lsdException w:name="List Table 6 Colorful Accent 1" w:uiPriority="51"/>
+    <w:lsdException w:name="List Table 7 Colorful Accent 1" w:uiPriority="52"/>
+    <w:lsdException w:name="List Table 1 Light Accent 2" w:uiPriority="46"/>
+    <w:lsdException w:name="List Table 2 Accent 2" w:uiPriority="47"/>
+    <w:lsdException w:name="List Table 3 Accent 2" w:uiPriority="48"/>
+    <w:lsdException w:name="List Table 4 Accent 2" w:uiPriority="49"/>
+    <w:lsdException w:name="List Table 5 Dark Accent 2" w:uiPriority="50"/>
+    <w:lsdException w:name="List Table 6 Colorful Accent 2" w:uiPriority="51"/>
+    <w:lsdException w:name="List Table 7 Colorful Accent 2" w:uiPriority="52"/>
+    <w:lsdException w:name="List Table 1 Light Accent 3" w:uiPriority="46"/>
+    <w:lsdException w:name="List Table 2 Accent 3" w:uiPriority="47"/>
+    <w:lsdException w:name="List Table 3 Accent 3" w:uiPriority="48"/>
+    <w:lsdException w:name="List Table 4 Accent 3" w:uiPriority="49"/>
+    <w:lsdException w:name="List Table 5 Dark Accent 3" w:uiPriority="50"/>
+    <w:lsdException w:name="List Table 6 Colorful Accent 3" w:uiPriority="51"/>
+    <w:lsdException w:name="List Table 7 Colorful Accent 3" w:uiPriority="52"/>
+    <w:lsdException w:name="List Table 1 Light Accent 4" w:uiPriority="46"/>
+    <w:lsdException w:name="List Table 2 Accent 4" w:uiPriority="47"/>
+    <w:lsdException w:name="List Table 3 Accent 4" w:uiPriority="48"/>
+    <w:lsdException w:name="List Table 4 Accent 4" w:uiPriority="49"/>
+    <w:lsdException w:name="List Table 5 Dark Accent 4" w:uiPriority="50"/>
+    <w:lsdException w:name="List Table 6 Colorful Accent 4" w:uiPriority="51"/>
+    <w:lsdException w:name="List Table 7 Colorful Accent 4" w:uiPriority="52"/>
+    <w:lsdException w:name="List Table 1 Light Accent 5" w:uiPriority="46"/>
+    <w:lsdException w:name="List Table 2 Accent 5" w:uiPriority="47"/>
+    <w:lsdException w:name="List Table 3 Accent 5" w:uiPriority="48"/>
+    <w:lsdException w:name="List Table 4 Accent 5" w:uiPriority="49"/>
+    <w:lsdException w:name="List Table 5 Dark Accent 5" w:uiPriority="50"/>
+    <w:lsdException w:name="List Table 6 Colorful Accent 5" w:uiPriority="51"/>
+    <w:lsdException w:name="List Table 7 Colorful Accent 5" w:uiPriority="52"/>
+    <w:lsdException w:name="List Table 1 Light Accent 6" w:uiPriority="46"/>
+    <w:lsdException w:name="List Table 2 Accent 6" w:uiPriority="47"/>
+    <w:lsdException w:name="List Table 3 Accent 6" w:uiPriority="48"/>
+    <w:lsdException w:name="List Table 4 Accent 6" w:uiPriority="49"/>
+    <w:lsdException w:name="List Table 5 Dark Accent 6" w:uiPriority="50"/>
+    <w:lsdException w:name="List Table 6 Colorful Accent 6" w:uiPriority="51"/>
+    <w:lsdException w:name="List Table 7 Colorful Accent 6" w:uiPriority="52"/>
   </w:latentStyles>
   <w:style w:type="paragraph" w:default="1" w:styleId="a">
     <w:name w:val="Normal"/>

</xml_diff>